<commit_message>
udpate notes of IELTS reading
</commit_message>
<xml_diff>
--- a/IELTS Notes/Reading Test and Analyses.docx
+++ b/IELTS Notes/Reading Test and Analyses.docx
@@ -50,7 +50,7 @@
       <w:pPr>
         <w:outlineLvl w:val="2"/>
         <w:rPr>
-          <w:rFonts w:ascii="Times New Roman" w:hAnsi="Times New Roman" w:cs="Times New Roman"/>
+          <w:rFonts w:ascii="Times New Roman" w:hAnsi="Times New Roman" w:cs="Times New Roman" w:hint="eastAsia"/>
           <w:b/>
           <w:bCs/>
           <w:sz w:val="32"/>
@@ -91,251 +91,11 @@
           <w:sz w:val="28"/>
           <w:szCs w:val="28"/>
         </w:rPr>
-        <w:t>Passage 3</w:t>
-      </w:r>
-    </w:p>
-    <w:p>
-      <w:pPr>
-        <w:rPr>
-          <w:rFonts w:ascii="Times New Roman" w:hAnsi="Times New Roman" w:cs="Times New Roman"/>
-        </w:rPr>
-      </w:pPr>
-      <w:r>
-        <w:rPr>
-          <w:rFonts w:ascii="Times New Roman" w:hAnsi="Times New Roman" w:cs="Times New Roman" w:hint="eastAsia"/>
-        </w:rPr>
-        <w:t>30.</w:t>
-      </w:r>
-      <w:r>
-        <w:rPr>
-          <w:rFonts w:ascii="Times New Roman" w:hAnsi="Times New Roman" w:cs="Times New Roman" w:hint="eastAsia"/>
-        </w:rPr>
-        <w:t xml:space="preserve"> a</w:t>
-      </w:r>
-      <w:r>
-        <w:rPr>
-          <w:rFonts w:ascii="Times New Roman" w:hAnsi="Times New Roman" w:cs="Times New Roman"/>
-        </w:rPr>
-        <w:t xml:space="preserve"> description of the mental activities which are exercised and developed during play</w:t>
-      </w:r>
-    </w:p>
-    <w:p>
-      <w:pPr>
-        <w:rPr>
-          <w:rFonts w:ascii="Times New Roman" w:hAnsi="Times New Roman" w:cs="Times New Roman"/>
-        </w:rPr>
-      </w:pPr>
-      <w:r>
-        <w:rPr>
-          <w:rFonts w:ascii="Times New Roman" w:hAnsi="Times New Roman" w:cs="Times New Roman" w:hint="eastAsia"/>
-          <w:strike/>
-        </w:rPr>
-        <w:t>E</w:t>
-      </w:r>
-      <w:r>
-        <w:rPr>
-          <w:rFonts w:ascii="Times New Roman" w:hAnsi="Times New Roman" w:cs="Times New Roman" w:hint="eastAsia"/>
-        </w:rPr>
-        <w:t xml:space="preserve"> (H)</w:t>
-      </w:r>
-    </w:p>
-    <w:p>
-      <w:pPr>
-        <w:rPr>
-          <w:rFonts w:ascii="Times New Roman" w:hAnsi="Times New Roman" w:cs="Times New Roman"/>
-        </w:rPr>
-      </w:pPr>
-      <w:r>
-        <w:rPr>
-          <w:rFonts w:ascii="Times New Roman" w:hAnsi="Times New Roman" w:cs="Times New Roman" w:hint="eastAsia"/>
-        </w:rPr>
-        <w:t xml:space="preserve">Paragraph E describes the brain size and play. Apparently, </w:t>
-      </w:r>
-      <w:r>
-        <w:rPr>
-          <w:rFonts w:ascii="Times New Roman" w:hAnsi="Times New Roman" w:cs="Times New Roman" w:hint="eastAsia"/>
-        </w:rPr>
-        <w:t>we should find out which paragrapsh is related to the key words, mental activities.</w:t>
-      </w:r>
-      <w:r>
-        <w:rPr>
-          <w:rFonts w:ascii="Times New Roman" w:hAnsi="Times New Roman" w:cs="Times New Roman" w:hint="eastAsia"/>
-        </w:rPr>
-        <w:t xml:space="preserve"> Whereas, in IELTS exams </w:t>
-      </w:r>
-      <w:r>
-        <w:rPr>
-          <w:rFonts w:ascii="Times New Roman" w:hAnsi="Times New Roman" w:cs="Times New Roman" w:hint="eastAsia"/>
-        </w:rPr>
-        <w:t>we</w:t>
-      </w:r>
-      <w:r>
-        <w:rPr>
-          <w:rFonts w:ascii="Times New Roman" w:hAnsi="Times New Roman" w:cs="Times New Roman" w:hint="eastAsia"/>
-        </w:rPr>
-        <w:t xml:space="preserve"> can hardly find the same words as in the questions</w:t>
-      </w:r>
-      <w:r>
-        <w:rPr>
-          <w:rFonts w:ascii="Times New Roman" w:hAnsi="Times New Roman" w:cs="Times New Roman" w:hint="eastAsia"/>
-        </w:rPr>
-        <w:t xml:space="preserve"> so we need to paraphrase. </w:t>
-      </w:r>
-      <w:r>
-        <w:rPr>
-          <w:rFonts w:ascii="Times New Roman" w:hAnsi="Times New Roman" w:cs="Times New Roman" w:hint="eastAsia"/>
-        </w:rPr>
-        <w:t xml:space="preserve">In paragraph H, the words </w:t>
-      </w:r>
-      <w:r>
-        <w:rPr>
-          <w:rFonts w:ascii="Times New Roman" w:hAnsi="Times New Roman" w:cs="Times New Roman"/>
-        </w:rPr>
-        <w:t>“</w:t>
-      </w:r>
-      <w:r>
-        <w:rPr>
-          <w:rFonts w:ascii="Times New Roman" w:hAnsi="Times New Roman" w:cs="Times New Roman" w:hint="eastAsia"/>
-        </w:rPr>
-        <w:t>cognitive process</w:t>
-      </w:r>
-      <w:r>
-        <w:rPr>
-          <w:rFonts w:ascii="Times New Roman" w:hAnsi="Times New Roman" w:cs="Times New Roman"/>
-        </w:rPr>
-        <w:t>”</w:t>
-      </w:r>
-      <w:r>
-        <w:rPr>
-          <w:rFonts w:ascii="Times New Roman" w:hAnsi="Times New Roman" w:cs="Times New Roman" w:hint="eastAsia"/>
-        </w:rPr>
-        <w:t xml:space="preserve"> are sycronyms of </w:t>
-      </w:r>
-      <w:r>
-        <w:rPr>
-          <w:rFonts w:ascii="Times New Roman" w:hAnsi="Times New Roman" w:cs="Times New Roman"/>
-        </w:rPr>
-        <w:t>“</w:t>
-      </w:r>
-      <w:r>
-        <w:rPr>
-          <w:rFonts w:ascii="Times New Roman" w:hAnsi="Times New Roman" w:cs="Times New Roman" w:hint="eastAsia"/>
-        </w:rPr>
-        <w:t>metal activities</w:t>
-      </w:r>
-      <w:r>
-        <w:rPr>
-          <w:rFonts w:ascii="Times New Roman" w:hAnsi="Times New Roman" w:cs="Times New Roman"/>
-        </w:rPr>
-        <w:t>”</w:t>
-      </w:r>
-      <w:r>
-        <w:rPr>
-          <w:rFonts w:ascii="Times New Roman" w:hAnsi="Times New Roman" w:cs="Times New Roman" w:hint="eastAsia"/>
-        </w:rPr>
-        <w:t>.</w:t>
-      </w:r>
-      <w:r>
-        <w:rPr>
-          <w:rFonts w:ascii="Times New Roman" w:hAnsi="Times New Roman" w:cs="Times New Roman" w:hint="eastAsia"/>
-        </w:rPr>
-        <w:t xml:space="preserve"> </w:t>
-      </w:r>
-    </w:p>
-    <w:p>
-      <w:pPr>
-        <w:rPr>
-          <w:rFonts w:ascii="Times New Roman" w:hAnsi="Times New Roman" w:cs="Times New Roman"/>
-          <w:lang w:val="de-DE"/>
-        </w:rPr>
-      </w:pPr>
-      <w:r>
-        <w:rPr>
-          <w:rFonts w:ascii="Times New Roman" w:hAnsi="Times New Roman" w:cs="Times New Roman" w:hint="eastAsia"/>
-        </w:rPr>
-        <w:t xml:space="preserve">33-35. </w:t>
-      </w:r>
-      <w:r>
-        <w:rPr>
-          <w:rFonts w:ascii="Times New Roman" w:hAnsi="Times New Roman" w:cs="Times New Roman" w:hint="eastAsia"/>
-          <w:strike/>
-          <w:lang w:val="de-DE"/>
-        </w:rPr>
-        <w:t>BD</w:t>
-      </w:r>
-      <w:r>
-        <w:rPr>
-          <w:rFonts w:ascii="Times New Roman" w:hAnsi="Times New Roman" w:cs="Times New Roman" w:hint="eastAsia"/>
-          <w:lang w:val="de-DE"/>
-        </w:rPr>
-        <w:t>F (ACF)</w:t>
-      </w:r>
-    </w:p>
-    <w:p>
-      <w:pPr>
-        <w:rPr>
-          <w:rFonts w:ascii="Times New Roman" w:hAnsi="Times New Roman" w:cs="Times New Roman"/>
-          <w:lang w:val="de-DE"/>
-        </w:rPr>
-      </w:pPr>
-      <w:r>
-        <w:rPr>
-          <w:rFonts w:ascii="Times New Roman" w:hAnsi="Times New Roman" w:cs="Times New Roman" w:hint="eastAsia"/>
-          <w:lang w:val="de-DE"/>
-        </w:rPr>
-        <w:t xml:space="preserve">38. </w:t>
-      </w:r>
-      <w:r>
-        <w:rPr>
-          <w:rFonts w:ascii="Times New Roman" w:hAnsi="Times New Roman" w:cs="Times New Roman" w:hint="eastAsia"/>
-          <w:strike/>
-          <w:lang w:val="de-DE"/>
-        </w:rPr>
-        <w:t>C</w:t>
-      </w:r>
-      <w:r>
-        <w:rPr>
-          <w:rFonts w:ascii="Times New Roman" w:hAnsi="Times New Roman" w:cs="Times New Roman" w:hint="eastAsia"/>
-          <w:lang w:val="de-DE"/>
-        </w:rPr>
-        <w:t xml:space="preserve"> (E)</w:t>
-      </w:r>
-    </w:p>
-    <w:p>
-      <w:pPr>
-        <w:rPr>
-          <w:rFonts w:ascii="Times New Roman" w:hAnsi="Times New Roman" w:cs="Times New Roman"/>
-          <w:lang w:val="de-DE"/>
-        </w:rPr>
-      </w:pPr>
-    </w:p>
-    <w:p>
-      <w:pPr>
-        <w:outlineLvl w:val="2"/>
-        <w:rPr>
-          <w:rFonts w:ascii="Times New Roman" w:hAnsi="Times New Roman" w:cs="Times New Roman"/>
-          <w:b/>
-          <w:bCs/>
-          <w:sz w:val="32"/>
-          <w:szCs w:val="32"/>
-        </w:rPr>
-      </w:pPr>
-      <w:r>
-        <w:rPr>
-          <w:rFonts w:ascii="Times New Roman" w:hAnsi="Times New Roman" w:cs="Times New Roman" w:hint="eastAsia"/>
-          <w:b/>
-          <w:bCs/>
-          <w:sz w:val="32"/>
-          <w:szCs w:val="32"/>
-        </w:rPr>
-        <w:t>Test 4</w:t>
-      </w:r>
-    </w:p>
-    <w:p>
-      <w:pPr>
-        <w:outlineLvl w:val="3"/>
-        <w:rPr>
-          <w:rFonts w:ascii="Times New Roman" w:hAnsi="Times New Roman" w:cs="Times New Roman"/>
+        <w:t>Passage</w:t>
+      </w:r>
+      <w:r>
+        <w:rPr>
+          <w:rFonts w:ascii="Times New Roman" w:hAnsi="Times New Roman" w:cs="Times New Roman" w:hint="eastAsia"/>
           <w:b/>
           <w:bCs/>
           <w:i/>
@@ -343,10 +103,72 @@
           <w:sz w:val="28"/>
           <w:szCs w:val="28"/>
         </w:rPr>
-      </w:pPr>
-      <w:r>
-        <w:rPr>
-          <w:rFonts w:ascii="Times New Roman" w:hAnsi="Times New Roman" w:cs="Times New Roman" w:hint="eastAsia"/>
+        <w:t xml:space="preserve"> 1</w:t>
+      </w:r>
+    </w:p>
+    <w:p>
+      <w:pPr>
+        <w:rPr>
+          <w:rFonts w:ascii="Times New Roman" w:hAnsi="Times New Roman" w:cs="Times New Roman" w:hint="eastAsia"/>
+        </w:rPr>
+      </w:pPr>
+      <w:r>
+        <w:rPr>
+          <w:rFonts w:ascii="Times New Roman" w:hAnsi="Times New Roman" w:cs="Times New Roman" w:hint="eastAsia"/>
+        </w:rPr>
+        <w:t>9. E  (x) B</w:t>
+      </w:r>
+    </w:p>
+    <w:p>
+      <w:pPr>
+        <w:rPr>
+          <w:rFonts w:ascii="Times New Roman" w:hAnsi="Times New Roman" w:cs="Times New Roman"/>
+        </w:rPr>
+      </w:pPr>
+      <w:r>
+        <w:rPr>
+          <w:rFonts w:ascii="Times New Roman" w:hAnsi="Times New Roman" w:cs="Times New Roman" w:hint="eastAsia"/>
+        </w:rPr>
+        <w:t xml:space="preserve">The first sentence of the seventh paragraph is related to </w:t>
+      </w:r>
+      <w:r>
+        <w:rPr>
+          <w:rFonts w:ascii="Times New Roman" w:hAnsi="Times New Roman" w:cs="Times New Roman"/>
+        </w:rPr>
+        <w:t>“</w:t>
+      </w:r>
+      <w:r>
+        <w:rPr>
+          <w:rFonts w:ascii="Times New Roman" w:hAnsi="Times New Roman" w:cs="Times New Roman" w:hint="eastAsia"/>
+        </w:rPr>
+        <w:t>culture</w:t>
+      </w:r>
+      <w:r>
+        <w:rPr>
+          <w:rFonts w:ascii="Times New Roman" w:hAnsi="Times New Roman" w:cs="Times New Roman"/>
+        </w:rPr>
+        <w:t>”</w:t>
+      </w:r>
+      <w:r>
+        <w:rPr>
+          <w:rFonts w:ascii="Times New Roman" w:hAnsi="Times New Roman" w:cs="Times New Roman" w:hint="eastAsia"/>
+        </w:rPr>
+        <w:t>.</w:t>
+      </w:r>
+      <w:r>
+        <w:rPr>
+          <w:rFonts w:ascii="Times New Roman" w:hAnsi="Times New Roman" w:cs="Times New Roman" w:hint="eastAsia"/>
+        </w:rPr>
+        <w:t xml:space="preserve"> </w:t>
+      </w:r>
+      <w:bookmarkStart w:id="0" w:name="_GoBack"/>
+      <w:bookmarkEnd w:id="0"/>
+    </w:p>
+    <w:p>
+      <w:pPr>
+        <w:outlineLvl w:val="3"/>
+        <w:rPr>
+          <w:rFonts w:ascii="Times New Roman" w:hAnsi="Times New Roman" w:cs="Times New Roman"/>
           <w:b/>
           <w:bCs/>
           <w:i/>
@@ -354,235 +176,10 @@
           <w:sz w:val="28"/>
           <w:szCs w:val="28"/>
         </w:rPr>
-        <w:t>Passage 1</w:t>
-      </w:r>
-    </w:p>
-    <w:p>
-      <w:pPr>
-        <w:rPr>
-          <w:rFonts w:ascii="Times New Roman" w:hAnsi="Times New Roman" w:cs="Times New Roman"/>
-        </w:rPr>
-      </w:pPr>
-      <w:r>
-        <w:rPr>
-          <w:rFonts w:ascii="Times New Roman" w:hAnsi="Times New Roman" w:cs="Times New Roman" w:hint="eastAsia"/>
-        </w:rPr>
-        <w:t xml:space="preserve">5. TRUE  (x)  </w:t>
-      </w:r>
-      <w:r>
-        <w:rPr>
-          <w:rFonts w:ascii="Times New Roman" w:hAnsi="Times New Roman" w:cs="Times New Roman" w:hint="eastAsia"/>
-        </w:rPr>
-        <w:t xml:space="preserve"> </w:t>
-      </w:r>
-      <w:r>
-        <w:rPr>
-          <w:rFonts w:ascii="Times New Roman" w:hAnsi="Times New Roman" w:cs="Times New Roman" w:hint="eastAsia"/>
-        </w:rPr>
-        <w:t>NOT GIVEN</w:t>
-      </w:r>
-    </w:p>
-    <w:p>
-      <w:pPr>
-        <w:rPr>
-          <w:rFonts w:ascii="Times New Roman" w:hAnsi="Times New Roman" w:cs="Times New Roman"/>
-        </w:rPr>
-      </w:pPr>
-      <w:r>
-        <w:rPr>
-          <w:rFonts w:ascii="Times New Roman" w:hAnsi="Times New Roman" w:cs="Times New Roman" w:hint="eastAsia"/>
-        </w:rPr>
-        <w:t xml:space="preserve">The author only wrote that an athlete mush choose his parents carefully. </w:t>
-      </w:r>
-      <w:r>
-        <w:rPr>
-          <w:rFonts w:ascii="Times New Roman" w:hAnsi="Times New Roman" w:cs="Times New Roman" w:hint="eastAsia"/>
-        </w:rPr>
-        <w:t>There was</w:t>
-      </w:r>
-      <w:r>
-        <w:rPr>
-          <w:rFonts w:ascii="Times New Roman" w:hAnsi="Times New Roman" w:cs="Times New Roman" w:hint="eastAsia"/>
-        </w:rPr>
-        <w:t xml:space="preserve"> not any infor</w:t>
-      </w:r>
-      <w:r>
-        <w:rPr>
-          <w:rFonts w:ascii="Times New Roman" w:hAnsi="Times New Roman" w:cs="Times New Roman" w:hint="eastAsia"/>
-        </w:rPr>
-        <w:t>mation about who his parents were</w:t>
-      </w:r>
-      <w:r>
-        <w:rPr>
-          <w:rFonts w:ascii="Times New Roman" w:hAnsi="Times New Roman" w:cs="Times New Roman" w:hint="eastAsia"/>
-        </w:rPr>
-        <w:t>.</w:t>
-      </w:r>
-    </w:p>
-    <w:p>
-      <w:pPr>
-        <w:rPr>
-          <w:rFonts w:ascii="Times New Roman" w:hAnsi="Times New Roman" w:cs="Times New Roman"/>
-        </w:rPr>
-      </w:pPr>
-      <w:r>
-        <w:rPr>
-          <w:rFonts w:ascii="Times New Roman" w:hAnsi="Times New Roman" w:cs="Times New Roman" w:hint="eastAsia"/>
-        </w:rPr>
-        <w:t>8. plyometrics (x)  power</w:t>
-      </w:r>
-      <w:r>
-        <w:rPr>
-          <w:rFonts w:ascii="Times New Roman" w:hAnsi="Times New Roman" w:cs="Times New Roman"/>
-        </w:rPr>
-        <w:br/>
-      </w:r>
-      <w:r>
-        <w:rPr>
-          <w:rFonts w:ascii="Times New Roman" w:hAnsi="Times New Roman" w:cs="Times New Roman" w:hint="eastAsia"/>
-        </w:rPr>
-        <w:t>I didn</w:t>
-      </w:r>
-      <w:r>
-        <w:rPr>
-          <w:rFonts w:ascii="Times New Roman" w:hAnsi="Times New Roman" w:cs="Times New Roman"/>
-        </w:rPr>
-        <w:t>’</w:t>
-      </w:r>
-      <w:r>
-        <w:rPr>
-          <w:rFonts w:ascii="Times New Roman" w:hAnsi="Times New Roman" w:cs="Times New Roman" w:hint="eastAsia"/>
-        </w:rPr>
-        <w:t xml:space="preserve">t know what the meaning of </w:t>
-      </w:r>
-      <w:r>
-        <w:rPr>
-          <w:rFonts w:ascii="Times New Roman" w:hAnsi="Times New Roman" w:cs="Times New Roman"/>
-        </w:rPr>
-        <w:t>‘</w:t>
-      </w:r>
-      <w:r>
-        <w:rPr>
-          <w:rFonts w:ascii="Times New Roman" w:hAnsi="Times New Roman" w:cs="Times New Roman" w:hint="eastAsia"/>
-        </w:rPr>
-        <w:t>plyometrics</w:t>
-      </w:r>
-      <w:r>
-        <w:rPr>
-          <w:rFonts w:ascii="Times New Roman" w:hAnsi="Times New Roman" w:cs="Times New Roman"/>
-        </w:rPr>
-        <w:t>’</w:t>
-      </w:r>
-      <w:r>
-        <w:rPr>
-          <w:rFonts w:ascii="Times New Roman" w:hAnsi="Times New Roman" w:cs="Times New Roman" w:hint="eastAsia"/>
-        </w:rPr>
-        <w:t xml:space="preserve"> </w:t>
-      </w:r>
-      <w:r>
-        <w:rPr>
-          <w:rFonts w:ascii="Times New Roman" w:hAnsi="Times New Roman" w:cs="Times New Roman" w:hint="eastAsia"/>
-        </w:rPr>
-        <w:t>was then.</w:t>
-      </w:r>
-      <w:r>
-        <w:rPr>
-          <w:rFonts w:ascii="Times New Roman" w:hAnsi="Times New Roman" w:cs="Times New Roman"/>
-        </w:rPr>
-        <w:br/>
-      </w:r>
-      <w:r>
-        <w:rPr>
-          <w:rFonts w:ascii="Times New Roman" w:hAnsi="Times New Roman" w:cs="Times New Roman" w:hint="eastAsia"/>
-        </w:rPr>
-        <w:t>The</w:t>
-      </w:r>
-      <w:r>
-        <w:rPr>
-          <w:rFonts w:ascii="Times New Roman" w:hAnsi="Times New Roman" w:cs="Times New Roman" w:hint="eastAsia"/>
-        </w:rPr>
-        <w:t xml:space="preserve"> emritus professior Yessis said, </w:t>
-      </w:r>
-      <w:r>
-        <w:rPr>
-          <w:rFonts w:ascii="Times New Roman" w:hAnsi="Times New Roman" w:cs="Times New Roman"/>
-        </w:rPr>
-        <w:t>“</w:t>
-      </w:r>
-      <w:r>
-        <w:rPr>
-          <w:rFonts w:ascii="Times New Roman" w:hAnsi="Times New Roman" w:cs="Times New Roman" w:hint="eastAsia"/>
-        </w:rPr>
-        <w:t>These methods inculde strength training...</w:t>
-      </w:r>
-      <w:r>
-        <w:rPr>
-          <w:rFonts w:ascii="Times New Roman" w:hAnsi="Times New Roman" w:cs="Times New Roman"/>
-        </w:rPr>
-        <w:t>”</w:t>
-      </w:r>
-      <w:r>
-        <w:rPr>
-          <w:rFonts w:ascii="Times New Roman" w:hAnsi="Times New Roman" w:cs="Times New Roman" w:hint="eastAsia"/>
-        </w:rPr>
-        <w:t xml:space="preserve"> and </w:t>
-      </w:r>
-      <w:r>
-        <w:rPr>
-          <w:rFonts w:ascii="Times New Roman" w:hAnsi="Times New Roman" w:cs="Times New Roman"/>
-        </w:rPr>
-        <w:t>“</w:t>
-      </w:r>
-      <w:r>
-        <w:rPr>
-          <w:rFonts w:ascii="Times New Roman" w:hAnsi="Times New Roman" w:cs="Times New Roman" w:hint="eastAsia"/>
-        </w:rPr>
-        <w:t>plyometrics focuses on power.</w:t>
-      </w:r>
-      <w:r>
-        <w:rPr>
-          <w:rFonts w:ascii="Times New Roman" w:hAnsi="Times New Roman" w:cs="Times New Roman"/>
-        </w:rPr>
-        <w:t>”</w:t>
-      </w:r>
-    </w:p>
-    <w:p>
-      <w:pPr>
-        <w:rPr>
-          <w:rFonts w:ascii="Times New Roman" w:hAnsi="Times New Roman" w:cs="Times New Roman" w:hint="eastAsia"/>
-        </w:rPr>
-      </w:pPr>
-      <w:r>
-        <w:rPr>
-          <w:rFonts w:ascii="Times New Roman" w:hAnsi="Times New Roman" w:cs="Times New Roman" w:hint="eastAsia"/>
-        </w:rPr>
-        <w:t>9. ____ (x)   injuries</w:t>
-      </w:r>
-      <w:r>
-        <w:rPr>
-          <w:rFonts w:ascii="Times New Roman" w:hAnsi="Times New Roman" w:cs="Times New Roman"/>
-        </w:rPr>
-        <w:br/>
-        <w:t>“de</w:t>
-      </w:r>
-      <w:r>
-        <w:rPr>
-          <w:rFonts w:ascii="Times New Roman" w:hAnsi="Times New Roman" w:cs="Times New Roman" w:hint="eastAsia"/>
-        </w:rPr>
-        <w:t>ficiencies in trace minerals can lead to injuries.</w:t>
-      </w:r>
-      <w:r>
-        <w:rPr>
-          <w:rFonts w:ascii="Times New Roman" w:hAnsi="Times New Roman" w:cs="Times New Roman"/>
-        </w:rPr>
-        <w:t>”</w:t>
-      </w:r>
-    </w:p>
-    <w:p>
-      <w:pPr>
-        <w:outlineLvl w:val="3"/>
-        <w:rPr>
-          <w:rFonts w:ascii="Times New Roman" w:hAnsi="Times New Roman" w:cs="Times New Roman" w:hint="eastAsia"/>
+      </w:pPr>
+      <w:r>
+        <w:rPr>
+          <w:rFonts w:ascii="Times New Roman" w:hAnsi="Times New Roman" w:cs="Times New Roman"/>
           <w:b/>
           <w:bCs/>
           <w:i/>
@@ -590,10 +187,251 @@
           <w:sz w:val="28"/>
           <w:szCs w:val="28"/>
         </w:rPr>
-      </w:pPr>
-      <w:r>
-        <w:rPr>
-          <w:rFonts w:ascii="Times New Roman" w:hAnsi="Times New Roman" w:cs="Times New Roman" w:hint="eastAsia"/>
+        <w:t>Passage 3</w:t>
+      </w:r>
+    </w:p>
+    <w:p>
+      <w:pPr>
+        <w:rPr>
+          <w:rFonts w:ascii="Times New Roman" w:hAnsi="Times New Roman" w:cs="Times New Roman"/>
+        </w:rPr>
+      </w:pPr>
+      <w:r>
+        <w:rPr>
+          <w:rFonts w:ascii="Times New Roman" w:hAnsi="Times New Roman" w:cs="Times New Roman" w:hint="eastAsia"/>
+        </w:rPr>
+        <w:t>30.</w:t>
+      </w:r>
+      <w:r>
+        <w:rPr>
+          <w:rFonts w:ascii="Times New Roman" w:hAnsi="Times New Roman" w:cs="Times New Roman" w:hint="eastAsia"/>
+        </w:rPr>
+        <w:t xml:space="preserve"> a</w:t>
+      </w:r>
+      <w:r>
+        <w:rPr>
+          <w:rFonts w:ascii="Times New Roman" w:hAnsi="Times New Roman" w:cs="Times New Roman"/>
+        </w:rPr>
+        <w:t xml:space="preserve"> description of the mental activities which are exercised and developed during play</w:t>
+      </w:r>
+    </w:p>
+    <w:p>
+      <w:pPr>
+        <w:rPr>
+          <w:rFonts w:ascii="Times New Roman" w:hAnsi="Times New Roman" w:cs="Times New Roman"/>
+        </w:rPr>
+      </w:pPr>
+      <w:r>
+        <w:rPr>
+          <w:rFonts w:ascii="Times New Roman" w:hAnsi="Times New Roman" w:cs="Times New Roman" w:hint="eastAsia"/>
+          <w:strike/>
+        </w:rPr>
+        <w:t>E</w:t>
+      </w:r>
+      <w:r>
+        <w:rPr>
+          <w:rFonts w:ascii="Times New Roman" w:hAnsi="Times New Roman" w:cs="Times New Roman" w:hint="eastAsia"/>
+        </w:rPr>
+        <w:t xml:space="preserve"> (H)</w:t>
+      </w:r>
+    </w:p>
+    <w:p>
+      <w:pPr>
+        <w:rPr>
+          <w:rFonts w:ascii="Times New Roman" w:hAnsi="Times New Roman" w:cs="Times New Roman"/>
+        </w:rPr>
+      </w:pPr>
+      <w:r>
+        <w:rPr>
+          <w:rFonts w:ascii="Times New Roman" w:hAnsi="Times New Roman" w:cs="Times New Roman" w:hint="eastAsia"/>
+        </w:rPr>
+        <w:t xml:space="preserve">Paragraph E describes the brain size and play. Apparently, </w:t>
+      </w:r>
+      <w:r>
+        <w:rPr>
+          <w:rFonts w:ascii="Times New Roman" w:hAnsi="Times New Roman" w:cs="Times New Roman" w:hint="eastAsia"/>
+        </w:rPr>
+        <w:t>we should find out which paragrapsh is related to the key words, mental activities.</w:t>
+      </w:r>
+      <w:r>
+        <w:rPr>
+          <w:rFonts w:ascii="Times New Roman" w:hAnsi="Times New Roman" w:cs="Times New Roman" w:hint="eastAsia"/>
+        </w:rPr>
+        <w:t xml:space="preserve"> Whereas, in IELTS exams </w:t>
+      </w:r>
+      <w:r>
+        <w:rPr>
+          <w:rFonts w:ascii="Times New Roman" w:hAnsi="Times New Roman" w:cs="Times New Roman" w:hint="eastAsia"/>
+        </w:rPr>
+        <w:t>we</w:t>
+      </w:r>
+      <w:r>
+        <w:rPr>
+          <w:rFonts w:ascii="Times New Roman" w:hAnsi="Times New Roman" w:cs="Times New Roman" w:hint="eastAsia"/>
+        </w:rPr>
+        <w:t xml:space="preserve"> can hardly find the same words as in the questions</w:t>
+      </w:r>
+      <w:r>
+        <w:rPr>
+          <w:rFonts w:ascii="Times New Roman" w:hAnsi="Times New Roman" w:cs="Times New Roman" w:hint="eastAsia"/>
+        </w:rPr>
+        <w:t xml:space="preserve"> so we need to paraphrase. </w:t>
+      </w:r>
+      <w:r>
+        <w:rPr>
+          <w:rFonts w:ascii="Times New Roman" w:hAnsi="Times New Roman" w:cs="Times New Roman" w:hint="eastAsia"/>
+        </w:rPr>
+        <w:t xml:space="preserve">In paragraph H, the words </w:t>
+      </w:r>
+      <w:r>
+        <w:rPr>
+          <w:rFonts w:ascii="Times New Roman" w:hAnsi="Times New Roman" w:cs="Times New Roman"/>
+        </w:rPr>
+        <w:t>“</w:t>
+      </w:r>
+      <w:r>
+        <w:rPr>
+          <w:rFonts w:ascii="Times New Roman" w:hAnsi="Times New Roman" w:cs="Times New Roman" w:hint="eastAsia"/>
+        </w:rPr>
+        <w:t>cognitive process</w:t>
+      </w:r>
+      <w:r>
+        <w:rPr>
+          <w:rFonts w:ascii="Times New Roman" w:hAnsi="Times New Roman" w:cs="Times New Roman"/>
+        </w:rPr>
+        <w:t>”</w:t>
+      </w:r>
+      <w:r>
+        <w:rPr>
+          <w:rFonts w:ascii="Times New Roman" w:hAnsi="Times New Roman" w:cs="Times New Roman" w:hint="eastAsia"/>
+        </w:rPr>
+        <w:t xml:space="preserve"> are sycronyms of </w:t>
+      </w:r>
+      <w:r>
+        <w:rPr>
+          <w:rFonts w:ascii="Times New Roman" w:hAnsi="Times New Roman" w:cs="Times New Roman"/>
+        </w:rPr>
+        <w:t>“</w:t>
+      </w:r>
+      <w:r>
+        <w:rPr>
+          <w:rFonts w:ascii="Times New Roman" w:hAnsi="Times New Roman" w:cs="Times New Roman" w:hint="eastAsia"/>
+        </w:rPr>
+        <w:t>metal activities</w:t>
+      </w:r>
+      <w:r>
+        <w:rPr>
+          <w:rFonts w:ascii="Times New Roman" w:hAnsi="Times New Roman" w:cs="Times New Roman"/>
+        </w:rPr>
+        <w:t>”</w:t>
+      </w:r>
+      <w:r>
+        <w:rPr>
+          <w:rFonts w:ascii="Times New Roman" w:hAnsi="Times New Roman" w:cs="Times New Roman" w:hint="eastAsia"/>
+        </w:rPr>
+        <w:t>.</w:t>
+      </w:r>
+      <w:r>
+        <w:rPr>
+          <w:rFonts w:ascii="Times New Roman" w:hAnsi="Times New Roman" w:cs="Times New Roman" w:hint="eastAsia"/>
+        </w:rPr>
+        <w:t xml:space="preserve"> </w:t>
+      </w:r>
+    </w:p>
+    <w:p>
+      <w:pPr>
+        <w:rPr>
+          <w:rFonts w:ascii="Times New Roman" w:hAnsi="Times New Roman" w:cs="Times New Roman"/>
+          <w:lang w:val="de-DE"/>
+        </w:rPr>
+      </w:pPr>
+      <w:r>
+        <w:rPr>
+          <w:rFonts w:ascii="Times New Roman" w:hAnsi="Times New Roman" w:cs="Times New Roman" w:hint="eastAsia"/>
+        </w:rPr>
+        <w:t xml:space="preserve">33-35. </w:t>
+      </w:r>
+      <w:r>
+        <w:rPr>
+          <w:rFonts w:ascii="Times New Roman" w:hAnsi="Times New Roman" w:cs="Times New Roman" w:hint="eastAsia"/>
+          <w:strike/>
+          <w:lang w:val="de-DE"/>
+        </w:rPr>
+        <w:t>BD</w:t>
+      </w:r>
+      <w:r>
+        <w:rPr>
+          <w:rFonts w:ascii="Times New Roman" w:hAnsi="Times New Roman" w:cs="Times New Roman" w:hint="eastAsia"/>
+          <w:lang w:val="de-DE"/>
+        </w:rPr>
+        <w:t>F (ACF)</w:t>
+      </w:r>
+    </w:p>
+    <w:p>
+      <w:pPr>
+        <w:rPr>
+          <w:rFonts w:ascii="Times New Roman" w:hAnsi="Times New Roman" w:cs="Times New Roman"/>
+          <w:lang w:val="de-DE"/>
+        </w:rPr>
+      </w:pPr>
+      <w:r>
+        <w:rPr>
+          <w:rFonts w:ascii="Times New Roman" w:hAnsi="Times New Roman" w:cs="Times New Roman" w:hint="eastAsia"/>
+          <w:lang w:val="de-DE"/>
+        </w:rPr>
+        <w:t xml:space="preserve">38. </w:t>
+      </w:r>
+      <w:r>
+        <w:rPr>
+          <w:rFonts w:ascii="Times New Roman" w:hAnsi="Times New Roman" w:cs="Times New Roman" w:hint="eastAsia"/>
+          <w:strike/>
+          <w:lang w:val="de-DE"/>
+        </w:rPr>
+        <w:t>C</w:t>
+      </w:r>
+      <w:r>
+        <w:rPr>
+          <w:rFonts w:ascii="Times New Roman" w:hAnsi="Times New Roman" w:cs="Times New Roman" w:hint="eastAsia"/>
+          <w:lang w:val="de-DE"/>
+        </w:rPr>
+        <w:t xml:space="preserve"> (E)</w:t>
+      </w:r>
+    </w:p>
+    <w:p>
+      <w:pPr>
+        <w:rPr>
+          <w:rFonts w:ascii="Times New Roman" w:hAnsi="Times New Roman" w:cs="Times New Roman"/>
+          <w:lang w:val="de-DE"/>
+        </w:rPr>
+      </w:pPr>
+    </w:p>
+    <w:p>
+      <w:pPr>
+        <w:outlineLvl w:val="2"/>
+        <w:rPr>
+          <w:rFonts w:ascii="Times New Roman" w:hAnsi="Times New Roman" w:cs="Times New Roman"/>
+          <w:b/>
+          <w:bCs/>
+          <w:sz w:val="32"/>
+          <w:szCs w:val="32"/>
+        </w:rPr>
+      </w:pPr>
+      <w:r>
+        <w:rPr>
+          <w:rFonts w:ascii="Times New Roman" w:hAnsi="Times New Roman" w:cs="Times New Roman" w:hint="eastAsia"/>
+          <w:b/>
+          <w:bCs/>
+          <w:sz w:val="32"/>
+          <w:szCs w:val="32"/>
+        </w:rPr>
+        <w:t>Test 4</w:t>
+      </w:r>
+    </w:p>
+    <w:p>
+      <w:pPr>
+        <w:outlineLvl w:val="3"/>
+        <w:rPr>
+          <w:rFonts w:ascii="Times New Roman" w:hAnsi="Times New Roman" w:cs="Times New Roman"/>
           <w:b/>
           <w:bCs/>
           <w:i/>
@@ -601,13 +439,271 @@
           <w:sz w:val="28"/>
           <w:szCs w:val="28"/>
         </w:rPr>
+      </w:pPr>
+      <w:r>
+        <w:rPr>
+          <w:rFonts w:ascii="Times New Roman" w:hAnsi="Times New Roman" w:cs="Times New Roman" w:hint="eastAsia"/>
+          <w:b/>
+          <w:bCs/>
+          <w:i/>
+          <w:iCs/>
+          <w:sz w:val="28"/>
+          <w:szCs w:val="28"/>
+        </w:rPr>
+        <w:t>Passage 1</w:t>
+      </w:r>
+    </w:p>
+    <w:p>
+      <w:pPr>
+        <w:rPr>
+          <w:rFonts w:ascii="Times New Roman" w:hAnsi="Times New Roman" w:cs="Times New Roman"/>
+        </w:rPr>
+      </w:pPr>
+      <w:r>
+        <w:rPr>
+          <w:rFonts w:ascii="Times New Roman" w:hAnsi="Times New Roman" w:cs="Times New Roman" w:hint="eastAsia"/>
+        </w:rPr>
+        <w:t xml:space="preserve">5. TRUE  (x)  </w:t>
+      </w:r>
+      <w:r>
+        <w:rPr>
+          <w:rFonts w:ascii="Times New Roman" w:hAnsi="Times New Roman" w:cs="Times New Roman" w:hint="eastAsia"/>
+        </w:rPr>
+        <w:t xml:space="preserve"> </w:t>
+      </w:r>
+      <w:r>
+        <w:rPr>
+          <w:rFonts w:ascii="Times New Roman" w:hAnsi="Times New Roman" w:cs="Times New Roman" w:hint="eastAsia"/>
+        </w:rPr>
+        <w:t>NOT GIVEN</w:t>
+      </w:r>
+    </w:p>
+    <w:p>
+      <w:pPr>
+        <w:rPr>
+          <w:rFonts w:ascii="Times New Roman" w:hAnsi="Times New Roman" w:cs="Times New Roman"/>
+        </w:rPr>
+      </w:pPr>
+      <w:r>
+        <w:rPr>
+          <w:rFonts w:ascii="Times New Roman" w:hAnsi="Times New Roman" w:cs="Times New Roman" w:hint="eastAsia"/>
+        </w:rPr>
+        <w:t xml:space="preserve">The author only wrote that an athlete mush choose his parents carefully. </w:t>
+      </w:r>
+      <w:r>
+        <w:rPr>
+          <w:rFonts w:ascii="Times New Roman" w:hAnsi="Times New Roman" w:cs="Times New Roman" w:hint="eastAsia"/>
+        </w:rPr>
+        <w:t>There was</w:t>
+      </w:r>
+      <w:r>
+        <w:rPr>
+          <w:rFonts w:ascii="Times New Roman" w:hAnsi="Times New Roman" w:cs="Times New Roman" w:hint="eastAsia"/>
+        </w:rPr>
+        <w:t xml:space="preserve"> not any infor</w:t>
+      </w:r>
+      <w:r>
+        <w:rPr>
+          <w:rFonts w:ascii="Times New Roman" w:hAnsi="Times New Roman" w:cs="Times New Roman" w:hint="eastAsia"/>
+        </w:rPr>
+        <w:t>mation about who his parents were</w:t>
+      </w:r>
+      <w:r>
+        <w:rPr>
+          <w:rFonts w:ascii="Times New Roman" w:hAnsi="Times New Roman" w:cs="Times New Roman" w:hint="eastAsia"/>
+        </w:rPr>
+        <w:t>.</w:t>
+      </w:r>
+    </w:p>
+    <w:p>
+      <w:pPr>
+        <w:rPr>
+          <w:rFonts w:ascii="Times New Roman" w:hAnsi="Times New Roman" w:cs="Times New Roman"/>
+        </w:rPr>
+      </w:pPr>
+      <w:r>
+        <w:rPr>
+          <w:rFonts w:ascii="Times New Roman" w:hAnsi="Times New Roman" w:cs="Times New Roman" w:hint="eastAsia"/>
+        </w:rPr>
+        <w:t>8. plyometrics (x)  power</w:t>
+      </w:r>
+      <w:r>
+        <w:rPr>
+          <w:rFonts w:ascii="Times New Roman" w:hAnsi="Times New Roman" w:cs="Times New Roman"/>
+        </w:rPr>
+        <w:br/>
+      </w:r>
+      <w:r>
+        <w:rPr>
+          <w:rFonts w:ascii="Times New Roman" w:hAnsi="Times New Roman" w:cs="Times New Roman" w:hint="eastAsia"/>
+        </w:rPr>
+        <w:t>I didn</w:t>
+      </w:r>
+      <w:r>
+        <w:rPr>
+          <w:rFonts w:ascii="Times New Roman" w:hAnsi="Times New Roman" w:cs="Times New Roman"/>
+        </w:rPr>
+        <w:t>’</w:t>
+      </w:r>
+      <w:r>
+        <w:rPr>
+          <w:rFonts w:ascii="Times New Roman" w:hAnsi="Times New Roman" w:cs="Times New Roman" w:hint="eastAsia"/>
+        </w:rPr>
+        <w:t xml:space="preserve">t know what the meaning of </w:t>
+      </w:r>
+      <w:r>
+        <w:rPr>
+          <w:rFonts w:ascii="Times New Roman" w:hAnsi="Times New Roman" w:cs="Times New Roman"/>
+        </w:rPr>
+        <w:t>‘</w:t>
+      </w:r>
+      <w:r>
+        <w:rPr>
+          <w:rFonts w:ascii="Times New Roman" w:hAnsi="Times New Roman" w:cs="Times New Roman" w:hint="eastAsia"/>
+        </w:rPr>
+        <w:t>plyometrics</w:t>
+      </w:r>
+      <w:r>
+        <w:rPr>
+          <w:rFonts w:ascii="Times New Roman" w:hAnsi="Times New Roman" w:cs="Times New Roman"/>
+        </w:rPr>
+        <w:t>’</w:t>
+      </w:r>
+      <w:r>
+        <w:rPr>
+          <w:rFonts w:ascii="Times New Roman" w:hAnsi="Times New Roman" w:cs="Times New Roman" w:hint="eastAsia"/>
+        </w:rPr>
+        <w:t xml:space="preserve"> </w:t>
+      </w:r>
+      <w:r>
+        <w:rPr>
+          <w:rFonts w:ascii="Times New Roman" w:hAnsi="Times New Roman" w:cs="Times New Roman" w:hint="eastAsia"/>
+        </w:rPr>
+        <w:t>was then.</w:t>
+      </w:r>
+      <w:r>
+        <w:rPr>
+          <w:rFonts w:ascii="Times New Roman" w:hAnsi="Times New Roman" w:cs="Times New Roman"/>
+        </w:rPr>
+        <w:br/>
+      </w:r>
+      <w:r>
+        <w:rPr>
+          <w:rFonts w:ascii="Times New Roman" w:hAnsi="Times New Roman" w:cs="Times New Roman" w:hint="eastAsia"/>
+        </w:rPr>
+        <w:t>The</w:t>
+      </w:r>
+      <w:r>
+        <w:rPr>
+          <w:rFonts w:ascii="Times New Roman" w:hAnsi="Times New Roman" w:cs="Times New Roman" w:hint="eastAsia"/>
+        </w:rPr>
+        <w:t xml:space="preserve"> emritus professior Yessis said, </w:t>
+      </w:r>
+      <w:r>
+        <w:rPr>
+          <w:rFonts w:ascii="Times New Roman" w:hAnsi="Times New Roman" w:cs="Times New Roman"/>
+        </w:rPr>
+        <w:t>“</w:t>
+      </w:r>
+      <w:r>
+        <w:rPr>
+          <w:rFonts w:ascii="Times New Roman" w:hAnsi="Times New Roman" w:cs="Times New Roman" w:hint="eastAsia"/>
+        </w:rPr>
+        <w:t>These methods inculde strength training...</w:t>
+      </w:r>
+      <w:r>
+        <w:rPr>
+          <w:rFonts w:ascii="Times New Roman" w:hAnsi="Times New Roman" w:cs="Times New Roman"/>
+        </w:rPr>
+        <w:t>”</w:t>
+      </w:r>
+      <w:r>
+        <w:rPr>
+          <w:rFonts w:ascii="Times New Roman" w:hAnsi="Times New Roman" w:cs="Times New Roman" w:hint="eastAsia"/>
+        </w:rPr>
+        <w:t xml:space="preserve"> and </w:t>
+      </w:r>
+      <w:r>
+        <w:rPr>
+          <w:rFonts w:ascii="Times New Roman" w:hAnsi="Times New Roman" w:cs="Times New Roman"/>
+        </w:rPr>
+        <w:t>“</w:t>
+      </w:r>
+      <w:r>
+        <w:rPr>
+          <w:rFonts w:ascii="Times New Roman" w:hAnsi="Times New Roman" w:cs="Times New Roman" w:hint="eastAsia"/>
+        </w:rPr>
+        <w:t>plyometrics focuses on power.</w:t>
+      </w:r>
+      <w:r>
+        <w:rPr>
+          <w:rFonts w:ascii="Times New Roman" w:hAnsi="Times New Roman" w:cs="Times New Roman"/>
+        </w:rPr>
+        <w:t>”</w:t>
+      </w:r>
+    </w:p>
+    <w:p>
+      <w:pPr>
+        <w:rPr>
+          <w:rFonts w:ascii="Times New Roman" w:hAnsi="Times New Roman" w:cs="Times New Roman"/>
+        </w:rPr>
+      </w:pPr>
+      <w:r>
+        <w:rPr>
+          <w:rFonts w:ascii="Times New Roman" w:hAnsi="Times New Roman" w:cs="Times New Roman" w:hint="eastAsia"/>
+        </w:rPr>
+        <w:t>9. ____ (x)   injuries</w:t>
+      </w:r>
+      <w:r>
+        <w:rPr>
+          <w:rFonts w:ascii="Times New Roman" w:hAnsi="Times New Roman" w:cs="Times New Roman"/>
+        </w:rPr>
+        <w:br/>
+        <w:t>“de</w:t>
+      </w:r>
+      <w:r>
+        <w:rPr>
+          <w:rFonts w:ascii="Times New Roman" w:hAnsi="Times New Roman" w:cs="Times New Roman" w:hint="eastAsia"/>
+        </w:rPr>
+        <w:t>ficiencies in trace minerals can lead to injuries.</w:t>
+      </w:r>
+      <w:r>
+        <w:rPr>
+          <w:rFonts w:ascii="Times New Roman" w:hAnsi="Times New Roman" w:cs="Times New Roman"/>
+        </w:rPr>
+        <w:t>”</w:t>
+      </w:r>
+    </w:p>
+    <w:p>
+      <w:pPr>
+        <w:outlineLvl w:val="3"/>
+        <w:rPr>
+          <w:rFonts w:ascii="Times New Roman" w:hAnsi="Times New Roman" w:cs="Times New Roman"/>
+          <w:b/>
+          <w:bCs/>
+          <w:i/>
+          <w:iCs/>
+          <w:sz w:val="28"/>
+          <w:szCs w:val="28"/>
+        </w:rPr>
+      </w:pPr>
+      <w:r>
+        <w:rPr>
+          <w:rFonts w:ascii="Times New Roman" w:hAnsi="Times New Roman" w:cs="Times New Roman" w:hint="eastAsia"/>
+          <w:b/>
+          <w:bCs/>
+          <w:i/>
+          <w:iCs/>
+          <w:sz w:val="28"/>
+          <w:szCs w:val="28"/>
+        </w:rPr>
         <w:t>Passage 2</w:t>
       </w:r>
     </w:p>
     <w:p>
       <w:pPr>
         <w:rPr>
-          <w:rFonts w:ascii="Times New Roman" w:hAnsi="Times New Roman" w:cs="Times New Roman" w:hint="eastAsia"/>
+          <w:rFonts w:ascii="Times New Roman" w:hAnsi="Times New Roman" w:cs="Times New Roman"/>
         </w:rPr>
       </w:pPr>
       <w:r>
@@ -656,7 +752,7 @@
     <w:p>
       <w:pPr>
         <w:rPr>
-          <w:rFonts w:ascii="Times New Roman" w:hAnsi="Times New Roman" w:cs="Times New Roman" w:hint="eastAsia"/>
+          <w:rFonts w:ascii="Times New Roman" w:hAnsi="Times New Roman" w:cs="Times New Roman"/>
         </w:rPr>
       </w:pPr>
       <w:r>
@@ -681,7 +777,7 @@
     <w:p>
       <w:pPr>
         <w:rPr>
-          <w:rFonts w:ascii="Times New Roman" w:hAnsi="Times New Roman" w:cs="Times New Roman" w:hint="eastAsia"/>
+          <w:rFonts w:ascii="Times New Roman" w:hAnsi="Times New Roman" w:cs="Times New Roman"/>
         </w:rPr>
       </w:pPr>
       <w:r>
@@ -694,13 +790,14 @@
     <w:p>
       <w:pPr>
         <w:rPr>
-          <w:rFonts w:ascii="Times New Roman" w:hAnsi="Times New Roman" w:cs="Times New Roman" w:hint="eastAsia"/>
-        </w:rPr>
-      </w:pPr>
-      <w:r>
-        <w:rPr>
-          <w:rFonts w:ascii="Times New Roman" w:hAnsi="Times New Roman" w:cs="Times New Roman" w:hint="eastAsia"/>
-        </w:rPr>
+          <w:rFonts w:ascii="Times New Roman" w:hAnsi="Times New Roman" w:cs="Times New Roman"/>
+        </w:rPr>
+      </w:pPr>
+      <w:r>
+        <w:rPr>
+          <w:rFonts w:ascii="Times New Roman" w:hAnsi="Times New Roman" w:cs="Times New Roman" w:hint="eastAsia"/>
+        </w:rPr>
+        <w:lastRenderedPageBreak/>
         <w:t>31. vii  (x)  v</w:t>
       </w:r>
       <w:r>
@@ -743,7 +840,7 @@
     <w:p>
       <w:pPr>
         <w:rPr>
-          <w:rFonts w:ascii="Times New Roman" w:hAnsi="Times New Roman" w:cs="Times New Roman" w:hint="eastAsia"/>
+          <w:rFonts w:ascii="Times New Roman" w:hAnsi="Times New Roman" w:cs="Times New Roman"/>
         </w:rPr>
       </w:pPr>
       <w:r>
@@ -786,14 +883,13 @@
     <w:p>
       <w:pPr>
         <w:rPr>
-          <w:rFonts w:ascii="Times New Roman" w:hAnsi="Times New Roman" w:cs="Times New Roman" w:hint="eastAsia"/>
-        </w:rPr>
-      </w:pPr>
-      <w:r>
-        <w:rPr>
-          <w:rFonts w:ascii="Times New Roman" w:hAnsi="Times New Roman" w:cs="Times New Roman" w:hint="eastAsia"/>
-        </w:rPr>
-        <w:lastRenderedPageBreak/>
+          <w:rFonts w:ascii="Times New Roman" w:hAnsi="Times New Roman" w:cs="Times New Roman"/>
+        </w:rPr>
+      </w:pPr>
+      <w:r>
+        <w:rPr>
+          <w:rFonts w:ascii="Times New Roman" w:hAnsi="Times New Roman" w:cs="Times New Roman" w:hint="eastAsia"/>
+        </w:rPr>
         <w:t>37. NOT GIVEN  (x)  YES</w:t>
       </w:r>
       <w:r>
@@ -812,7 +908,7 @@
     <w:p>
       <w:pPr>
         <w:rPr>
-          <w:rFonts w:ascii="Times New Roman" w:hAnsi="Times New Roman" w:cs="Times New Roman" w:hint="eastAsia"/>
+          <w:rFonts w:ascii="Times New Roman" w:hAnsi="Times New Roman" w:cs="Times New Roman"/>
         </w:rPr>
       </w:pPr>
       <w:r>
@@ -843,7 +939,7 @@
     <w:p>
       <w:pPr>
         <w:rPr>
-          <w:rFonts w:ascii="Times New Roman" w:hAnsi="Times New Roman" w:cs="Times New Roman" w:hint="eastAsia"/>
+          <w:rFonts w:ascii="Times New Roman" w:hAnsi="Times New Roman" w:cs="Times New Roman"/>
         </w:rPr>
       </w:pPr>
       <w:r>
@@ -906,8 +1002,6 @@
         </w:rPr>
         <w:t xml:space="preserve">It just said that health costs will continue to increase. </w:t>
       </w:r>
-      <w:bookmarkStart w:id="0" w:name="_GoBack"/>
-      <w:bookmarkEnd w:id="0"/>
     </w:p>
     <w:p>
       <w:pPr>
@@ -2831,7 +2925,7 @@
   <a:extraClrSchemeLst/>
   <a:extLst>
     <a:ext uri="{05A4C25C-085E-4340-85A3-A5531E510DB2}">
-      <thm15:themeFamily xmlns:thm15="http://schemas.microsoft.com/office/thememl/2012/main" xmlns="" name="Office Theme" id="{62F939B6-93AF-4DB8-9C6B-D6C7DFDC589F}" vid="{4A3C46E8-61CC-4603-A589-7422A47A8E4A}"/>
+      <thm15:themeFamily xmlns="" xmlns:thm15="http://schemas.microsoft.com/office/thememl/2012/main" name="Office Theme" id="{62F939B6-93AF-4DB8-9C6B-D6C7DFDC589F}" vid="{4A3C46E8-61CC-4603-A589-7422A47A8E4A}"/>
     </a:ext>
   </a:extLst>
 </a:theme>

</xml_diff>

<commit_message>
noteso of Cambridge IELTS 4 Test 2 Reading and Listening
</commit_message>
<xml_diff>
--- a/IELTS Notes/Reading Test and Analyses.docx
+++ b/IELTS Notes/Reading Test and Analyses.docx
@@ -50,7 +50,7 @@
       <w:pPr>
         <w:outlineLvl w:val="2"/>
         <w:rPr>
-          <w:rFonts w:ascii="Times New Roman" w:hAnsi="Times New Roman" w:cs="Times New Roman" w:hint="eastAsia"/>
+          <w:rFonts w:ascii="Times New Roman" w:hAnsi="Times New Roman" w:cs="Times New Roman"/>
           <w:b/>
           <w:bCs/>
           <w:sz w:val="32"/>
@@ -109,7 +109,7 @@
     <w:p>
       <w:pPr>
         <w:rPr>
-          <w:rFonts w:ascii="Times New Roman" w:hAnsi="Times New Roman" w:cs="Times New Roman" w:hint="eastAsia"/>
+          <w:rFonts w:ascii="Times New Roman" w:hAnsi="Times New Roman" w:cs="Times New Roman"/>
         </w:rPr>
       </w:pPr>
       <w:r>
@@ -122,7 +122,7 @@
     <w:p>
       <w:pPr>
         <w:rPr>
-          <w:rFonts w:ascii="Times New Roman" w:hAnsi="Times New Roman" w:cs="Times New Roman"/>
+          <w:rFonts w:ascii="Times New Roman" w:hAnsi="Times New Roman" w:cs="Times New Roman" w:hint="eastAsia"/>
         </w:rPr>
       </w:pPr>
       <w:r>
@@ -161,8 +161,6 @@
         </w:rPr>
         <w:t xml:space="preserve"> </w:t>
       </w:r>
-      <w:bookmarkStart w:id="0" w:name="_GoBack"/>
-      <w:bookmarkEnd w:id="0"/>
     </w:p>
     <w:p>
       <w:pPr>
@@ -187,251 +185,11 @@
           <w:sz w:val="28"/>
           <w:szCs w:val="28"/>
         </w:rPr>
-        <w:t>Passage 3</w:t>
-      </w:r>
-    </w:p>
-    <w:p>
-      <w:pPr>
-        <w:rPr>
-          <w:rFonts w:ascii="Times New Roman" w:hAnsi="Times New Roman" w:cs="Times New Roman"/>
-        </w:rPr>
-      </w:pPr>
-      <w:r>
-        <w:rPr>
-          <w:rFonts w:ascii="Times New Roman" w:hAnsi="Times New Roman" w:cs="Times New Roman" w:hint="eastAsia"/>
-        </w:rPr>
-        <w:t>30.</w:t>
-      </w:r>
-      <w:r>
-        <w:rPr>
-          <w:rFonts w:ascii="Times New Roman" w:hAnsi="Times New Roman" w:cs="Times New Roman" w:hint="eastAsia"/>
-        </w:rPr>
-        <w:t xml:space="preserve"> a</w:t>
-      </w:r>
-      <w:r>
-        <w:rPr>
-          <w:rFonts w:ascii="Times New Roman" w:hAnsi="Times New Roman" w:cs="Times New Roman"/>
-        </w:rPr>
-        <w:t xml:space="preserve"> description of the mental activities which are exercised and developed during play</w:t>
-      </w:r>
-    </w:p>
-    <w:p>
-      <w:pPr>
-        <w:rPr>
-          <w:rFonts w:ascii="Times New Roman" w:hAnsi="Times New Roman" w:cs="Times New Roman"/>
-        </w:rPr>
-      </w:pPr>
-      <w:r>
-        <w:rPr>
-          <w:rFonts w:ascii="Times New Roman" w:hAnsi="Times New Roman" w:cs="Times New Roman" w:hint="eastAsia"/>
-          <w:strike/>
-        </w:rPr>
-        <w:t>E</w:t>
-      </w:r>
-      <w:r>
-        <w:rPr>
-          <w:rFonts w:ascii="Times New Roman" w:hAnsi="Times New Roman" w:cs="Times New Roman" w:hint="eastAsia"/>
-        </w:rPr>
-        <w:t xml:space="preserve"> (H)</w:t>
-      </w:r>
-    </w:p>
-    <w:p>
-      <w:pPr>
-        <w:rPr>
-          <w:rFonts w:ascii="Times New Roman" w:hAnsi="Times New Roman" w:cs="Times New Roman"/>
-        </w:rPr>
-      </w:pPr>
-      <w:r>
-        <w:rPr>
-          <w:rFonts w:ascii="Times New Roman" w:hAnsi="Times New Roman" w:cs="Times New Roman" w:hint="eastAsia"/>
-        </w:rPr>
-        <w:t xml:space="preserve">Paragraph E describes the brain size and play. Apparently, </w:t>
-      </w:r>
-      <w:r>
-        <w:rPr>
-          <w:rFonts w:ascii="Times New Roman" w:hAnsi="Times New Roman" w:cs="Times New Roman" w:hint="eastAsia"/>
-        </w:rPr>
-        <w:t>we should find out which paragrapsh is related to the key words, mental activities.</w:t>
-      </w:r>
-      <w:r>
-        <w:rPr>
-          <w:rFonts w:ascii="Times New Roman" w:hAnsi="Times New Roman" w:cs="Times New Roman" w:hint="eastAsia"/>
-        </w:rPr>
-        <w:t xml:space="preserve"> Whereas, in IELTS exams </w:t>
-      </w:r>
-      <w:r>
-        <w:rPr>
-          <w:rFonts w:ascii="Times New Roman" w:hAnsi="Times New Roman" w:cs="Times New Roman" w:hint="eastAsia"/>
-        </w:rPr>
-        <w:t>we</w:t>
-      </w:r>
-      <w:r>
-        <w:rPr>
-          <w:rFonts w:ascii="Times New Roman" w:hAnsi="Times New Roman" w:cs="Times New Roman" w:hint="eastAsia"/>
-        </w:rPr>
-        <w:t xml:space="preserve"> can hardly find the same words as in the questions</w:t>
-      </w:r>
-      <w:r>
-        <w:rPr>
-          <w:rFonts w:ascii="Times New Roman" w:hAnsi="Times New Roman" w:cs="Times New Roman" w:hint="eastAsia"/>
-        </w:rPr>
-        <w:t xml:space="preserve"> so we need to paraphrase. </w:t>
-      </w:r>
-      <w:r>
-        <w:rPr>
-          <w:rFonts w:ascii="Times New Roman" w:hAnsi="Times New Roman" w:cs="Times New Roman" w:hint="eastAsia"/>
-        </w:rPr>
-        <w:t xml:space="preserve">In paragraph H, the words </w:t>
-      </w:r>
-      <w:r>
-        <w:rPr>
-          <w:rFonts w:ascii="Times New Roman" w:hAnsi="Times New Roman" w:cs="Times New Roman"/>
-        </w:rPr>
-        <w:t>“</w:t>
-      </w:r>
-      <w:r>
-        <w:rPr>
-          <w:rFonts w:ascii="Times New Roman" w:hAnsi="Times New Roman" w:cs="Times New Roman" w:hint="eastAsia"/>
-        </w:rPr>
-        <w:t>cognitive process</w:t>
-      </w:r>
-      <w:r>
-        <w:rPr>
-          <w:rFonts w:ascii="Times New Roman" w:hAnsi="Times New Roman" w:cs="Times New Roman"/>
-        </w:rPr>
-        <w:t>”</w:t>
-      </w:r>
-      <w:r>
-        <w:rPr>
-          <w:rFonts w:ascii="Times New Roman" w:hAnsi="Times New Roman" w:cs="Times New Roman" w:hint="eastAsia"/>
-        </w:rPr>
-        <w:t xml:space="preserve"> are sycronyms of </w:t>
-      </w:r>
-      <w:r>
-        <w:rPr>
-          <w:rFonts w:ascii="Times New Roman" w:hAnsi="Times New Roman" w:cs="Times New Roman"/>
-        </w:rPr>
-        <w:t>“</w:t>
-      </w:r>
-      <w:r>
-        <w:rPr>
-          <w:rFonts w:ascii="Times New Roman" w:hAnsi="Times New Roman" w:cs="Times New Roman" w:hint="eastAsia"/>
-        </w:rPr>
-        <w:t>metal activities</w:t>
-      </w:r>
-      <w:r>
-        <w:rPr>
-          <w:rFonts w:ascii="Times New Roman" w:hAnsi="Times New Roman" w:cs="Times New Roman"/>
-        </w:rPr>
-        <w:t>”</w:t>
-      </w:r>
-      <w:r>
-        <w:rPr>
-          <w:rFonts w:ascii="Times New Roman" w:hAnsi="Times New Roman" w:cs="Times New Roman" w:hint="eastAsia"/>
-        </w:rPr>
-        <w:t>.</w:t>
-      </w:r>
-      <w:r>
-        <w:rPr>
-          <w:rFonts w:ascii="Times New Roman" w:hAnsi="Times New Roman" w:cs="Times New Roman" w:hint="eastAsia"/>
-        </w:rPr>
-        <w:t xml:space="preserve"> </w:t>
-      </w:r>
-    </w:p>
-    <w:p>
-      <w:pPr>
-        <w:rPr>
-          <w:rFonts w:ascii="Times New Roman" w:hAnsi="Times New Roman" w:cs="Times New Roman"/>
-          <w:lang w:val="de-DE"/>
-        </w:rPr>
-      </w:pPr>
-      <w:r>
-        <w:rPr>
-          <w:rFonts w:ascii="Times New Roman" w:hAnsi="Times New Roman" w:cs="Times New Roman" w:hint="eastAsia"/>
-        </w:rPr>
-        <w:t xml:space="preserve">33-35. </w:t>
-      </w:r>
-      <w:r>
-        <w:rPr>
-          <w:rFonts w:ascii="Times New Roman" w:hAnsi="Times New Roman" w:cs="Times New Roman" w:hint="eastAsia"/>
-          <w:strike/>
-          <w:lang w:val="de-DE"/>
-        </w:rPr>
-        <w:t>BD</w:t>
-      </w:r>
-      <w:r>
-        <w:rPr>
-          <w:rFonts w:ascii="Times New Roman" w:hAnsi="Times New Roman" w:cs="Times New Roman" w:hint="eastAsia"/>
-          <w:lang w:val="de-DE"/>
-        </w:rPr>
-        <w:t>F (ACF)</w:t>
-      </w:r>
-    </w:p>
-    <w:p>
-      <w:pPr>
-        <w:rPr>
-          <w:rFonts w:ascii="Times New Roman" w:hAnsi="Times New Roman" w:cs="Times New Roman"/>
-          <w:lang w:val="de-DE"/>
-        </w:rPr>
-      </w:pPr>
-      <w:r>
-        <w:rPr>
-          <w:rFonts w:ascii="Times New Roman" w:hAnsi="Times New Roman" w:cs="Times New Roman" w:hint="eastAsia"/>
-          <w:lang w:val="de-DE"/>
-        </w:rPr>
-        <w:t xml:space="preserve">38. </w:t>
-      </w:r>
-      <w:r>
-        <w:rPr>
-          <w:rFonts w:ascii="Times New Roman" w:hAnsi="Times New Roman" w:cs="Times New Roman" w:hint="eastAsia"/>
-          <w:strike/>
-          <w:lang w:val="de-DE"/>
-        </w:rPr>
-        <w:t>C</w:t>
-      </w:r>
-      <w:r>
-        <w:rPr>
-          <w:rFonts w:ascii="Times New Roman" w:hAnsi="Times New Roman" w:cs="Times New Roman" w:hint="eastAsia"/>
-          <w:lang w:val="de-DE"/>
-        </w:rPr>
-        <w:t xml:space="preserve"> (E)</w:t>
-      </w:r>
-    </w:p>
-    <w:p>
-      <w:pPr>
-        <w:rPr>
-          <w:rFonts w:ascii="Times New Roman" w:hAnsi="Times New Roman" w:cs="Times New Roman"/>
-          <w:lang w:val="de-DE"/>
-        </w:rPr>
-      </w:pPr>
-    </w:p>
-    <w:p>
-      <w:pPr>
-        <w:outlineLvl w:val="2"/>
-        <w:rPr>
-          <w:rFonts w:ascii="Times New Roman" w:hAnsi="Times New Roman" w:cs="Times New Roman"/>
-          <w:b/>
-          <w:bCs/>
-          <w:sz w:val="32"/>
-          <w:szCs w:val="32"/>
-        </w:rPr>
-      </w:pPr>
-      <w:r>
-        <w:rPr>
-          <w:rFonts w:ascii="Times New Roman" w:hAnsi="Times New Roman" w:cs="Times New Roman" w:hint="eastAsia"/>
-          <w:b/>
-          <w:bCs/>
-          <w:sz w:val="32"/>
-          <w:szCs w:val="32"/>
-        </w:rPr>
-        <w:t>Test 4</w:t>
-      </w:r>
-    </w:p>
-    <w:p>
-      <w:pPr>
-        <w:outlineLvl w:val="3"/>
-        <w:rPr>
-          <w:rFonts w:ascii="Times New Roman" w:hAnsi="Times New Roman" w:cs="Times New Roman"/>
+        <w:t>Passage</w:t>
+      </w:r>
+      <w:r>
+        <w:rPr>
+          <w:rFonts w:ascii="Times New Roman" w:hAnsi="Times New Roman" w:cs="Times New Roman" w:hint="eastAsia"/>
           <w:b/>
           <w:bCs/>
           <w:i/>
@@ -439,10 +197,54 @@
           <w:sz w:val="28"/>
           <w:szCs w:val="28"/>
         </w:rPr>
-      </w:pPr>
-      <w:r>
-        <w:rPr>
-          <w:rFonts w:ascii="Times New Roman" w:hAnsi="Times New Roman" w:cs="Times New Roman" w:hint="eastAsia"/>
+        <w:t xml:space="preserve"> 2</w:t>
+      </w:r>
+    </w:p>
+    <w:p>
+      <w:pPr>
+        <w:rPr>
+          <w:rFonts w:ascii="Times New Roman" w:hAnsi="Times New Roman" w:cs="Times New Roman" w:hint="eastAsia"/>
+        </w:rPr>
+      </w:pPr>
+      <w:r>
+        <w:rPr>
+          <w:rFonts w:ascii="Times New Roman" w:hAnsi="Times New Roman" w:cs="Times New Roman" w:hint="eastAsia"/>
+        </w:rPr>
+        <w:t>1</w:t>
+      </w:r>
+      <w:r>
+        <w:rPr>
+          <w:rFonts w:ascii="Times New Roman" w:hAnsi="Times New Roman" w:cs="Times New Roman" w:hint="eastAsia"/>
+        </w:rPr>
+        <w:t xml:space="preserve">9. </w:t>
+      </w:r>
+      <w:r>
+        <w:rPr>
+          <w:rFonts w:ascii="Times New Roman" w:hAnsi="Times New Roman" w:cs="Times New Roman" w:hint="eastAsia"/>
+        </w:rPr>
+        <w:t xml:space="preserve">NOT GIVEN  (x)  YES </w:t>
+      </w:r>
+    </w:p>
+    <w:p>
+      <w:pPr>
+        <w:rPr>
+          <w:rFonts w:ascii="Times New Roman" w:hAnsi="Times New Roman" w:cs="Times New Roman"/>
+        </w:rPr>
+      </w:pPr>
+      <w:r>
+        <w:rPr>
+          <w:rFonts w:ascii="Times New Roman" w:hAnsi="Times New Roman" w:cs="Times New Roman" w:hint="eastAsia"/>
+        </w:rPr>
+        <w:t>Questions come in sequence in the article; read from where you find the answer of Question 18 and you will find that the sentence: The high standing...has beed eroded..., which indicates that Australian has higher opinion of general practitioners in the past.</w:t>
+      </w:r>
+      <w:bookmarkStart w:id="0" w:name="_GoBack"/>
+      <w:bookmarkEnd w:id="0"/>
+    </w:p>
+    <w:p>
+      <w:pPr>
+        <w:outlineLvl w:val="3"/>
+        <w:rPr>
+          <w:rFonts w:ascii="Times New Roman" w:hAnsi="Times New Roman" w:cs="Times New Roman"/>
           <w:b/>
           <w:bCs/>
           <w:i/>
@@ -450,233 +252,8 @@
           <w:sz w:val="28"/>
           <w:szCs w:val="28"/>
         </w:rPr>
-        <w:t>Passage 1</w:t>
-      </w:r>
-    </w:p>
-    <w:p>
-      <w:pPr>
-        <w:rPr>
-          <w:rFonts w:ascii="Times New Roman" w:hAnsi="Times New Roman" w:cs="Times New Roman"/>
-        </w:rPr>
-      </w:pPr>
-      <w:r>
-        <w:rPr>
-          <w:rFonts w:ascii="Times New Roman" w:hAnsi="Times New Roman" w:cs="Times New Roman" w:hint="eastAsia"/>
-        </w:rPr>
-        <w:t xml:space="preserve">5. TRUE  (x)  </w:t>
-      </w:r>
-      <w:r>
-        <w:rPr>
-          <w:rFonts w:ascii="Times New Roman" w:hAnsi="Times New Roman" w:cs="Times New Roman" w:hint="eastAsia"/>
-        </w:rPr>
-        <w:t xml:space="preserve"> </w:t>
-      </w:r>
-      <w:r>
-        <w:rPr>
-          <w:rFonts w:ascii="Times New Roman" w:hAnsi="Times New Roman" w:cs="Times New Roman" w:hint="eastAsia"/>
-        </w:rPr>
-        <w:t>NOT GIVEN</w:t>
-      </w:r>
-    </w:p>
-    <w:p>
-      <w:pPr>
-        <w:rPr>
-          <w:rFonts w:ascii="Times New Roman" w:hAnsi="Times New Roman" w:cs="Times New Roman"/>
-        </w:rPr>
-      </w:pPr>
-      <w:r>
-        <w:rPr>
-          <w:rFonts w:ascii="Times New Roman" w:hAnsi="Times New Roman" w:cs="Times New Roman" w:hint="eastAsia"/>
-        </w:rPr>
-        <w:t xml:space="preserve">The author only wrote that an athlete mush choose his parents carefully. </w:t>
-      </w:r>
-      <w:r>
-        <w:rPr>
-          <w:rFonts w:ascii="Times New Roman" w:hAnsi="Times New Roman" w:cs="Times New Roman" w:hint="eastAsia"/>
-        </w:rPr>
-        <w:t>There was</w:t>
-      </w:r>
-      <w:r>
-        <w:rPr>
-          <w:rFonts w:ascii="Times New Roman" w:hAnsi="Times New Roman" w:cs="Times New Roman" w:hint="eastAsia"/>
-        </w:rPr>
-        <w:t xml:space="preserve"> not any infor</w:t>
-      </w:r>
-      <w:r>
-        <w:rPr>
-          <w:rFonts w:ascii="Times New Roman" w:hAnsi="Times New Roman" w:cs="Times New Roman" w:hint="eastAsia"/>
-        </w:rPr>
-        <w:t>mation about who his parents were</w:t>
-      </w:r>
-      <w:r>
-        <w:rPr>
-          <w:rFonts w:ascii="Times New Roman" w:hAnsi="Times New Roman" w:cs="Times New Roman" w:hint="eastAsia"/>
-        </w:rPr>
-        <w:t>.</w:t>
-      </w:r>
-    </w:p>
-    <w:p>
-      <w:pPr>
-        <w:rPr>
-          <w:rFonts w:ascii="Times New Roman" w:hAnsi="Times New Roman" w:cs="Times New Roman"/>
-        </w:rPr>
-      </w:pPr>
-      <w:r>
-        <w:rPr>
-          <w:rFonts w:ascii="Times New Roman" w:hAnsi="Times New Roman" w:cs="Times New Roman" w:hint="eastAsia"/>
-        </w:rPr>
-        <w:t>8. plyometrics (x)  power</w:t>
-      </w:r>
-      <w:r>
-        <w:rPr>
-          <w:rFonts w:ascii="Times New Roman" w:hAnsi="Times New Roman" w:cs="Times New Roman"/>
-        </w:rPr>
-        <w:br/>
-      </w:r>
-      <w:r>
-        <w:rPr>
-          <w:rFonts w:ascii="Times New Roman" w:hAnsi="Times New Roman" w:cs="Times New Roman" w:hint="eastAsia"/>
-        </w:rPr>
-        <w:t>I didn</w:t>
-      </w:r>
-      <w:r>
-        <w:rPr>
-          <w:rFonts w:ascii="Times New Roman" w:hAnsi="Times New Roman" w:cs="Times New Roman"/>
-        </w:rPr>
-        <w:t>’</w:t>
-      </w:r>
-      <w:r>
-        <w:rPr>
-          <w:rFonts w:ascii="Times New Roman" w:hAnsi="Times New Roman" w:cs="Times New Roman" w:hint="eastAsia"/>
-        </w:rPr>
-        <w:t xml:space="preserve">t know what the meaning of </w:t>
-      </w:r>
-      <w:r>
-        <w:rPr>
-          <w:rFonts w:ascii="Times New Roman" w:hAnsi="Times New Roman" w:cs="Times New Roman"/>
-        </w:rPr>
-        <w:t>‘</w:t>
-      </w:r>
-      <w:r>
-        <w:rPr>
-          <w:rFonts w:ascii="Times New Roman" w:hAnsi="Times New Roman" w:cs="Times New Roman" w:hint="eastAsia"/>
-        </w:rPr>
-        <w:t>plyometrics</w:t>
-      </w:r>
-      <w:r>
-        <w:rPr>
-          <w:rFonts w:ascii="Times New Roman" w:hAnsi="Times New Roman" w:cs="Times New Roman"/>
-        </w:rPr>
-        <w:t>’</w:t>
-      </w:r>
-      <w:r>
-        <w:rPr>
-          <w:rFonts w:ascii="Times New Roman" w:hAnsi="Times New Roman" w:cs="Times New Roman" w:hint="eastAsia"/>
-        </w:rPr>
-        <w:t xml:space="preserve"> </w:t>
-      </w:r>
-      <w:r>
-        <w:rPr>
-          <w:rFonts w:ascii="Times New Roman" w:hAnsi="Times New Roman" w:cs="Times New Roman" w:hint="eastAsia"/>
-        </w:rPr>
-        <w:t>was then.</w:t>
-      </w:r>
-      <w:r>
-        <w:rPr>
-          <w:rFonts w:ascii="Times New Roman" w:hAnsi="Times New Roman" w:cs="Times New Roman"/>
-        </w:rPr>
-        <w:br/>
-      </w:r>
-      <w:r>
-        <w:rPr>
-          <w:rFonts w:ascii="Times New Roman" w:hAnsi="Times New Roman" w:cs="Times New Roman" w:hint="eastAsia"/>
-        </w:rPr>
-        <w:t>The</w:t>
-      </w:r>
-      <w:r>
-        <w:rPr>
-          <w:rFonts w:ascii="Times New Roman" w:hAnsi="Times New Roman" w:cs="Times New Roman" w:hint="eastAsia"/>
-        </w:rPr>
-        <w:t xml:space="preserve"> emritus professior Yessis said, </w:t>
-      </w:r>
-      <w:r>
-        <w:rPr>
-          <w:rFonts w:ascii="Times New Roman" w:hAnsi="Times New Roman" w:cs="Times New Roman"/>
-        </w:rPr>
-        <w:t>“</w:t>
-      </w:r>
-      <w:r>
-        <w:rPr>
-          <w:rFonts w:ascii="Times New Roman" w:hAnsi="Times New Roman" w:cs="Times New Roman" w:hint="eastAsia"/>
-        </w:rPr>
-        <w:t>These methods inculde strength training...</w:t>
-      </w:r>
-      <w:r>
-        <w:rPr>
-          <w:rFonts w:ascii="Times New Roman" w:hAnsi="Times New Roman" w:cs="Times New Roman"/>
-        </w:rPr>
-        <w:t>”</w:t>
-      </w:r>
-      <w:r>
-        <w:rPr>
-          <w:rFonts w:ascii="Times New Roman" w:hAnsi="Times New Roman" w:cs="Times New Roman" w:hint="eastAsia"/>
-        </w:rPr>
-        <w:t xml:space="preserve"> and </w:t>
-      </w:r>
-      <w:r>
-        <w:rPr>
-          <w:rFonts w:ascii="Times New Roman" w:hAnsi="Times New Roman" w:cs="Times New Roman"/>
-        </w:rPr>
-        <w:t>“</w:t>
-      </w:r>
-      <w:r>
-        <w:rPr>
-          <w:rFonts w:ascii="Times New Roman" w:hAnsi="Times New Roman" w:cs="Times New Roman" w:hint="eastAsia"/>
-        </w:rPr>
-        <w:t>plyometrics focuses on power.</w:t>
-      </w:r>
-      <w:r>
-        <w:rPr>
-          <w:rFonts w:ascii="Times New Roman" w:hAnsi="Times New Roman" w:cs="Times New Roman"/>
-        </w:rPr>
-        <w:t>”</w:t>
-      </w:r>
-    </w:p>
-    <w:p>
-      <w:pPr>
-        <w:rPr>
-          <w:rFonts w:ascii="Times New Roman" w:hAnsi="Times New Roman" w:cs="Times New Roman"/>
-        </w:rPr>
-      </w:pPr>
-      <w:r>
-        <w:rPr>
-          <w:rFonts w:ascii="Times New Roman" w:hAnsi="Times New Roman" w:cs="Times New Roman" w:hint="eastAsia"/>
-        </w:rPr>
-        <w:t>9. ____ (x)   injuries</w:t>
-      </w:r>
-      <w:r>
-        <w:rPr>
-          <w:rFonts w:ascii="Times New Roman" w:hAnsi="Times New Roman" w:cs="Times New Roman"/>
-        </w:rPr>
-        <w:br/>
-        <w:t>“de</w:t>
-      </w:r>
-      <w:r>
-        <w:rPr>
-          <w:rFonts w:ascii="Times New Roman" w:hAnsi="Times New Roman" w:cs="Times New Roman" w:hint="eastAsia"/>
-        </w:rPr>
-        <w:t>ficiencies in trace minerals can lead to injuries.</w:t>
-      </w:r>
-      <w:r>
-        <w:rPr>
-          <w:rFonts w:ascii="Times New Roman" w:hAnsi="Times New Roman" w:cs="Times New Roman"/>
-        </w:rPr>
-        <w:t>”</w:t>
-      </w:r>
-    </w:p>
-    <w:p>
-      <w:pPr>
-        <w:outlineLvl w:val="3"/>
+      </w:pPr>
+      <w:r>
         <w:rPr>
           <w:rFonts w:ascii="Times New Roman" w:hAnsi="Times New Roman" w:cs="Times New Roman"/>
           <w:b/>
@@ -686,10 +263,251 @@
           <w:sz w:val="28"/>
           <w:szCs w:val="28"/>
         </w:rPr>
-      </w:pPr>
-      <w:r>
-        <w:rPr>
-          <w:rFonts w:ascii="Times New Roman" w:hAnsi="Times New Roman" w:cs="Times New Roman" w:hint="eastAsia"/>
+        <w:t>Passage 3</w:t>
+      </w:r>
+    </w:p>
+    <w:p>
+      <w:pPr>
+        <w:rPr>
+          <w:rFonts w:ascii="Times New Roman" w:hAnsi="Times New Roman" w:cs="Times New Roman"/>
+        </w:rPr>
+      </w:pPr>
+      <w:r>
+        <w:rPr>
+          <w:rFonts w:ascii="Times New Roman" w:hAnsi="Times New Roman" w:cs="Times New Roman" w:hint="eastAsia"/>
+        </w:rPr>
+        <w:t>30.</w:t>
+      </w:r>
+      <w:r>
+        <w:rPr>
+          <w:rFonts w:ascii="Times New Roman" w:hAnsi="Times New Roman" w:cs="Times New Roman" w:hint="eastAsia"/>
+        </w:rPr>
+        <w:t xml:space="preserve"> a</w:t>
+      </w:r>
+      <w:r>
+        <w:rPr>
+          <w:rFonts w:ascii="Times New Roman" w:hAnsi="Times New Roman" w:cs="Times New Roman"/>
+        </w:rPr>
+        <w:t xml:space="preserve"> description of the mental activities which are exercised and developed during play</w:t>
+      </w:r>
+    </w:p>
+    <w:p>
+      <w:pPr>
+        <w:rPr>
+          <w:rFonts w:ascii="Times New Roman" w:hAnsi="Times New Roman" w:cs="Times New Roman"/>
+        </w:rPr>
+      </w:pPr>
+      <w:r>
+        <w:rPr>
+          <w:rFonts w:ascii="Times New Roman" w:hAnsi="Times New Roman" w:cs="Times New Roman" w:hint="eastAsia"/>
+          <w:strike/>
+        </w:rPr>
+        <w:t>E</w:t>
+      </w:r>
+      <w:r>
+        <w:rPr>
+          <w:rFonts w:ascii="Times New Roman" w:hAnsi="Times New Roman" w:cs="Times New Roman" w:hint="eastAsia"/>
+        </w:rPr>
+        <w:t xml:space="preserve"> (H)</w:t>
+      </w:r>
+    </w:p>
+    <w:p>
+      <w:pPr>
+        <w:rPr>
+          <w:rFonts w:ascii="Times New Roman" w:hAnsi="Times New Roman" w:cs="Times New Roman"/>
+        </w:rPr>
+      </w:pPr>
+      <w:r>
+        <w:rPr>
+          <w:rFonts w:ascii="Times New Roman" w:hAnsi="Times New Roman" w:cs="Times New Roman" w:hint="eastAsia"/>
+        </w:rPr>
+        <w:t xml:space="preserve">Paragraph E describes the brain size and play. Apparently, </w:t>
+      </w:r>
+      <w:r>
+        <w:rPr>
+          <w:rFonts w:ascii="Times New Roman" w:hAnsi="Times New Roman" w:cs="Times New Roman" w:hint="eastAsia"/>
+        </w:rPr>
+        <w:t>we should find out which paragrapsh is related to the key words, mental activities.</w:t>
+      </w:r>
+      <w:r>
+        <w:rPr>
+          <w:rFonts w:ascii="Times New Roman" w:hAnsi="Times New Roman" w:cs="Times New Roman" w:hint="eastAsia"/>
+        </w:rPr>
+        <w:t xml:space="preserve"> Whereas, in IELTS exams </w:t>
+      </w:r>
+      <w:r>
+        <w:rPr>
+          <w:rFonts w:ascii="Times New Roman" w:hAnsi="Times New Roman" w:cs="Times New Roman" w:hint="eastAsia"/>
+        </w:rPr>
+        <w:t>we</w:t>
+      </w:r>
+      <w:r>
+        <w:rPr>
+          <w:rFonts w:ascii="Times New Roman" w:hAnsi="Times New Roman" w:cs="Times New Roman" w:hint="eastAsia"/>
+        </w:rPr>
+        <w:t xml:space="preserve"> can hardly find the same words as in the questions</w:t>
+      </w:r>
+      <w:r>
+        <w:rPr>
+          <w:rFonts w:ascii="Times New Roman" w:hAnsi="Times New Roman" w:cs="Times New Roman" w:hint="eastAsia"/>
+        </w:rPr>
+        <w:t xml:space="preserve"> so we need to paraphrase. </w:t>
+      </w:r>
+      <w:r>
+        <w:rPr>
+          <w:rFonts w:ascii="Times New Roman" w:hAnsi="Times New Roman" w:cs="Times New Roman" w:hint="eastAsia"/>
+        </w:rPr>
+        <w:t xml:space="preserve">In paragraph H, the words </w:t>
+      </w:r>
+      <w:r>
+        <w:rPr>
+          <w:rFonts w:ascii="Times New Roman" w:hAnsi="Times New Roman" w:cs="Times New Roman"/>
+        </w:rPr>
+        <w:t>“</w:t>
+      </w:r>
+      <w:r>
+        <w:rPr>
+          <w:rFonts w:ascii="Times New Roman" w:hAnsi="Times New Roman" w:cs="Times New Roman" w:hint="eastAsia"/>
+        </w:rPr>
+        <w:t>cognitive process</w:t>
+      </w:r>
+      <w:r>
+        <w:rPr>
+          <w:rFonts w:ascii="Times New Roman" w:hAnsi="Times New Roman" w:cs="Times New Roman"/>
+        </w:rPr>
+        <w:t>”</w:t>
+      </w:r>
+      <w:r>
+        <w:rPr>
+          <w:rFonts w:ascii="Times New Roman" w:hAnsi="Times New Roman" w:cs="Times New Roman" w:hint="eastAsia"/>
+        </w:rPr>
+        <w:t xml:space="preserve"> are sycronyms of </w:t>
+      </w:r>
+      <w:r>
+        <w:rPr>
+          <w:rFonts w:ascii="Times New Roman" w:hAnsi="Times New Roman" w:cs="Times New Roman"/>
+        </w:rPr>
+        <w:t>“</w:t>
+      </w:r>
+      <w:r>
+        <w:rPr>
+          <w:rFonts w:ascii="Times New Roman" w:hAnsi="Times New Roman" w:cs="Times New Roman" w:hint="eastAsia"/>
+        </w:rPr>
+        <w:t>metal activities</w:t>
+      </w:r>
+      <w:r>
+        <w:rPr>
+          <w:rFonts w:ascii="Times New Roman" w:hAnsi="Times New Roman" w:cs="Times New Roman"/>
+        </w:rPr>
+        <w:t>”</w:t>
+      </w:r>
+      <w:r>
+        <w:rPr>
+          <w:rFonts w:ascii="Times New Roman" w:hAnsi="Times New Roman" w:cs="Times New Roman" w:hint="eastAsia"/>
+        </w:rPr>
+        <w:t>.</w:t>
+      </w:r>
+      <w:r>
+        <w:rPr>
+          <w:rFonts w:ascii="Times New Roman" w:hAnsi="Times New Roman" w:cs="Times New Roman" w:hint="eastAsia"/>
+        </w:rPr>
+        <w:t xml:space="preserve"> </w:t>
+      </w:r>
+    </w:p>
+    <w:p>
+      <w:pPr>
+        <w:rPr>
+          <w:rFonts w:ascii="Times New Roman" w:hAnsi="Times New Roman" w:cs="Times New Roman"/>
+          <w:lang w:val="de-DE"/>
+        </w:rPr>
+      </w:pPr>
+      <w:r>
+        <w:rPr>
+          <w:rFonts w:ascii="Times New Roman" w:hAnsi="Times New Roman" w:cs="Times New Roman" w:hint="eastAsia"/>
+        </w:rPr>
+        <w:t xml:space="preserve">33-35. </w:t>
+      </w:r>
+      <w:r>
+        <w:rPr>
+          <w:rFonts w:ascii="Times New Roman" w:hAnsi="Times New Roman" w:cs="Times New Roman" w:hint="eastAsia"/>
+          <w:strike/>
+          <w:lang w:val="de-DE"/>
+        </w:rPr>
+        <w:t>BD</w:t>
+      </w:r>
+      <w:r>
+        <w:rPr>
+          <w:rFonts w:ascii="Times New Roman" w:hAnsi="Times New Roman" w:cs="Times New Roman" w:hint="eastAsia"/>
+          <w:lang w:val="de-DE"/>
+        </w:rPr>
+        <w:t>F (ACF)</w:t>
+      </w:r>
+    </w:p>
+    <w:p>
+      <w:pPr>
+        <w:rPr>
+          <w:rFonts w:ascii="Times New Roman" w:hAnsi="Times New Roman" w:cs="Times New Roman"/>
+          <w:lang w:val="de-DE"/>
+        </w:rPr>
+      </w:pPr>
+      <w:r>
+        <w:rPr>
+          <w:rFonts w:ascii="Times New Roman" w:hAnsi="Times New Roman" w:cs="Times New Roman" w:hint="eastAsia"/>
+          <w:lang w:val="de-DE"/>
+        </w:rPr>
+        <w:t xml:space="preserve">38. </w:t>
+      </w:r>
+      <w:r>
+        <w:rPr>
+          <w:rFonts w:ascii="Times New Roman" w:hAnsi="Times New Roman" w:cs="Times New Roman" w:hint="eastAsia"/>
+          <w:strike/>
+          <w:lang w:val="de-DE"/>
+        </w:rPr>
+        <w:t>C</w:t>
+      </w:r>
+      <w:r>
+        <w:rPr>
+          <w:rFonts w:ascii="Times New Roman" w:hAnsi="Times New Roman" w:cs="Times New Roman" w:hint="eastAsia"/>
+          <w:lang w:val="de-DE"/>
+        </w:rPr>
+        <w:t xml:space="preserve"> (E)</w:t>
+      </w:r>
+    </w:p>
+    <w:p>
+      <w:pPr>
+        <w:rPr>
+          <w:rFonts w:ascii="Times New Roman" w:hAnsi="Times New Roman" w:cs="Times New Roman"/>
+          <w:lang w:val="de-DE"/>
+        </w:rPr>
+      </w:pPr>
+    </w:p>
+    <w:p>
+      <w:pPr>
+        <w:outlineLvl w:val="2"/>
+        <w:rPr>
+          <w:rFonts w:ascii="Times New Roman" w:hAnsi="Times New Roman" w:cs="Times New Roman"/>
+          <w:b/>
+          <w:bCs/>
+          <w:sz w:val="32"/>
+          <w:szCs w:val="32"/>
+        </w:rPr>
+      </w:pPr>
+      <w:r>
+        <w:rPr>
+          <w:rFonts w:ascii="Times New Roman" w:hAnsi="Times New Roman" w:cs="Times New Roman" w:hint="eastAsia"/>
+          <w:b/>
+          <w:bCs/>
+          <w:sz w:val="32"/>
+          <w:szCs w:val="32"/>
+        </w:rPr>
+        <w:t>Test 4</w:t>
+      </w:r>
+    </w:p>
+    <w:p>
+      <w:pPr>
+        <w:outlineLvl w:val="3"/>
+        <w:rPr>
+          <w:rFonts w:ascii="Times New Roman" w:hAnsi="Times New Roman" w:cs="Times New Roman"/>
           <w:b/>
           <w:bCs/>
           <w:i/>
@@ -697,6 +515,264 @@
           <w:sz w:val="28"/>
           <w:szCs w:val="28"/>
         </w:rPr>
+      </w:pPr>
+      <w:r>
+        <w:rPr>
+          <w:rFonts w:ascii="Times New Roman" w:hAnsi="Times New Roman" w:cs="Times New Roman" w:hint="eastAsia"/>
+          <w:b/>
+          <w:bCs/>
+          <w:i/>
+          <w:iCs/>
+          <w:sz w:val="28"/>
+          <w:szCs w:val="28"/>
+        </w:rPr>
+        <w:t>Passage 1</w:t>
+      </w:r>
+    </w:p>
+    <w:p>
+      <w:pPr>
+        <w:rPr>
+          <w:rFonts w:ascii="Times New Roman" w:hAnsi="Times New Roman" w:cs="Times New Roman"/>
+        </w:rPr>
+      </w:pPr>
+      <w:r>
+        <w:rPr>
+          <w:rFonts w:ascii="Times New Roman" w:hAnsi="Times New Roman" w:cs="Times New Roman" w:hint="eastAsia"/>
+        </w:rPr>
+        <w:t xml:space="preserve">5. TRUE  (x)  </w:t>
+      </w:r>
+      <w:r>
+        <w:rPr>
+          <w:rFonts w:ascii="Times New Roman" w:hAnsi="Times New Roman" w:cs="Times New Roman" w:hint="eastAsia"/>
+        </w:rPr>
+        <w:t xml:space="preserve"> </w:t>
+      </w:r>
+      <w:r>
+        <w:rPr>
+          <w:rFonts w:ascii="Times New Roman" w:hAnsi="Times New Roman" w:cs="Times New Roman" w:hint="eastAsia"/>
+        </w:rPr>
+        <w:t>NOT GIVEN</w:t>
+      </w:r>
+    </w:p>
+    <w:p>
+      <w:pPr>
+        <w:rPr>
+          <w:rFonts w:ascii="Times New Roman" w:hAnsi="Times New Roman" w:cs="Times New Roman"/>
+        </w:rPr>
+      </w:pPr>
+      <w:r>
+        <w:rPr>
+          <w:rFonts w:ascii="Times New Roman" w:hAnsi="Times New Roman" w:cs="Times New Roman" w:hint="eastAsia"/>
+        </w:rPr>
+        <w:t xml:space="preserve">The author only wrote that an athlete mush choose his parents carefully. </w:t>
+      </w:r>
+      <w:r>
+        <w:rPr>
+          <w:rFonts w:ascii="Times New Roman" w:hAnsi="Times New Roman" w:cs="Times New Roman" w:hint="eastAsia"/>
+        </w:rPr>
+        <w:t>There was</w:t>
+      </w:r>
+      <w:r>
+        <w:rPr>
+          <w:rFonts w:ascii="Times New Roman" w:hAnsi="Times New Roman" w:cs="Times New Roman" w:hint="eastAsia"/>
+        </w:rPr>
+        <w:t xml:space="preserve"> not any infor</w:t>
+      </w:r>
+      <w:r>
+        <w:rPr>
+          <w:rFonts w:ascii="Times New Roman" w:hAnsi="Times New Roman" w:cs="Times New Roman" w:hint="eastAsia"/>
+        </w:rPr>
+        <w:t>mation about who his parents were</w:t>
+      </w:r>
+      <w:r>
+        <w:rPr>
+          <w:rFonts w:ascii="Times New Roman" w:hAnsi="Times New Roman" w:cs="Times New Roman" w:hint="eastAsia"/>
+        </w:rPr>
+        <w:t>.</w:t>
+      </w:r>
+    </w:p>
+    <w:p>
+      <w:pPr>
+        <w:rPr>
+          <w:rFonts w:ascii="Times New Roman" w:hAnsi="Times New Roman" w:cs="Times New Roman"/>
+        </w:rPr>
+      </w:pPr>
+      <w:r>
+        <w:rPr>
+          <w:rFonts w:ascii="Times New Roman" w:hAnsi="Times New Roman" w:cs="Times New Roman" w:hint="eastAsia"/>
+        </w:rPr>
+        <w:t>8. plyometrics (x)  power</w:t>
+      </w:r>
+      <w:r>
+        <w:rPr>
+          <w:rFonts w:ascii="Times New Roman" w:hAnsi="Times New Roman" w:cs="Times New Roman"/>
+        </w:rPr>
+        <w:br/>
+      </w:r>
+      <w:r>
+        <w:rPr>
+          <w:rFonts w:ascii="Times New Roman" w:hAnsi="Times New Roman" w:cs="Times New Roman" w:hint="eastAsia"/>
+        </w:rPr>
+        <w:t>I didn</w:t>
+      </w:r>
+      <w:r>
+        <w:rPr>
+          <w:rFonts w:ascii="Times New Roman" w:hAnsi="Times New Roman" w:cs="Times New Roman"/>
+        </w:rPr>
+        <w:t>’</w:t>
+      </w:r>
+      <w:r>
+        <w:rPr>
+          <w:rFonts w:ascii="Times New Roman" w:hAnsi="Times New Roman" w:cs="Times New Roman" w:hint="eastAsia"/>
+        </w:rPr>
+        <w:t xml:space="preserve">t know what the meaning of </w:t>
+      </w:r>
+      <w:r>
+        <w:rPr>
+          <w:rFonts w:ascii="Times New Roman" w:hAnsi="Times New Roman" w:cs="Times New Roman"/>
+        </w:rPr>
+        <w:t>‘</w:t>
+      </w:r>
+      <w:r>
+        <w:rPr>
+          <w:rFonts w:ascii="Times New Roman" w:hAnsi="Times New Roman" w:cs="Times New Roman" w:hint="eastAsia"/>
+        </w:rPr>
+        <w:t>plyometrics</w:t>
+      </w:r>
+      <w:r>
+        <w:rPr>
+          <w:rFonts w:ascii="Times New Roman" w:hAnsi="Times New Roman" w:cs="Times New Roman"/>
+        </w:rPr>
+        <w:t>’</w:t>
+      </w:r>
+      <w:r>
+        <w:rPr>
+          <w:rFonts w:ascii="Times New Roman" w:hAnsi="Times New Roman" w:cs="Times New Roman" w:hint="eastAsia"/>
+        </w:rPr>
+        <w:t xml:space="preserve"> </w:t>
+      </w:r>
+      <w:r>
+        <w:rPr>
+          <w:rFonts w:ascii="Times New Roman" w:hAnsi="Times New Roman" w:cs="Times New Roman" w:hint="eastAsia"/>
+        </w:rPr>
+        <w:t>was then.</w:t>
+      </w:r>
+      <w:r>
+        <w:rPr>
+          <w:rFonts w:ascii="Times New Roman" w:hAnsi="Times New Roman" w:cs="Times New Roman"/>
+        </w:rPr>
+        <w:br/>
+      </w:r>
+      <w:r>
+        <w:rPr>
+          <w:rFonts w:ascii="Times New Roman" w:hAnsi="Times New Roman" w:cs="Times New Roman" w:hint="eastAsia"/>
+        </w:rPr>
+        <w:t>The</w:t>
+      </w:r>
+      <w:r>
+        <w:rPr>
+          <w:rFonts w:ascii="Times New Roman" w:hAnsi="Times New Roman" w:cs="Times New Roman" w:hint="eastAsia"/>
+        </w:rPr>
+        <w:t xml:space="preserve"> emritus professior Yessis said, </w:t>
+      </w:r>
+      <w:r>
+        <w:rPr>
+          <w:rFonts w:ascii="Times New Roman" w:hAnsi="Times New Roman" w:cs="Times New Roman"/>
+        </w:rPr>
+        <w:t>“</w:t>
+      </w:r>
+      <w:r>
+        <w:rPr>
+          <w:rFonts w:ascii="Times New Roman" w:hAnsi="Times New Roman" w:cs="Times New Roman" w:hint="eastAsia"/>
+        </w:rPr>
+        <w:t>These methods inculde strength training...</w:t>
+      </w:r>
+      <w:r>
+        <w:rPr>
+          <w:rFonts w:ascii="Times New Roman" w:hAnsi="Times New Roman" w:cs="Times New Roman"/>
+        </w:rPr>
+        <w:t>”</w:t>
+      </w:r>
+      <w:r>
+        <w:rPr>
+          <w:rFonts w:ascii="Times New Roman" w:hAnsi="Times New Roman" w:cs="Times New Roman" w:hint="eastAsia"/>
+        </w:rPr>
+        <w:t xml:space="preserve"> and </w:t>
+      </w:r>
+      <w:r>
+        <w:rPr>
+          <w:rFonts w:ascii="Times New Roman" w:hAnsi="Times New Roman" w:cs="Times New Roman"/>
+        </w:rPr>
+        <w:t>“</w:t>
+      </w:r>
+      <w:r>
+        <w:rPr>
+          <w:rFonts w:ascii="Times New Roman" w:hAnsi="Times New Roman" w:cs="Times New Roman" w:hint="eastAsia"/>
+        </w:rPr>
+        <w:t>plyometrics focuses on power.</w:t>
+      </w:r>
+      <w:r>
+        <w:rPr>
+          <w:rFonts w:ascii="Times New Roman" w:hAnsi="Times New Roman" w:cs="Times New Roman"/>
+        </w:rPr>
+        <w:t>”</w:t>
+      </w:r>
+    </w:p>
+    <w:p>
+      <w:pPr>
+        <w:rPr>
+          <w:rFonts w:ascii="Times New Roman" w:hAnsi="Times New Roman" w:cs="Times New Roman"/>
+        </w:rPr>
+      </w:pPr>
+      <w:r>
+        <w:rPr>
+          <w:rFonts w:ascii="Times New Roman" w:hAnsi="Times New Roman" w:cs="Times New Roman" w:hint="eastAsia"/>
+        </w:rPr>
+        <w:t>9. ____ (x)   injuries</w:t>
+      </w:r>
+      <w:r>
+        <w:rPr>
+          <w:rFonts w:ascii="Times New Roman" w:hAnsi="Times New Roman" w:cs="Times New Roman"/>
+        </w:rPr>
+        <w:br/>
+        <w:t>“de</w:t>
+      </w:r>
+      <w:r>
+        <w:rPr>
+          <w:rFonts w:ascii="Times New Roman" w:hAnsi="Times New Roman" w:cs="Times New Roman" w:hint="eastAsia"/>
+        </w:rPr>
+        <w:t>ficiencies in trace minerals can lead to injuries.</w:t>
+      </w:r>
+      <w:r>
+        <w:rPr>
+          <w:rFonts w:ascii="Times New Roman" w:hAnsi="Times New Roman" w:cs="Times New Roman"/>
+        </w:rPr>
+        <w:t>”</w:t>
+      </w:r>
+    </w:p>
+    <w:p>
+      <w:pPr>
+        <w:outlineLvl w:val="3"/>
+        <w:rPr>
+          <w:rFonts w:ascii="Times New Roman" w:hAnsi="Times New Roman" w:cs="Times New Roman"/>
+          <w:b/>
+          <w:bCs/>
+          <w:i/>
+          <w:iCs/>
+          <w:sz w:val="28"/>
+          <w:szCs w:val="28"/>
+        </w:rPr>
+      </w:pPr>
+      <w:r>
+        <w:rPr>
+          <w:rFonts w:ascii="Times New Roman" w:hAnsi="Times New Roman" w:cs="Times New Roman" w:hint="eastAsia"/>
+          <w:b/>
+          <w:bCs/>
+          <w:i/>
+          <w:iCs/>
+          <w:sz w:val="28"/>
+          <w:szCs w:val="28"/>
+        </w:rPr>
         <w:t>Passage 2</w:t>
       </w:r>
     </w:p>
@@ -710,6 +786,7 @@
         <w:rPr>
           <w:rFonts w:ascii="Times New Roman" w:hAnsi="Times New Roman" w:cs="Times New Roman" w:hint="eastAsia"/>
         </w:rPr>
+        <w:lastRenderedPageBreak/>
         <w:t>19. NOT GIVEN (x) NO</w:t>
       </w:r>
       <w:r>
@@ -797,7 +874,6 @@
         <w:rPr>
           <w:rFonts w:ascii="Times New Roman" w:hAnsi="Times New Roman" w:cs="Times New Roman" w:hint="eastAsia"/>
         </w:rPr>
-        <w:lastRenderedPageBreak/>
         <w:t>31. vii  (x)  v</w:t>
       </w:r>
       <w:r>
@@ -2925,7 +3001,7 @@
   <a:extraClrSchemeLst/>
   <a:extLst>
     <a:ext uri="{05A4C25C-085E-4340-85A3-A5531E510DB2}">
-      <thm15:themeFamily xmlns="" xmlns:thm15="http://schemas.microsoft.com/office/thememl/2012/main" name="Office Theme" id="{62F939B6-93AF-4DB8-9C6B-D6C7DFDC589F}" vid="{4A3C46E8-61CC-4603-A589-7422A47A8E4A}"/>
+      <thm15:themeFamily xmlns:thm15="http://schemas.microsoft.com/office/thememl/2012/main" xmlns="" name="Office Theme" id="{62F939B6-93AF-4DB8-9C6B-D6C7DFDC589F}" vid="{4A3C46E8-61CC-4603-A589-7422A47A8E4A}"/>
     </a:ext>
   </a:extLst>
 </a:theme>

</xml_diff>

<commit_message>
writing, reading, listening of IELTS
</commit_message>
<xml_diff>
--- a/IELTS Notes/Reading Test and Analyses.docx
+++ b/IELTS Notes/Reading Test and Analyses.docx
@@ -243,8 +243,6 @@
         </w:rPr>
         <w:t>had</w:t>
       </w:r>
-      <w:bookmarkStart w:id="0" w:name="_GoBack"/>
-      <w:bookmarkEnd w:id="0"/>
       <w:r>
         <w:rPr>
           <w:rFonts w:ascii="Times New Roman" w:hAnsi="Times New Roman" w:cs="Times New Roman" w:hint="eastAsia"/>
@@ -326,7 +324,7 @@
     <w:p>
       <w:pPr>
         <w:rPr>
-          <w:rFonts w:ascii="Times New Roman" w:hAnsi="Times New Roman" w:cs="Times New Roman"/>
+          <w:rFonts w:ascii="Times New Roman" w:hAnsi="Times New Roman" w:cs="Times New Roman" w:hint="eastAsia"/>
         </w:rPr>
       </w:pPr>
       <w:r>
@@ -430,6 +428,44 @@
       <w:pPr>
         <w:rPr>
           <w:rFonts w:ascii="Times New Roman" w:hAnsi="Times New Roman" w:cs="Times New Roman"/>
+        </w:rPr>
+      </w:pPr>
+      <w:r>
+        <w:rPr>
+          <w:rFonts w:ascii="Times New Roman" w:hAnsi="Times New Roman" w:cs="Times New Roman" w:hint="eastAsia"/>
+        </w:rPr>
+        <w:t xml:space="preserve">32. </w:t>
+      </w:r>
+      <w:r>
+        <w:rPr>
+          <w:rFonts w:ascii="Times New Roman" w:hAnsi="Times New Roman" w:cs="Times New Roman" w:hint="eastAsia"/>
+          <w:strike/>
+        </w:rPr>
+        <w:t>A</w:t>
+      </w:r>
+      <w:r>
+        <w:rPr>
+          <w:rFonts w:ascii="Times New Roman" w:hAnsi="Times New Roman" w:cs="Times New Roman" w:hint="eastAsia"/>
+        </w:rPr>
+        <w:t xml:space="preserve"> (x) B</w:t>
+      </w:r>
+      <w:r>
+        <w:rPr>
+          <w:rFonts w:ascii="Times New Roman" w:hAnsi="Times New Roman" w:cs="Times New Roman"/>
+        </w:rPr>
+        <w:br/>
+      </w:r>
+      <w:r>
+        <w:rPr>
+          <w:rFonts w:ascii="Times New Roman" w:hAnsi="Times New Roman" w:cs="Times New Roman" w:hint="eastAsia"/>
+        </w:rPr>
+        <w:t>Paragraph B is an overview to introduce how  important play is for animals.</w:t>
+      </w:r>
+    </w:p>
+    <w:p>
+      <w:pPr>
+        <w:rPr>
+          <w:rFonts w:ascii="Times New Roman" w:hAnsi="Times New Roman" w:cs="Times New Roman" w:hint="eastAsia"/>
           <w:lang w:val="de-DE"/>
         </w:rPr>
       </w:pPr>
@@ -458,7 +494,7 @@
     <w:p>
       <w:pPr>
         <w:rPr>
-          <w:rFonts w:ascii="Times New Roman" w:hAnsi="Times New Roman" w:cs="Times New Roman"/>
+          <w:rFonts w:ascii="Times New Roman" w:hAnsi="Times New Roman" w:cs="Times New Roman" w:hint="eastAsia"/>
           <w:lang w:val="de-DE"/>
         </w:rPr>
       </w:pPr>
@@ -467,7 +503,7 @@
           <w:rFonts w:ascii="Times New Roman" w:hAnsi="Times New Roman" w:cs="Times New Roman" w:hint="eastAsia"/>
           <w:lang w:val="de-DE"/>
         </w:rPr>
-        <w:t xml:space="preserve">38. </w:t>
+        <w:t xml:space="preserve">36. </w:t>
       </w:r>
       <w:r>
         <w:rPr>
@@ -475,6 +511,114 @@
           <w:strike/>
           <w:lang w:val="de-DE"/>
         </w:rPr>
+        <w:t>D</w:t>
+      </w:r>
+      <w:r>
+        <w:rPr>
+          <w:rFonts w:ascii="Times New Roman" w:hAnsi="Times New Roman" w:cs="Times New Roman" w:hint="eastAsia"/>
+          <w:lang w:val="de-DE"/>
+        </w:rPr>
+        <w:t xml:space="preserve">  (x)</w:t>
+      </w:r>
+      <w:r>
+        <w:rPr>
+          <w:rFonts w:ascii="Times New Roman" w:hAnsi="Times New Roman" w:cs="Times New Roman" w:hint="eastAsia"/>
+          <w:lang w:val="de-DE"/>
+        </w:rPr>
+        <w:t xml:space="preserve"> B</w:t>
+      </w:r>
+    </w:p>
+    <w:p>
+      <w:pPr>
+        <w:rPr>
+          <w:rFonts w:ascii="Times New Roman" w:hAnsi="Times New Roman" w:cs="Times New Roman"/>
+          <w:lang w:val="de-DE"/>
+        </w:rPr>
+      </w:pPr>
+      <w:r>
+        <w:rPr>
+          <w:rFonts w:ascii="Times New Roman" w:hAnsi="Times New Roman" w:cs="Times New Roman" w:hint="eastAsia"/>
+          <w:lang w:val="de-DE"/>
+        </w:rPr>
+        <w:t xml:space="preserve">In paragraph E, Robert Barton said, </w:t>
+      </w:r>
+      <w:r>
+        <w:rPr>
+          <w:rFonts w:ascii="Times New Roman" w:hAnsi="Times New Roman" w:cs="Times New Roman"/>
+          <w:lang w:val="de-DE"/>
+        </w:rPr>
+        <w:t>„</w:t>
+      </w:r>
+      <w:r>
+        <w:rPr>
+          <w:rFonts w:ascii="Times New Roman" w:hAnsi="Times New Roman" w:cs="Times New Roman" w:hint="eastAsia"/>
+          <w:lang w:val="de-DE"/>
+        </w:rPr>
+        <w:t>...with the importance of environmental data to the brain...</w:t>
+      </w:r>
+      <w:r>
+        <w:rPr>
+          <w:rFonts w:ascii="Times New Roman" w:hAnsi="Times New Roman" w:cs="Times New Roman"/>
+          <w:lang w:val="de-DE"/>
+        </w:rPr>
+        <w:t>“</w:t>
+      </w:r>
+      <w:r>
+        <w:rPr>
+          <w:rFonts w:ascii="Times New Roman" w:hAnsi="Times New Roman" w:cs="Times New Roman" w:hint="eastAsia"/>
+          <w:lang w:val="de-DE"/>
+        </w:rPr>
+        <w:t xml:space="preserve">, which seems likely to match </w:t>
+      </w:r>
+      <w:r>
+        <w:rPr>
+          <w:rFonts w:ascii="Times New Roman" w:hAnsi="Times New Roman" w:cs="Times New Roman"/>
+          <w:lang w:val="de-DE"/>
+        </w:rPr>
+        <w:t>„</w:t>
+      </w:r>
+      <w:r>
+        <w:rPr>
+          <w:rFonts w:ascii="Times New Roman" w:hAnsi="Times New Roman" w:cs="Times New Roman" w:hint="eastAsia"/>
+          <w:lang w:val="de-DE"/>
+        </w:rPr>
+        <w:t>...concerning physical surroundings...</w:t>
+      </w:r>
+      <w:r>
+        <w:rPr>
+          <w:rFonts w:ascii="Times New Roman" w:hAnsi="Times New Roman" w:cs="Times New Roman"/>
+          <w:lang w:val="de-DE"/>
+        </w:rPr>
+        <w:t>“</w:t>
+      </w:r>
+      <w:r>
+        <w:rPr>
+          <w:rFonts w:ascii="Times New Roman" w:hAnsi="Times New Roman" w:cs="Times New Roman" w:hint="eastAsia"/>
+          <w:lang w:val="de-DE"/>
+        </w:rPr>
+        <w:t>.</w:t>
+      </w:r>
+    </w:p>
+    <w:p>
+      <w:pPr>
+        <w:rPr>
+          <w:rFonts w:ascii="Times New Roman" w:hAnsi="Times New Roman" w:cs="Times New Roman" w:hint="eastAsia"/>
+          <w:lang w:val="de-DE"/>
+        </w:rPr>
+      </w:pPr>
+      <w:r>
+        <w:rPr>
+          <w:rFonts w:ascii="Times New Roman" w:hAnsi="Times New Roman" w:cs="Times New Roman" w:hint="eastAsia"/>
+          <w:lang w:val="de-DE"/>
+        </w:rPr>
+        <w:t xml:space="preserve">38. </w:t>
+      </w:r>
+      <w:r>
+        <w:rPr>
+          <w:rFonts w:ascii="Times New Roman" w:hAnsi="Times New Roman" w:cs="Times New Roman" w:hint="eastAsia"/>
+          <w:strike/>
+          <w:lang w:val="de-DE"/>
+        </w:rPr>
         <w:t>C</w:t>
       </w:r>
       <w:r>
@@ -484,6 +628,51 @@
         </w:rPr>
         <w:t xml:space="preserve"> (E)</w:t>
       </w:r>
+    </w:p>
+    <w:p>
+      <w:pPr>
+        <w:rPr>
+          <w:rFonts w:ascii="Times New Roman" w:hAnsi="Times New Roman" w:cs="Times New Roman"/>
+          <w:lang w:val="de-DE"/>
+        </w:rPr>
+      </w:pPr>
+      <w:r>
+        <w:rPr>
+          <w:rFonts w:ascii="Times New Roman" w:hAnsi="Times New Roman" w:cs="Times New Roman" w:hint="eastAsia"/>
+          <w:lang w:val="de-DE"/>
+        </w:rPr>
+        <w:t xml:space="preserve">Though in paragraph F there is also an argument raised by Byers, it is about different time to play for juveniles. While the ponit of option C is about </w:t>
+      </w:r>
+      <w:r>
+        <w:rPr>
+          <w:rFonts w:ascii="Times New Roman" w:hAnsi="Times New Roman" w:cs="Times New Roman"/>
+          <w:lang w:val="de-DE"/>
+        </w:rPr>
+        <w:t>„</w:t>
+      </w:r>
+      <w:r>
+        <w:rPr>
+          <w:rFonts w:ascii="Times New Roman" w:hAnsi="Times New Roman" w:cs="Times New Roman" w:hint="eastAsia"/>
+          <w:lang w:val="de-DE"/>
+        </w:rPr>
+        <w:t>different stages of evolutionary history</w:t>
+      </w:r>
+      <w:r>
+        <w:rPr>
+          <w:rFonts w:ascii="Times New Roman" w:hAnsi="Times New Roman" w:cs="Times New Roman"/>
+          <w:lang w:val="de-DE"/>
+        </w:rPr>
+        <w:t>“</w:t>
+      </w:r>
+      <w:r>
+        <w:rPr>
+          <w:rFonts w:ascii="Times New Roman" w:hAnsi="Times New Roman" w:cs="Times New Roman" w:hint="eastAsia"/>
+          <w:lang w:val="de-DE"/>
+        </w:rPr>
+        <w:t xml:space="preserve">. </w:t>
+      </w:r>
+      <w:bookmarkStart w:id="0" w:name="_GoBack"/>
+      <w:bookmarkEnd w:id="0"/>
     </w:p>
     <w:p>
       <w:pPr>
@@ -613,6 +802,7 @@
         <w:rPr>
           <w:rFonts w:ascii="Times New Roman" w:hAnsi="Times New Roman" w:cs="Times New Roman" w:hint="eastAsia"/>
         </w:rPr>
+        <w:lastRenderedPageBreak/>
         <w:t>8. plyometrics (x)  power</w:t>
       </w:r>
       <w:r>
@@ -798,7 +988,6 @@
         <w:rPr>
           <w:rFonts w:ascii="Times New Roman" w:hAnsi="Times New Roman" w:cs="Times New Roman" w:hint="eastAsia"/>
         </w:rPr>
-        <w:lastRenderedPageBreak/>
         <w:t>19. NOT GIVEN (x) NO</w:t>
       </w:r>
       <w:r>
@@ -3013,7 +3202,7 @@
   <a:extraClrSchemeLst/>
   <a:extLst>
     <a:ext uri="{05A4C25C-085E-4340-85A3-A5531E510DB2}">
-      <thm15:themeFamily xmlns="" xmlns:thm15="http://schemas.microsoft.com/office/thememl/2012/main" name="Office Theme" id="{62F939B6-93AF-4DB8-9C6B-D6C7DFDC589F}" vid="{4A3C46E8-61CC-4603-A589-7422A47A8E4A}"/>
+      <thm15:themeFamily xmlns:thm15="http://schemas.microsoft.com/office/thememl/2012/main" xmlns="" name="Office Theme" id="{62F939B6-93AF-4DB8-9C6B-D6C7DFDC589F}" vid="{4A3C46E8-61CC-4603-A589-7422A47A8E4A}"/>
     </a:ext>
   </a:extLst>
 </a:theme>

</xml_diff>

<commit_message>
reading of Cambridge IELTS 4 Test 1
</commit_message>
<xml_diff>
--- a/IELTS Notes/Reading Test and Analyses.docx
+++ b/IELTS Notes/Reading Test and Analyses.docx
@@ -28,7 +28,7 @@
       <w:pPr>
         <w:outlineLvl w:val="1"/>
         <w:rPr>
-          <w:rFonts w:ascii="Times New Roman" w:hAnsi="Times New Roman" w:cs="Times New Roman"/>
+          <w:rFonts w:ascii="Times New Roman" w:hAnsi="Times New Roman" w:cs="Times New Roman" w:hint="eastAsia"/>
           <w:b/>
           <w:bCs/>
           <w:sz w:val="36"/>
@@ -65,7 +65,17 @@
           <w:sz w:val="32"/>
           <w:szCs w:val="32"/>
         </w:rPr>
-        <w:t xml:space="preserve">Test 2 </w:t>
+        <w:t xml:space="preserve">Test </w:t>
+      </w:r>
+      <w:r>
+        <w:rPr>
+          <w:rFonts w:ascii="Times New Roman" w:hAnsi="Times New Roman" w:cs="Times New Roman" w:hint="eastAsia"/>
+          <w:b/>
+          <w:bCs/>
+          <w:sz w:val="32"/>
+          <w:szCs w:val="32"/>
+        </w:rPr>
+        <w:t>1</w:t>
       </w:r>
     </w:p>
     <w:p>
@@ -116,21 +126,39 @@
         <w:rPr>
           <w:rFonts w:ascii="Times New Roman" w:hAnsi="Times New Roman" w:cs="Times New Roman" w:hint="eastAsia"/>
         </w:rPr>
-        <w:t>9. E  (x) B</w:t>
-      </w:r>
-    </w:p>
-    <w:p>
-      <w:pPr>
-        <w:rPr>
-          <w:rFonts w:ascii="Times New Roman" w:hAnsi="Times New Roman" w:cs="Times New Roman"/>
-        </w:rPr>
-      </w:pPr>
-      <w:r>
-        <w:rPr>
-          <w:rFonts w:ascii="Times New Roman" w:hAnsi="Times New Roman" w:cs="Times New Roman" w:hint="eastAsia"/>
-        </w:rPr>
-        <w:t xml:space="preserve">The first sentence of the seventh paragraph is related to </w:t>
-      </w:r>
+        <w:t>8</w:t>
+      </w:r>
+      <w:r>
+        <w:rPr>
+          <w:rFonts w:ascii="Times New Roman" w:hAnsi="Times New Roman" w:cs="Times New Roman" w:hint="eastAsia"/>
+        </w:rPr>
+        <w:t xml:space="preserve">. </w:t>
+      </w:r>
+      <w:r>
+        <w:rPr>
+          <w:rFonts w:ascii="Times New Roman" w:hAnsi="Times New Roman" w:cs="Times New Roman"/>
+        </w:rPr>
+        <w:t xml:space="preserve">FALSE </w:t>
+      </w:r>
+      <w:r>
+        <w:rPr>
+          <w:rFonts w:ascii="Times New Roman" w:hAnsi="Times New Roman" w:cs="Times New Roman" w:hint="eastAsia"/>
+        </w:rPr>
+        <w:t>(x</w:t>
+      </w:r>
+      <w:r>
+        <w:rPr>
+          <w:rFonts w:ascii="Times New Roman" w:hAnsi="Times New Roman" w:cs="Times New Roman"/>
+        </w:rPr>
+        <w:t>) NOT GIVEN</w:t>
+      </w:r>
+    </w:p>
+    <w:p>
+      <w:pPr>
+        <w:rPr>
+          <w:rFonts w:ascii="Times New Roman" w:hAnsi="Times New Roman" w:cs="Times New Roman" w:hint="eastAsia"/>
+        </w:rPr>
+      </w:pPr>
       <w:r>
         <w:rPr>
           <w:rFonts w:ascii="Times New Roman" w:hAnsi="Times New Roman" w:cs="Times New Roman"/>
@@ -141,7 +169,7 @@
         <w:rPr>
           <w:rFonts w:ascii="Times New Roman" w:hAnsi="Times New Roman" w:cs="Times New Roman" w:hint="eastAsia"/>
         </w:rPr>
-        <w:t>culture</w:t>
+        <w:t>false</w:t>
       </w:r>
       <w:r>
         <w:rPr>
@@ -153,13 +181,169 @@
         <w:rPr>
           <w:rFonts w:ascii="Times New Roman" w:hAnsi="Times New Roman" w:cs="Times New Roman" w:hint="eastAsia"/>
         </w:rPr>
+        <w:t xml:space="preserve"> means that the statement contradicts the information, while there is not any evidence that there is or isn</w:t>
+      </w:r>
+      <w:r>
+        <w:rPr>
+          <w:rFonts w:ascii="Times New Roman" w:hAnsi="Times New Roman" w:cs="Times New Roman"/>
+        </w:rPr>
+        <w:t>’</w:t>
+      </w:r>
+      <w:r>
+        <w:rPr>
+          <w:rFonts w:ascii="Times New Roman" w:hAnsi="Times New Roman" w:cs="Times New Roman" w:hint="eastAsia"/>
+        </w:rPr>
+        <w:t>t a second plan. So the answer is NOT GIVEN.</w:t>
+      </w:r>
+    </w:p>
+    <w:p>
+      <w:pPr>
+        <w:rPr>
+          <w:rFonts w:ascii="Times New Roman" w:hAnsi="Times New Roman" w:cs="Times New Roman" w:hint="eastAsia"/>
+        </w:rPr>
+      </w:pPr>
+      <w:r>
+        <w:rPr>
+          <w:rFonts w:ascii="Times New Roman" w:hAnsi="Times New Roman" w:cs="Times New Roman" w:hint="eastAsia"/>
+        </w:rPr>
+        <w:t>Passage 2</w:t>
+      </w:r>
+    </w:p>
+    <w:p>
+      <w:pPr>
+        <w:rPr>
+          <w:rFonts w:ascii="Times New Roman" w:hAnsi="Times New Roman" w:cs="Times New Roman" w:hint="eastAsia"/>
+        </w:rPr>
+      </w:pPr>
+      <w:r>
+        <w:rPr>
+          <w:rFonts w:ascii="Times New Roman" w:hAnsi="Times New Roman" w:cs="Times New Roman" w:hint="eastAsia"/>
+        </w:rPr>
+        <w:t>26, hearing (x) acoustic sense</w:t>
+      </w:r>
+    </w:p>
+    <w:p>
+      <w:pPr>
+        <w:rPr>
+          <w:rFonts w:ascii="Times New Roman" w:hAnsi="Times New Roman" w:cs="Times New Roman" w:hint="eastAsia"/>
+        </w:rPr>
+      </w:pPr>
+      <w:r>
+        <w:rPr>
+          <w:rFonts w:ascii="Times New Roman" w:hAnsi="Times New Roman" w:cs="Times New Roman" w:hint="eastAsia"/>
+        </w:rPr>
+        <w:t xml:space="preserve">I copied </w:t>
+      </w:r>
+      <w:r>
+        <w:rPr>
+          <w:rFonts w:ascii="Times New Roman" w:hAnsi="Times New Roman" w:cs="Times New Roman"/>
+        </w:rPr>
+        <w:t>“</w:t>
+      </w:r>
+      <w:r>
+        <w:rPr>
+          <w:rFonts w:ascii="Times New Roman" w:hAnsi="Times New Roman" w:cs="Times New Roman" w:hint="eastAsia"/>
+        </w:rPr>
+        <w:t>hearing</w:t>
+      </w:r>
+      <w:r>
+        <w:rPr>
+          <w:rFonts w:ascii="Times New Roman" w:hAnsi="Times New Roman" w:cs="Times New Roman"/>
+        </w:rPr>
+        <w:t>”</w:t>
+      </w:r>
+      <w:r>
+        <w:rPr>
+          <w:rFonts w:ascii="Times New Roman" w:hAnsi="Times New Roman" w:cs="Times New Roman" w:hint="eastAsia"/>
+        </w:rPr>
+        <w:t xml:space="preserve">  from the quation table while in the passage it is </w:t>
+      </w:r>
+      <w:r>
+        <w:rPr>
+          <w:rFonts w:ascii="Times New Roman" w:hAnsi="Times New Roman" w:cs="Times New Roman"/>
+        </w:rPr>
+        <w:t>“</w:t>
+      </w:r>
+      <w:r>
+        <w:rPr>
+          <w:rFonts w:ascii="Times New Roman" w:hAnsi="Times New Roman" w:cs="Times New Roman" w:hint="eastAsia"/>
+        </w:rPr>
+        <w:t>acoustic sense.</w:t>
+      </w:r>
+      <w:r>
+        <w:rPr>
+          <w:rFonts w:ascii="Times New Roman" w:hAnsi="Times New Roman" w:cs="Times New Roman"/>
+        </w:rPr>
+        <w:t>”</w:t>
+      </w:r>
+      <w:r>
+        <w:rPr>
+          <w:rFonts w:ascii="Times New Roman" w:hAnsi="Times New Roman" w:cs="Times New Roman" w:hint="eastAsia"/>
+        </w:rPr>
         <w:t>.</w:t>
       </w:r>
-      <w:r>
-        <w:rPr>
-          <w:rFonts w:ascii="Times New Roman" w:hAnsi="Times New Roman" w:cs="Times New Roman" w:hint="eastAsia"/>
-        </w:rPr>
-        <w:t xml:space="preserve"> </w:t>
+    </w:p>
+    <w:p>
+      <w:pPr>
+        <w:rPr>
+          <w:rFonts w:ascii="Times New Roman" w:hAnsi="Times New Roman" w:cs="Times New Roman" w:hint="eastAsia"/>
+        </w:rPr>
+      </w:pPr>
+      <w:r>
+        <w:rPr>
+          <w:rFonts w:ascii="Times New Roman" w:hAnsi="Times New Roman" w:cs="Times New Roman" w:hint="eastAsia"/>
+        </w:rPr>
+        <w:t>Don</w:t>
+      </w:r>
+      <w:r>
+        <w:rPr>
+          <w:rFonts w:ascii="Times New Roman" w:hAnsi="Times New Roman" w:cs="Times New Roman"/>
+        </w:rPr>
+        <w:t>’</w:t>
+      </w:r>
+      <w:r>
+        <w:rPr>
+          <w:rFonts w:ascii="Times New Roman" w:hAnsi="Times New Roman" w:cs="Times New Roman" w:hint="eastAsia"/>
+        </w:rPr>
+        <w:t xml:space="preserve">t use the words in questions; use those in the passage. </w:t>
+      </w:r>
+      <w:bookmarkStart w:id="0" w:name="_GoBack"/>
+      <w:bookmarkEnd w:id="0"/>
+    </w:p>
+    <w:p>
+      <w:pPr>
+        <w:rPr>
+          <w:rFonts w:ascii="Times New Roman" w:hAnsi="Times New Roman" w:cs="Times New Roman" w:hint="eastAsia"/>
+        </w:rPr>
+      </w:pPr>
+    </w:p>
+    <w:p>
+      <w:pPr>
+        <w:rPr>
+          <w:rFonts w:ascii="Times New Roman" w:hAnsi="Times New Roman" w:cs="Times New Roman"/>
+        </w:rPr>
+      </w:pPr>
+    </w:p>
+    <w:p>
+      <w:pPr>
+        <w:outlineLvl w:val="2"/>
+        <w:rPr>
+          <w:rFonts w:ascii="Times New Roman" w:hAnsi="Times New Roman" w:cs="Times New Roman"/>
+          <w:b/>
+          <w:bCs/>
+          <w:sz w:val="32"/>
+          <w:szCs w:val="32"/>
+        </w:rPr>
+      </w:pPr>
+      <w:r>
+        <w:rPr>
+          <w:rFonts w:ascii="Times New Roman" w:hAnsi="Times New Roman" w:cs="Times New Roman"/>
+          <w:b/>
+          <w:bCs/>
+          <w:sz w:val="32"/>
+          <w:szCs w:val="32"/>
+        </w:rPr>
+        <w:t xml:space="preserve">Test 2 </w:t>
       </w:r>
     </w:p>
     <w:p>
@@ -197,57 +381,63 @@
           <w:sz w:val="28"/>
           <w:szCs w:val="28"/>
         </w:rPr>
-        <w:t xml:space="preserve"> 2</w:t>
-      </w:r>
-    </w:p>
-    <w:p>
-      <w:pPr>
-        <w:rPr>
-          <w:rFonts w:ascii="Times New Roman" w:hAnsi="Times New Roman" w:cs="Times New Roman"/>
-        </w:rPr>
-      </w:pPr>
-      <w:r>
-        <w:rPr>
-          <w:rFonts w:ascii="Times New Roman" w:hAnsi="Times New Roman" w:cs="Times New Roman" w:hint="eastAsia"/>
-        </w:rPr>
-        <w:t xml:space="preserve">19. NOT GIVEN  (x)  YES </w:t>
-      </w:r>
-    </w:p>
-    <w:p>
-      <w:pPr>
-        <w:rPr>
-          <w:rFonts w:ascii="Times New Roman" w:hAnsi="Times New Roman" w:cs="Times New Roman"/>
-        </w:rPr>
-      </w:pPr>
-      <w:r>
-        <w:rPr>
-          <w:rFonts w:ascii="Times New Roman" w:hAnsi="Times New Roman" w:cs="Times New Roman" w:hint="eastAsia"/>
-        </w:rPr>
-        <w:t>Questions come in sequence in the article; read from where you find the answer of Question 18 and you will find that the sentence</w:t>
-      </w:r>
-      <w:r>
-        <w:rPr>
-          <w:rFonts w:ascii="Times New Roman" w:hAnsi="Times New Roman" w:cs="Times New Roman" w:hint="eastAsia"/>
-        </w:rPr>
-        <w:t xml:space="preserve"> thereafter</w:t>
-      </w:r>
-      <w:r>
-        <w:rPr>
-          <w:rFonts w:ascii="Times New Roman" w:hAnsi="Times New Roman" w:cs="Times New Roman" w:hint="eastAsia"/>
-        </w:rPr>
-        <w:t xml:space="preserve">: The high standing...has beed eroded..., which indicates that Australian </w:t>
-      </w:r>
-      <w:r>
-        <w:rPr>
-          <w:rFonts w:ascii="Times New Roman" w:hAnsi="Times New Roman" w:cs="Times New Roman" w:hint="eastAsia"/>
-        </w:rPr>
-        <w:t>had</w:t>
-      </w:r>
-      <w:r>
-        <w:rPr>
-          <w:rFonts w:ascii="Times New Roman" w:hAnsi="Times New Roman" w:cs="Times New Roman" w:hint="eastAsia"/>
-        </w:rPr>
-        <w:t xml:space="preserve"> higher opinion of general practitioners in the past.</w:t>
+        <w:t xml:space="preserve"> 1</w:t>
+      </w:r>
+    </w:p>
+    <w:p>
+      <w:pPr>
+        <w:rPr>
+          <w:rFonts w:ascii="Times New Roman" w:hAnsi="Times New Roman" w:cs="Times New Roman"/>
+        </w:rPr>
+      </w:pPr>
+      <w:r>
+        <w:rPr>
+          <w:rFonts w:ascii="Times New Roman" w:hAnsi="Times New Roman" w:cs="Times New Roman" w:hint="eastAsia"/>
+        </w:rPr>
+        <w:t>9. E  (x) B</w:t>
+      </w:r>
+    </w:p>
+    <w:p>
+      <w:pPr>
+        <w:rPr>
+          <w:rFonts w:ascii="Times New Roman" w:hAnsi="Times New Roman" w:cs="Times New Roman"/>
+        </w:rPr>
+      </w:pPr>
+      <w:r>
+        <w:rPr>
+          <w:rFonts w:ascii="Times New Roman" w:hAnsi="Times New Roman" w:cs="Times New Roman" w:hint="eastAsia"/>
+        </w:rPr>
+        <w:t xml:space="preserve">The first sentence of the seventh paragraph is related to </w:t>
+      </w:r>
+      <w:r>
+        <w:rPr>
+          <w:rFonts w:ascii="Times New Roman" w:hAnsi="Times New Roman" w:cs="Times New Roman"/>
+        </w:rPr>
+        <w:t>“</w:t>
+      </w:r>
+      <w:r>
+        <w:rPr>
+          <w:rFonts w:ascii="Times New Roman" w:hAnsi="Times New Roman" w:cs="Times New Roman" w:hint="eastAsia"/>
+        </w:rPr>
+        <w:t>culture</w:t>
+      </w:r>
+      <w:r>
+        <w:rPr>
+          <w:rFonts w:ascii="Times New Roman" w:hAnsi="Times New Roman" w:cs="Times New Roman"/>
+        </w:rPr>
+        <w:t>”</w:t>
+      </w:r>
+      <w:r>
+        <w:rPr>
+          <w:rFonts w:ascii="Times New Roman" w:hAnsi="Times New Roman" w:cs="Times New Roman" w:hint="eastAsia"/>
+        </w:rPr>
+        <w:t>.</w:t>
+      </w:r>
+      <w:r>
+        <w:rPr>
+          <w:rFonts w:ascii="Times New Roman" w:hAnsi="Times New Roman" w:cs="Times New Roman" w:hint="eastAsia"/>
+        </w:rPr>
+        <w:t xml:space="preserve"> </w:t>
       </w:r>
     </w:p>
     <w:p>
@@ -273,442 +463,11 @@
           <w:sz w:val="28"/>
           <w:szCs w:val="28"/>
         </w:rPr>
-        <w:t>Passage 3</w:t>
-      </w:r>
-    </w:p>
-    <w:p>
-      <w:pPr>
-        <w:rPr>
-          <w:rFonts w:ascii="Times New Roman" w:hAnsi="Times New Roman" w:cs="Times New Roman"/>
-        </w:rPr>
-      </w:pPr>
-      <w:r>
-        <w:rPr>
-          <w:rFonts w:ascii="Times New Roman" w:hAnsi="Times New Roman" w:cs="Times New Roman" w:hint="eastAsia"/>
-        </w:rPr>
-        <w:t>30.</w:t>
-      </w:r>
-      <w:r>
-        <w:rPr>
-          <w:rFonts w:ascii="Times New Roman" w:hAnsi="Times New Roman" w:cs="Times New Roman" w:hint="eastAsia"/>
-        </w:rPr>
-        <w:t xml:space="preserve"> a</w:t>
-      </w:r>
-      <w:r>
-        <w:rPr>
-          <w:rFonts w:ascii="Times New Roman" w:hAnsi="Times New Roman" w:cs="Times New Roman"/>
-        </w:rPr>
-        <w:t xml:space="preserve"> description of the mental activities which are exercised and developed during play</w:t>
-      </w:r>
-    </w:p>
-    <w:p>
-      <w:pPr>
-        <w:rPr>
-          <w:rFonts w:ascii="Times New Roman" w:hAnsi="Times New Roman" w:cs="Times New Roman"/>
-        </w:rPr>
-      </w:pPr>
-      <w:r>
-        <w:rPr>
-          <w:rFonts w:ascii="Times New Roman" w:hAnsi="Times New Roman" w:cs="Times New Roman" w:hint="eastAsia"/>
-          <w:strike/>
-        </w:rPr>
-        <w:t>E</w:t>
-      </w:r>
-      <w:r>
-        <w:rPr>
-          <w:rFonts w:ascii="Times New Roman" w:hAnsi="Times New Roman" w:cs="Times New Roman" w:hint="eastAsia"/>
-        </w:rPr>
-        <w:t xml:space="preserve"> (H)</w:t>
-      </w:r>
-    </w:p>
-    <w:p>
-      <w:pPr>
-        <w:rPr>
-          <w:rFonts w:ascii="Times New Roman" w:hAnsi="Times New Roman" w:cs="Times New Roman"/>
-        </w:rPr>
-      </w:pPr>
-      <w:r>
-        <w:rPr>
-          <w:rFonts w:ascii="Times New Roman" w:hAnsi="Times New Roman" w:cs="Times New Roman" w:hint="eastAsia"/>
-        </w:rPr>
-        <w:t xml:space="preserve">Paragraph E describes the brain size and play. Apparently, </w:t>
-      </w:r>
-      <w:r>
-        <w:rPr>
-          <w:rFonts w:ascii="Times New Roman" w:hAnsi="Times New Roman" w:cs="Times New Roman" w:hint="eastAsia"/>
-        </w:rPr>
-        <w:t>we should find out which paragrapsh is related to the key words, mental activities.</w:t>
-      </w:r>
-      <w:r>
-        <w:rPr>
-          <w:rFonts w:ascii="Times New Roman" w:hAnsi="Times New Roman" w:cs="Times New Roman" w:hint="eastAsia"/>
-        </w:rPr>
-        <w:t xml:space="preserve"> Whereas, in IELTS exams </w:t>
-      </w:r>
-      <w:r>
-        <w:rPr>
-          <w:rFonts w:ascii="Times New Roman" w:hAnsi="Times New Roman" w:cs="Times New Roman" w:hint="eastAsia"/>
-        </w:rPr>
-        <w:t>we</w:t>
-      </w:r>
-      <w:r>
-        <w:rPr>
-          <w:rFonts w:ascii="Times New Roman" w:hAnsi="Times New Roman" w:cs="Times New Roman" w:hint="eastAsia"/>
-        </w:rPr>
-        <w:t xml:space="preserve"> can hardly find the same words as in the questions</w:t>
-      </w:r>
-      <w:r>
-        <w:rPr>
-          <w:rFonts w:ascii="Times New Roman" w:hAnsi="Times New Roman" w:cs="Times New Roman" w:hint="eastAsia"/>
-        </w:rPr>
-        <w:t xml:space="preserve"> so we need to paraphrase. </w:t>
-      </w:r>
-      <w:r>
-        <w:rPr>
-          <w:rFonts w:ascii="Times New Roman" w:hAnsi="Times New Roman" w:cs="Times New Roman" w:hint="eastAsia"/>
-        </w:rPr>
-        <w:t xml:space="preserve">In paragraph H, the words </w:t>
-      </w:r>
-      <w:r>
-        <w:rPr>
-          <w:rFonts w:ascii="Times New Roman" w:hAnsi="Times New Roman" w:cs="Times New Roman"/>
-        </w:rPr>
-        <w:t>“</w:t>
-      </w:r>
-      <w:r>
-        <w:rPr>
-          <w:rFonts w:ascii="Times New Roman" w:hAnsi="Times New Roman" w:cs="Times New Roman" w:hint="eastAsia"/>
-        </w:rPr>
-        <w:t>cognitive process</w:t>
-      </w:r>
-      <w:r>
-        <w:rPr>
-          <w:rFonts w:ascii="Times New Roman" w:hAnsi="Times New Roman" w:cs="Times New Roman"/>
-        </w:rPr>
-        <w:t>”</w:t>
-      </w:r>
-      <w:r>
-        <w:rPr>
-          <w:rFonts w:ascii="Times New Roman" w:hAnsi="Times New Roman" w:cs="Times New Roman" w:hint="eastAsia"/>
-        </w:rPr>
-        <w:t xml:space="preserve"> are sycronyms of </w:t>
-      </w:r>
-      <w:r>
-        <w:rPr>
-          <w:rFonts w:ascii="Times New Roman" w:hAnsi="Times New Roman" w:cs="Times New Roman"/>
-        </w:rPr>
-        <w:t>“</w:t>
-      </w:r>
-      <w:r>
-        <w:rPr>
-          <w:rFonts w:ascii="Times New Roman" w:hAnsi="Times New Roman" w:cs="Times New Roman" w:hint="eastAsia"/>
-        </w:rPr>
-        <w:t>metal activities</w:t>
-      </w:r>
-      <w:r>
-        <w:rPr>
-          <w:rFonts w:ascii="Times New Roman" w:hAnsi="Times New Roman" w:cs="Times New Roman"/>
-        </w:rPr>
-        <w:t>”</w:t>
-      </w:r>
-      <w:r>
-        <w:rPr>
-          <w:rFonts w:ascii="Times New Roman" w:hAnsi="Times New Roman" w:cs="Times New Roman" w:hint="eastAsia"/>
-        </w:rPr>
-        <w:t>.</w:t>
-      </w:r>
-      <w:r>
-        <w:rPr>
-          <w:rFonts w:ascii="Times New Roman" w:hAnsi="Times New Roman" w:cs="Times New Roman" w:hint="eastAsia"/>
-        </w:rPr>
-        <w:t xml:space="preserve"> </w:t>
-      </w:r>
-    </w:p>
-    <w:p>
-      <w:pPr>
-        <w:rPr>
-          <w:rFonts w:ascii="Times New Roman" w:hAnsi="Times New Roman" w:cs="Times New Roman"/>
-        </w:rPr>
-      </w:pPr>
-      <w:r>
-        <w:rPr>
-          <w:rFonts w:ascii="Times New Roman" w:hAnsi="Times New Roman" w:cs="Times New Roman" w:hint="eastAsia"/>
-        </w:rPr>
-        <w:t xml:space="preserve">32. </w:t>
-      </w:r>
-      <w:r>
-        <w:rPr>
-          <w:rFonts w:ascii="Times New Roman" w:hAnsi="Times New Roman" w:cs="Times New Roman" w:hint="eastAsia"/>
-          <w:strike/>
-        </w:rPr>
-        <w:t>A</w:t>
-      </w:r>
-      <w:r>
-        <w:rPr>
-          <w:rFonts w:ascii="Times New Roman" w:hAnsi="Times New Roman" w:cs="Times New Roman" w:hint="eastAsia"/>
-        </w:rPr>
-        <w:t xml:space="preserve"> (x) B</w:t>
-      </w:r>
-      <w:r>
-        <w:rPr>
-          <w:rFonts w:ascii="Times New Roman" w:hAnsi="Times New Roman" w:cs="Times New Roman"/>
-        </w:rPr>
-        <w:br/>
-      </w:r>
-      <w:r>
-        <w:rPr>
-          <w:rFonts w:ascii="Times New Roman" w:hAnsi="Times New Roman" w:cs="Times New Roman" w:hint="eastAsia"/>
-        </w:rPr>
-        <w:t>Paragraph B is an overview to introduce how  important play is for animals.</w:t>
-      </w:r>
-    </w:p>
-    <w:p>
-      <w:pPr>
-        <w:rPr>
-          <w:rFonts w:ascii="Times New Roman" w:hAnsi="Times New Roman" w:cs="Times New Roman"/>
-          <w:lang w:val="de-DE"/>
-        </w:rPr>
-      </w:pPr>
-      <w:r>
-        <w:rPr>
-          <w:rFonts w:ascii="Times New Roman" w:hAnsi="Times New Roman" w:cs="Times New Roman" w:hint="eastAsia"/>
-        </w:rPr>
-        <w:t xml:space="preserve">33-35. </w:t>
-      </w:r>
-      <w:r>
-        <w:rPr>
-          <w:rFonts w:ascii="Times New Roman" w:hAnsi="Times New Roman" w:cs="Times New Roman" w:hint="eastAsia"/>
-          <w:strike/>
-          <w:lang w:val="de-DE"/>
-        </w:rPr>
-        <w:t>BD</w:t>
-      </w:r>
-      <w:r>
-        <w:rPr>
-          <w:rFonts w:ascii="Times New Roman" w:hAnsi="Times New Roman" w:cs="Times New Roman" w:hint="eastAsia"/>
-          <w:lang w:val="de-DE"/>
-        </w:rPr>
-        <w:t>F (ACF)</w:t>
-      </w:r>
-    </w:p>
-    <w:p>
-      <w:pPr>
-        <w:rPr>
-          <w:rFonts w:ascii="Times New Roman" w:hAnsi="Times New Roman" w:cs="Times New Roman"/>
-          <w:lang w:val="de-DE"/>
-        </w:rPr>
-      </w:pPr>
-      <w:r>
-        <w:rPr>
-          <w:rFonts w:ascii="Times New Roman" w:hAnsi="Times New Roman" w:cs="Times New Roman" w:hint="eastAsia"/>
-          <w:lang w:val="de-DE"/>
-        </w:rPr>
-        <w:t xml:space="preserve">36. </w:t>
-      </w:r>
-      <w:r>
-        <w:rPr>
-          <w:rFonts w:ascii="Times New Roman" w:hAnsi="Times New Roman" w:cs="Times New Roman" w:hint="eastAsia"/>
-          <w:strike/>
-          <w:lang w:val="de-DE"/>
-        </w:rPr>
-        <w:t>D</w:t>
-      </w:r>
-      <w:r>
-        <w:rPr>
-          <w:rFonts w:ascii="Times New Roman" w:hAnsi="Times New Roman" w:cs="Times New Roman" w:hint="eastAsia"/>
-          <w:lang w:val="de-DE"/>
-        </w:rPr>
-        <w:t xml:space="preserve">  (x)</w:t>
-      </w:r>
-      <w:r>
-        <w:rPr>
-          <w:rFonts w:ascii="Times New Roman" w:hAnsi="Times New Roman" w:cs="Times New Roman" w:hint="eastAsia"/>
-          <w:lang w:val="de-DE"/>
-        </w:rPr>
-        <w:t xml:space="preserve"> B</w:t>
-      </w:r>
-    </w:p>
-    <w:p>
-      <w:pPr>
-        <w:rPr>
-          <w:rFonts w:ascii="Times New Roman" w:hAnsi="Times New Roman" w:cs="Times New Roman"/>
-          <w:lang w:val="de-DE"/>
-        </w:rPr>
-      </w:pPr>
-      <w:r>
-        <w:rPr>
-          <w:rFonts w:ascii="Times New Roman" w:hAnsi="Times New Roman" w:cs="Times New Roman" w:hint="eastAsia"/>
-          <w:lang w:val="de-DE"/>
-        </w:rPr>
-        <w:t xml:space="preserve">In paragraph E, Robert Barton said, </w:t>
-      </w:r>
-      <w:r>
-        <w:rPr>
-          <w:rFonts w:ascii="Times New Roman" w:hAnsi="Times New Roman" w:cs="Times New Roman"/>
-          <w:lang w:val="de-DE"/>
-        </w:rPr>
-        <w:t>„</w:t>
-      </w:r>
-      <w:r>
-        <w:rPr>
-          <w:rFonts w:ascii="Times New Roman" w:hAnsi="Times New Roman" w:cs="Times New Roman" w:hint="eastAsia"/>
-          <w:lang w:val="de-DE"/>
-        </w:rPr>
-        <w:t>...with the importance of environmental data to the brain...</w:t>
-      </w:r>
-      <w:r>
-        <w:rPr>
-          <w:rFonts w:ascii="Times New Roman" w:hAnsi="Times New Roman" w:cs="Times New Roman"/>
-          <w:lang w:val="de-DE"/>
-        </w:rPr>
-        <w:t>“</w:t>
-      </w:r>
-      <w:r>
-        <w:rPr>
-          <w:rFonts w:ascii="Times New Roman" w:hAnsi="Times New Roman" w:cs="Times New Roman" w:hint="eastAsia"/>
-          <w:lang w:val="de-DE"/>
-        </w:rPr>
-        <w:t xml:space="preserve">, which seems likely to match </w:t>
-      </w:r>
-      <w:r>
-        <w:rPr>
-          <w:rFonts w:ascii="Times New Roman" w:hAnsi="Times New Roman" w:cs="Times New Roman"/>
-          <w:lang w:val="de-DE"/>
-        </w:rPr>
-        <w:t>„</w:t>
-      </w:r>
-      <w:r>
-        <w:rPr>
-          <w:rFonts w:ascii="Times New Roman" w:hAnsi="Times New Roman" w:cs="Times New Roman" w:hint="eastAsia"/>
-          <w:lang w:val="de-DE"/>
-        </w:rPr>
-        <w:t>...concerning physical surroundings...</w:t>
-      </w:r>
-      <w:r>
-        <w:rPr>
-          <w:rFonts w:ascii="Times New Roman" w:hAnsi="Times New Roman" w:cs="Times New Roman"/>
-          <w:lang w:val="de-DE"/>
-        </w:rPr>
-        <w:t>“</w:t>
-      </w:r>
-      <w:r>
-        <w:rPr>
-          <w:rFonts w:ascii="Times New Roman" w:hAnsi="Times New Roman" w:cs="Times New Roman" w:hint="eastAsia"/>
-          <w:lang w:val="de-DE"/>
-        </w:rPr>
-        <w:t>.</w:t>
-      </w:r>
-    </w:p>
-    <w:p>
-      <w:pPr>
-        <w:rPr>
-          <w:rFonts w:ascii="Times New Roman" w:hAnsi="Times New Roman" w:cs="Times New Roman"/>
-          <w:lang w:val="de-DE"/>
-        </w:rPr>
-      </w:pPr>
-      <w:r>
-        <w:rPr>
-          <w:rFonts w:ascii="Times New Roman" w:hAnsi="Times New Roman" w:cs="Times New Roman" w:hint="eastAsia"/>
-          <w:lang w:val="de-DE"/>
-        </w:rPr>
-        <w:t xml:space="preserve">38. </w:t>
-      </w:r>
-      <w:r>
-        <w:rPr>
-          <w:rFonts w:ascii="Times New Roman" w:hAnsi="Times New Roman" w:cs="Times New Roman" w:hint="eastAsia"/>
-          <w:strike/>
-          <w:lang w:val="de-DE"/>
-        </w:rPr>
-        <w:t>C</w:t>
-      </w:r>
-      <w:r>
-        <w:rPr>
-          <w:rFonts w:ascii="Times New Roman" w:hAnsi="Times New Roman" w:cs="Times New Roman" w:hint="eastAsia"/>
-          <w:lang w:val="de-DE"/>
-        </w:rPr>
-        <w:t xml:space="preserve"> (E)</w:t>
-      </w:r>
-    </w:p>
-    <w:p>
-      <w:pPr>
-        <w:rPr>
-          <w:rFonts w:ascii="Times New Roman" w:hAnsi="Times New Roman" w:cs="Times New Roman" w:hint="eastAsia"/>
-          <w:lang w:val="de-DE"/>
-        </w:rPr>
-      </w:pPr>
-      <w:r>
-        <w:rPr>
-          <w:rFonts w:ascii="Times New Roman" w:hAnsi="Times New Roman" w:cs="Times New Roman" w:hint="eastAsia"/>
-          <w:lang w:val="de-DE"/>
-        </w:rPr>
-        <w:t xml:space="preserve">Though in paragraph F there is also an argument raised by Byers, it is about different time to play for juveniles. While the ponit of option C is about </w:t>
-      </w:r>
-      <w:r>
-        <w:rPr>
-          <w:rFonts w:ascii="Times New Roman" w:hAnsi="Times New Roman" w:cs="Times New Roman"/>
-          <w:lang w:val="de-DE"/>
-        </w:rPr>
-        <w:t>„</w:t>
-      </w:r>
-      <w:r>
-        <w:rPr>
-          <w:rFonts w:ascii="Times New Roman" w:hAnsi="Times New Roman" w:cs="Times New Roman" w:hint="eastAsia"/>
-          <w:lang w:val="de-DE"/>
-        </w:rPr>
-        <w:t>different stages of evolutionary history</w:t>
-      </w:r>
-      <w:r>
-        <w:rPr>
-          <w:rFonts w:ascii="Times New Roman" w:hAnsi="Times New Roman" w:cs="Times New Roman"/>
-          <w:lang w:val="de-DE"/>
-        </w:rPr>
-        <w:t>“</w:t>
-      </w:r>
-      <w:r>
-        <w:rPr>
-          <w:rFonts w:ascii="Times New Roman" w:hAnsi="Times New Roman" w:cs="Times New Roman" w:hint="eastAsia"/>
-          <w:lang w:val="de-DE"/>
-        </w:rPr>
-        <w:t xml:space="preserve">. </w:t>
-      </w:r>
-    </w:p>
-    <w:p>
-      <w:pPr>
-        <w:outlineLvl w:val="2"/>
-        <w:rPr>
-          <w:rFonts w:ascii="Times New Roman" w:hAnsi="Times New Roman" w:cs="Times New Roman"/>
-          <w:b/>
-          <w:bCs/>
-          <w:sz w:val="32"/>
-          <w:szCs w:val="32"/>
-        </w:rPr>
-      </w:pPr>
-      <w:r>
-        <w:rPr>
-          <w:rFonts w:ascii="Times New Roman" w:hAnsi="Times New Roman" w:cs="Times New Roman"/>
-          <w:b/>
-          <w:bCs/>
-          <w:sz w:val="32"/>
-          <w:szCs w:val="32"/>
-        </w:rPr>
-        <w:t xml:space="preserve">Test </w:t>
-      </w:r>
-      <w:r>
-        <w:rPr>
-          <w:rFonts w:ascii="Times New Roman" w:hAnsi="Times New Roman" w:cs="Times New Roman" w:hint="eastAsia"/>
-          <w:b/>
-          <w:bCs/>
-          <w:sz w:val="32"/>
-          <w:szCs w:val="32"/>
-        </w:rPr>
-        <w:t>3</w:t>
-      </w:r>
-    </w:p>
-    <w:p>
-      <w:pPr>
-        <w:outlineLvl w:val="3"/>
-        <w:rPr>
-          <w:rFonts w:ascii="Times New Roman" w:hAnsi="Times New Roman" w:cs="Times New Roman"/>
+        <w:t>Passage</w:t>
+      </w:r>
+      <w:r>
+        <w:rPr>
+          <w:rFonts w:ascii="Times New Roman" w:hAnsi="Times New Roman" w:cs="Times New Roman" w:hint="eastAsia"/>
           <w:b/>
           <w:bCs/>
           <w:i/>
@@ -716,8 +475,62 @@
           <w:sz w:val="28"/>
           <w:szCs w:val="28"/>
         </w:rPr>
-      </w:pPr>
-      <w:r>
+        <w:t xml:space="preserve"> 2</w:t>
+      </w:r>
+    </w:p>
+    <w:p>
+      <w:pPr>
+        <w:rPr>
+          <w:rFonts w:ascii="Times New Roman" w:hAnsi="Times New Roman" w:cs="Times New Roman"/>
+        </w:rPr>
+      </w:pPr>
+      <w:r>
+        <w:rPr>
+          <w:rFonts w:ascii="Times New Roman" w:hAnsi="Times New Roman" w:cs="Times New Roman" w:hint="eastAsia"/>
+        </w:rPr>
+        <w:t xml:space="preserve">19. NOT GIVEN  (x)  YES </w:t>
+      </w:r>
+    </w:p>
+    <w:p>
+      <w:pPr>
+        <w:rPr>
+          <w:rFonts w:ascii="Times New Roman" w:hAnsi="Times New Roman" w:cs="Times New Roman"/>
+        </w:rPr>
+      </w:pPr>
+      <w:r>
+        <w:rPr>
+          <w:rFonts w:ascii="Times New Roman" w:hAnsi="Times New Roman" w:cs="Times New Roman" w:hint="eastAsia"/>
+        </w:rPr>
+        <w:t>Questions come in sequence in the article; read from where you find the answer of Question 18 and you will find that the sentence</w:t>
+      </w:r>
+      <w:r>
+        <w:rPr>
+          <w:rFonts w:ascii="Times New Roman" w:hAnsi="Times New Roman" w:cs="Times New Roman" w:hint="eastAsia"/>
+        </w:rPr>
+        <w:t xml:space="preserve"> thereafter</w:t>
+      </w:r>
+      <w:r>
+        <w:rPr>
+          <w:rFonts w:ascii="Times New Roman" w:hAnsi="Times New Roman" w:cs="Times New Roman" w:hint="eastAsia"/>
+        </w:rPr>
+        <w:t xml:space="preserve">: The high standing...has beed eroded..., which indicates that Australian </w:t>
+      </w:r>
+      <w:r>
+        <w:rPr>
+          <w:rFonts w:ascii="Times New Roman" w:hAnsi="Times New Roman" w:cs="Times New Roman" w:hint="eastAsia"/>
+        </w:rPr>
+        <w:t>had</w:t>
+      </w:r>
+      <w:r>
+        <w:rPr>
+          <w:rFonts w:ascii="Times New Roman" w:hAnsi="Times New Roman" w:cs="Times New Roman" w:hint="eastAsia"/>
+        </w:rPr>
+        <w:t xml:space="preserve"> higher opinion of general practitioners in the past.</w:t>
+      </w:r>
+    </w:p>
+    <w:p>
+      <w:pPr>
+        <w:outlineLvl w:val="3"/>
         <w:rPr>
           <w:rFonts w:ascii="Times New Roman" w:hAnsi="Times New Roman" w:cs="Times New Roman"/>
           <w:b/>
@@ -727,11 +540,10 @@
           <w:sz w:val="28"/>
           <w:szCs w:val="28"/>
         </w:rPr>
-        <w:t>Passage</w:t>
-      </w:r>
-      <w:r>
-        <w:rPr>
-          <w:rFonts w:ascii="Times New Roman" w:hAnsi="Times New Roman" w:cs="Times New Roman" w:hint="eastAsia"/>
+      </w:pPr>
+      <w:r>
+        <w:rPr>
+          <w:rFonts w:ascii="Times New Roman" w:hAnsi="Times New Roman" w:cs="Times New Roman"/>
           <w:b/>
           <w:bCs/>
           <w:i/>
@@ -739,45 +551,101 @@
           <w:sz w:val="28"/>
           <w:szCs w:val="28"/>
         </w:rPr>
-        <w:t xml:space="preserve"> 1</w:t>
-      </w:r>
-    </w:p>
-    <w:p>
-      <w:pPr>
-        <w:rPr>
-          <w:rFonts w:ascii="Times New Roman" w:hAnsi="Times New Roman" w:cs="Times New Roman"/>
-        </w:rPr>
-      </w:pPr>
-      <w:r>
-        <w:rPr>
-          <w:rFonts w:ascii="Times New Roman" w:hAnsi="Times New Roman" w:cs="Times New Roman" w:hint="eastAsia"/>
-        </w:rPr>
-        <w:t>1. D  (x) A</w:t>
-      </w:r>
-    </w:p>
-    <w:p>
-      <w:pPr>
-        <w:rPr>
-          <w:rFonts w:ascii="Times New Roman" w:hAnsi="Times New Roman" w:cs="Times New Roman" w:hint="eastAsia"/>
-        </w:rPr>
-      </w:pPr>
-      <w:r>
-        <w:rPr>
-          <w:rFonts w:ascii="Times New Roman" w:hAnsi="Times New Roman" w:cs="Times New Roman" w:hint="eastAsia"/>
-        </w:rPr>
-        <w:t>I didn</w:t>
-      </w:r>
-      <w:r>
-        <w:rPr>
-          <w:rFonts w:ascii="Times New Roman" w:hAnsi="Times New Roman" w:cs="Times New Roman"/>
-        </w:rPr>
-        <w:t>’</w:t>
-      </w:r>
-      <w:r>
-        <w:rPr>
-          <w:rFonts w:ascii="Times New Roman" w:hAnsi="Times New Roman" w:cs="Times New Roman" w:hint="eastAsia"/>
-        </w:rPr>
-        <w:t xml:space="preserve">t know the meaning of </w:t>
+        <w:t>Passage 3</w:t>
+      </w:r>
+    </w:p>
+    <w:p>
+      <w:pPr>
+        <w:rPr>
+          <w:rFonts w:ascii="Times New Roman" w:hAnsi="Times New Roman" w:cs="Times New Roman"/>
+        </w:rPr>
+      </w:pPr>
+      <w:r>
+        <w:rPr>
+          <w:rFonts w:ascii="Times New Roman" w:hAnsi="Times New Roman" w:cs="Times New Roman" w:hint="eastAsia"/>
+        </w:rPr>
+        <w:t>30.</w:t>
+      </w:r>
+      <w:r>
+        <w:rPr>
+          <w:rFonts w:ascii="Times New Roman" w:hAnsi="Times New Roman" w:cs="Times New Roman" w:hint="eastAsia"/>
+        </w:rPr>
+        <w:t xml:space="preserve"> a</w:t>
+      </w:r>
+      <w:r>
+        <w:rPr>
+          <w:rFonts w:ascii="Times New Roman" w:hAnsi="Times New Roman" w:cs="Times New Roman"/>
+        </w:rPr>
+        <w:t xml:space="preserve"> description of the mental activities which are exercised and developed during play</w:t>
+      </w:r>
+    </w:p>
+    <w:p>
+      <w:pPr>
+        <w:rPr>
+          <w:rFonts w:ascii="Times New Roman" w:hAnsi="Times New Roman" w:cs="Times New Roman"/>
+        </w:rPr>
+      </w:pPr>
+      <w:r>
+        <w:rPr>
+          <w:rFonts w:ascii="Times New Roman" w:hAnsi="Times New Roman" w:cs="Times New Roman" w:hint="eastAsia"/>
+          <w:strike/>
+        </w:rPr>
+        <w:t>E</w:t>
+      </w:r>
+      <w:r>
+        <w:rPr>
+          <w:rFonts w:ascii="Times New Roman" w:hAnsi="Times New Roman" w:cs="Times New Roman" w:hint="eastAsia"/>
+        </w:rPr>
+        <w:t xml:space="preserve"> (H)</w:t>
+      </w:r>
+    </w:p>
+    <w:p>
+      <w:pPr>
+        <w:rPr>
+          <w:rFonts w:ascii="Times New Roman" w:hAnsi="Times New Roman" w:cs="Times New Roman"/>
+        </w:rPr>
+      </w:pPr>
+      <w:r>
+        <w:rPr>
+          <w:rFonts w:ascii="Times New Roman" w:hAnsi="Times New Roman" w:cs="Times New Roman" w:hint="eastAsia"/>
+        </w:rPr>
+        <w:t xml:space="preserve">Paragraph E describes the brain size and play. Apparently, </w:t>
+      </w:r>
+      <w:r>
+        <w:rPr>
+          <w:rFonts w:ascii="Times New Roman" w:hAnsi="Times New Roman" w:cs="Times New Roman" w:hint="eastAsia"/>
+        </w:rPr>
+        <w:t>we should find out which paragrapsh is related to the key words, mental activities.</w:t>
+      </w:r>
+      <w:r>
+        <w:rPr>
+          <w:rFonts w:ascii="Times New Roman" w:hAnsi="Times New Roman" w:cs="Times New Roman" w:hint="eastAsia"/>
+        </w:rPr>
+        <w:t xml:space="preserve"> Whereas, in IELTS exams </w:t>
+      </w:r>
+      <w:r>
+        <w:rPr>
+          <w:rFonts w:ascii="Times New Roman" w:hAnsi="Times New Roman" w:cs="Times New Roman" w:hint="eastAsia"/>
+        </w:rPr>
+        <w:t>we</w:t>
+      </w:r>
+      <w:r>
+        <w:rPr>
+          <w:rFonts w:ascii="Times New Roman" w:hAnsi="Times New Roman" w:cs="Times New Roman" w:hint="eastAsia"/>
+        </w:rPr>
+        <w:t xml:space="preserve"> can hardly find the same words as in the questions</w:t>
+      </w:r>
+      <w:r>
+        <w:rPr>
+          <w:rFonts w:ascii="Times New Roman" w:hAnsi="Times New Roman" w:cs="Times New Roman" w:hint="eastAsia"/>
+        </w:rPr>
+        <w:t xml:space="preserve"> so we need to paraphrase. </w:t>
+      </w:r>
+      <w:r>
+        <w:rPr>
+          <w:rFonts w:ascii="Times New Roman" w:hAnsi="Times New Roman" w:cs="Times New Roman" w:hint="eastAsia"/>
+        </w:rPr>
+        <w:t xml:space="preserve">In paragraph H, the words </w:t>
       </w:r>
       <w:r>
         <w:rPr>
@@ -789,7 +657,7 @@
         <w:rPr>
           <w:rFonts w:ascii="Times New Roman" w:hAnsi="Times New Roman" w:cs="Times New Roman" w:hint="eastAsia"/>
         </w:rPr>
-        <w:t>exemplify</w:t>
+        <w:t>cognitive process</w:t>
       </w:r>
       <w:r>
         <w:rPr>
@@ -801,145 +669,325 @@
         <w:rPr>
           <w:rFonts w:ascii="Times New Roman" w:hAnsi="Times New Roman" w:cs="Times New Roman" w:hint="eastAsia"/>
         </w:rPr>
-        <w:t xml:space="preserve"> in option A so that I chose the wrong answer.</w:t>
-      </w:r>
-    </w:p>
-    <w:p>
-      <w:pPr>
-        <w:rPr>
-          <w:rFonts w:ascii="Times New Roman" w:hAnsi="Times New Roman" w:cs="Times New Roman" w:hint="eastAsia"/>
-        </w:rPr>
-      </w:pPr>
-      <w:r>
-        <w:rPr>
-          <w:rFonts w:ascii="Times New Roman" w:hAnsi="Times New Roman" w:cs="Times New Roman" w:hint="eastAsia"/>
+        <w:t xml:space="preserve"> are sycronyms of </w:t>
+      </w:r>
+      <w:r>
+        <w:rPr>
+          <w:rFonts w:ascii="Times New Roman" w:hAnsi="Times New Roman" w:cs="Times New Roman"/>
+        </w:rPr>
+        <w:t>“</w:t>
+      </w:r>
+      <w:r>
+        <w:rPr>
+          <w:rFonts w:ascii="Times New Roman" w:hAnsi="Times New Roman" w:cs="Times New Roman" w:hint="eastAsia"/>
+        </w:rPr>
+        <w:t>metal activities</w:t>
+      </w:r>
+      <w:r>
+        <w:rPr>
+          <w:rFonts w:ascii="Times New Roman" w:hAnsi="Times New Roman" w:cs="Times New Roman"/>
+        </w:rPr>
+        <w:t>”</w:t>
+      </w:r>
+      <w:r>
+        <w:rPr>
+          <w:rFonts w:ascii="Times New Roman" w:hAnsi="Times New Roman" w:cs="Times New Roman" w:hint="eastAsia"/>
+        </w:rPr>
+        <w:t>.</w:t>
+      </w:r>
+      <w:r>
+        <w:rPr>
+          <w:rFonts w:ascii="Times New Roman" w:hAnsi="Times New Roman" w:cs="Times New Roman" w:hint="eastAsia"/>
+        </w:rPr>
+        <w:t xml:space="preserve"> </w:t>
+      </w:r>
+    </w:p>
+    <w:p>
+      <w:pPr>
+        <w:rPr>
+          <w:rFonts w:ascii="Times New Roman" w:hAnsi="Times New Roman" w:cs="Times New Roman"/>
+        </w:rPr>
+      </w:pPr>
+      <w:r>
+        <w:rPr>
+          <w:rFonts w:ascii="Times New Roman" w:hAnsi="Times New Roman" w:cs="Times New Roman" w:hint="eastAsia"/>
+        </w:rPr>
+        <w:t xml:space="preserve">32. </w:t>
+      </w:r>
+      <w:r>
+        <w:rPr>
+          <w:rFonts w:ascii="Times New Roman" w:hAnsi="Times New Roman" w:cs="Times New Roman" w:hint="eastAsia"/>
+          <w:strike/>
+        </w:rPr>
+        <w:t>A</w:t>
+      </w:r>
+      <w:r>
+        <w:rPr>
+          <w:rFonts w:ascii="Times New Roman" w:hAnsi="Times New Roman" w:cs="Times New Roman" w:hint="eastAsia"/>
+        </w:rPr>
+        <w:t xml:space="preserve"> (x) B</w:t>
+      </w:r>
+      <w:r>
+        <w:rPr>
+          <w:rFonts w:ascii="Times New Roman" w:hAnsi="Times New Roman" w:cs="Times New Roman"/>
+        </w:rPr>
+        <w:br/>
+      </w:r>
+      <w:r>
+        <w:rPr>
+          <w:rFonts w:ascii="Times New Roman" w:hAnsi="Times New Roman" w:cs="Times New Roman" w:hint="eastAsia"/>
+        </w:rPr>
+        <w:t>Paragraph B is an overview to introduce how  important play is for animals.</w:t>
+      </w:r>
+    </w:p>
+    <w:p>
+      <w:pPr>
+        <w:rPr>
+          <w:rFonts w:ascii="Times New Roman" w:hAnsi="Times New Roman" w:cs="Times New Roman"/>
+          <w:lang w:val="de-DE"/>
+        </w:rPr>
+      </w:pPr>
+      <w:r>
+        <w:rPr>
+          <w:rFonts w:ascii="Times New Roman" w:hAnsi="Times New Roman" w:cs="Times New Roman" w:hint="eastAsia"/>
+        </w:rPr>
+        <w:t xml:space="preserve">33-35. </w:t>
+      </w:r>
+      <w:r>
+        <w:rPr>
+          <w:rFonts w:ascii="Times New Roman" w:hAnsi="Times New Roman" w:cs="Times New Roman" w:hint="eastAsia"/>
+          <w:strike/>
+          <w:lang w:val="de-DE"/>
+        </w:rPr>
+        <w:t>BD</w:t>
+      </w:r>
+      <w:r>
+        <w:rPr>
+          <w:rFonts w:ascii="Times New Roman" w:hAnsi="Times New Roman" w:cs="Times New Roman" w:hint="eastAsia"/>
+          <w:lang w:val="de-DE"/>
+        </w:rPr>
+        <w:t>F (ACF)</w:t>
+      </w:r>
+    </w:p>
+    <w:p>
+      <w:pPr>
+        <w:rPr>
+          <w:rFonts w:ascii="Times New Roman" w:hAnsi="Times New Roman" w:cs="Times New Roman"/>
+          <w:lang w:val="de-DE"/>
+        </w:rPr>
+      </w:pPr>
+      <w:r>
+        <w:rPr>
+          <w:rFonts w:ascii="Times New Roman" w:hAnsi="Times New Roman" w:cs="Times New Roman" w:hint="eastAsia"/>
+          <w:lang w:val="de-DE"/>
+        </w:rPr>
+        <w:t xml:space="preserve">36. </w:t>
+      </w:r>
+      <w:r>
+        <w:rPr>
+          <w:rFonts w:ascii="Times New Roman" w:hAnsi="Times New Roman" w:cs="Times New Roman" w:hint="eastAsia"/>
+          <w:strike/>
+          <w:lang w:val="de-DE"/>
+        </w:rPr>
+        <w:t>D</w:t>
+      </w:r>
+      <w:r>
+        <w:rPr>
+          <w:rFonts w:ascii="Times New Roman" w:hAnsi="Times New Roman" w:cs="Times New Roman" w:hint="eastAsia"/>
+          <w:lang w:val="de-DE"/>
+        </w:rPr>
+        <w:t xml:space="preserve">  (x)</w:t>
+      </w:r>
+      <w:r>
+        <w:rPr>
+          <w:rFonts w:ascii="Times New Roman" w:hAnsi="Times New Roman" w:cs="Times New Roman" w:hint="eastAsia"/>
+          <w:lang w:val="de-DE"/>
+        </w:rPr>
+        <w:t xml:space="preserve"> B</w:t>
+      </w:r>
+    </w:p>
+    <w:p>
+      <w:pPr>
+        <w:rPr>
+          <w:rFonts w:ascii="Times New Roman" w:hAnsi="Times New Roman" w:cs="Times New Roman"/>
+          <w:lang w:val="de-DE"/>
+        </w:rPr>
+      </w:pPr>
+      <w:r>
+        <w:rPr>
+          <w:rFonts w:ascii="Times New Roman" w:hAnsi="Times New Roman" w:cs="Times New Roman" w:hint="eastAsia"/>
+          <w:lang w:val="de-DE"/>
+        </w:rPr>
+        <w:lastRenderedPageBreak/>
+        <w:t xml:space="preserve">In paragraph E, Robert Barton said, </w:t>
+      </w:r>
+      <w:r>
+        <w:rPr>
+          <w:rFonts w:ascii="Times New Roman" w:hAnsi="Times New Roman" w:cs="Times New Roman"/>
+          <w:lang w:val="de-DE"/>
+        </w:rPr>
+        <w:t>„</w:t>
+      </w:r>
+      <w:r>
+        <w:rPr>
+          <w:rFonts w:ascii="Times New Roman" w:hAnsi="Times New Roman" w:cs="Times New Roman" w:hint="eastAsia"/>
+          <w:lang w:val="de-DE"/>
+        </w:rPr>
+        <w:t>...with the importance of environmental data to the brain...</w:t>
+      </w:r>
+      <w:r>
+        <w:rPr>
+          <w:rFonts w:ascii="Times New Roman" w:hAnsi="Times New Roman" w:cs="Times New Roman"/>
+          <w:lang w:val="de-DE"/>
+        </w:rPr>
+        <w:t>“</w:t>
+      </w:r>
+      <w:r>
+        <w:rPr>
+          <w:rFonts w:ascii="Times New Roman" w:hAnsi="Times New Roman" w:cs="Times New Roman" w:hint="eastAsia"/>
+          <w:lang w:val="de-DE"/>
+        </w:rPr>
+        <w:t xml:space="preserve">, which seems likely to match </w:t>
+      </w:r>
+      <w:r>
+        <w:rPr>
+          <w:rFonts w:ascii="Times New Roman" w:hAnsi="Times New Roman" w:cs="Times New Roman"/>
+          <w:lang w:val="de-DE"/>
+        </w:rPr>
+        <w:t>„</w:t>
+      </w:r>
+      <w:r>
+        <w:rPr>
+          <w:rFonts w:ascii="Times New Roman" w:hAnsi="Times New Roman" w:cs="Times New Roman" w:hint="eastAsia"/>
+          <w:lang w:val="de-DE"/>
+        </w:rPr>
+        <w:t>...concerning physical surroundings...</w:t>
+      </w:r>
+      <w:r>
+        <w:rPr>
+          <w:rFonts w:ascii="Times New Roman" w:hAnsi="Times New Roman" w:cs="Times New Roman"/>
+          <w:lang w:val="de-DE"/>
+        </w:rPr>
+        <w:t>“</w:t>
+      </w:r>
+      <w:r>
+        <w:rPr>
+          <w:rFonts w:ascii="Times New Roman" w:hAnsi="Times New Roman" w:cs="Times New Roman" w:hint="eastAsia"/>
+          <w:lang w:val="de-DE"/>
+        </w:rPr>
+        <w:t>.</w:t>
+      </w:r>
+    </w:p>
+    <w:p>
+      <w:pPr>
+        <w:rPr>
+          <w:rFonts w:ascii="Times New Roman" w:hAnsi="Times New Roman" w:cs="Times New Roman"/>
+          <w:lang w:val="de-DE"/>
+        </w:rPr>
+      </w:pPr>
+      <w:r>
+        <w:rPr>
+          <w:rFonts w:ascii="Times New Roman" w:hAnsi="Times New Roman" w:cs="Times New Roman" w:hint="eastAsia"/>
+          <w:lang w:val="de-DE"/>
+        </w:rPr>
+        <w:t xml:space="preserve">38. </w:t>
+      </w:r>
+      <w:r>
+        <w:rPr>
+          <w:rFonts w:ascii="Times New Roman" w:hAnsi="Times New Roman" w:cs="Times New Roman" w:hint="eastAsia"/>
+          <w:strike/>
+          <w:lang w:val="de-DE"/>
+        </w:rPr>
+        <w:t>C</w:t>
+      </w:r>
+      <w:r>
+        <w:rPr>
+          <w:rFonts w:ascii="Times New Roman" w:hAnsi="Times New Roman" w:cs="Times New Roman" w:hint="eastAsia"/>
+          <w:lang w:val="de-DE"/>
+        </w:rPr>
+        <w:t xml:space="preserve"> (E)</w:t>
+      </w:r>
+    </w:p>
+    <w:p>
+      <w:pPr>
+        <w:rPr>
+          <w:rFonts w:ascii="Times New Roman" w:hAnsi="Times New Roman" w:cs="Times New Roman"/>
+          <w:lang w:val="de-DE"/>
+        </w:rPr>
+      </w:pPr>
+      <w:r>
+        <w:rPr>
+          <w:rFonts w:ascii="Times New Roman" w:hAnsi="Times New Roman" w:cs="Times New Roman" w:hint="eastAsia"/>
+          <w:lang w:val="de-DE"/>
+        </w:rPr>
+        <w:t xml:space="preserve">Though in paragraph F there is also an argument raised by Byers, it is about different time to play for juveniles. While the ponit of option C is about </w:t>
+      </w:r>
+      <w:r>
+        <w:rPr>
+          <w:rFonts w:ascii="Times New Roman" w:hAnsi="Times New Roman" w:cs="Times New Roman"/>
+          <w:lang w:val="de-DE"/>
+        </w:rPr>
+        <w:t>„</w:t>
+      </w:r>
+      <w:r>
+        <w:rPr>
+          <w:rFonts w:ascii="Times New Roman" w:hAnsi="Times New Roman" w:cs="Times New Roman" w:hint="eastAsia"/>
+          <w:lang w:val="de-DE"/>
+        </w:rPr>
+        <w:t>different stages of evolutionary history</w:t>
+      </w:r>
+      <w:r>
+        <w:rPr>
+          <w:rFonts w:ascii="Times New Roman" w:hAnsi="Times New Roman" w:cs="Times New Roman"/>
+          <w:lang w:val="de-DE"/>
+        </w:rPr>
+        <w:t>“</w:t>
+      </w:r>
+      <w:r>
+        <w:rPr>
+          <w:rFonts w:ascii="Times New Roman" w:hAnsi="Times New Roman" w:cs="Times New Roman" w:hint="eastAsia"/>
+          <w:lang w:val="de-DE"/>
+        </w:rPr>
+        <w:t xml:space="preserve">. </w:t>
+      </w:r>
+    </w:p>
+    <w:p>
+      <w:pPr>
+        <w:outlineLvl w:val="2"/>
+        <w:rPr>
+          <w:rFonts w:ascii="Times New Roman" w:hAnsi="Times New Roman" w:cs="Times New Roman"/>
           <w:b/>
-        </w:rPr>
-        <w:t>exemplify</w:t>
-      </w:r>
-      <w:r>
-        <w:rPr>
-          <w:rFonts w:ascii="Times New Roman" w:hAnsi="Times New Roman" w:cs="Times New Roman" w:hint="eastAsia"/>
-        </w:rPr>
-        <w:t xml:space="preserve"> </w:t>
-      </w:r>
-      <w:r>
-        <w:rPr>
-          <w:rFonts w:ascii="Times New Roman" w:hAnsi="Times New Roman" w:cs="Times New Roman"/>
-        </w:rPr>
-        <w:br/>
-      </w:r>
-      <w:r>
-        <w:rPr>
-          <w:rFonts w:ascii="Times New Roman" w:hAnsi="Times New Roman" w:cs="Times New Roman" w:hint="eastAsia"/>
-        </w:rPr>
-        <w:t xml:space="preserve">[vt.] to be a typical example of something. </w:t>
-      </w:r>
-    </w:p>
-    <w:p>
-      <w:pPr>
-        <w:rPr>
-          <w:rFonts w:ascii="Times New Roman" w:hAnsi="Times New Roman" w:cs="Times New Roman" w:hint="eastAsia"/>
-        </w:rPr>
-      </w:pPr>
-      <w:r>
-        <w:rPr>
-          <w:rFonts w:ascii="Times New Roman" w:hAnsi="Times New Roman" w:cs="Times New Roman" w:hint="eastAsia"/>
-        </w:rPr>
-        <w:lastRenderedPageBreak/>
-        <w:t>7, shoe shine service (x) Shoe Shine Collective</w:t>
-      </w:r>
-    </w:p>
-    <w:p>
-      <w:pPr>
-        <w:rPr>
-          <w:rFonts w:ascii="Times New Roman" w:hAnsi="Times New Roman" w:cs="Times New Roman" w:hint="eastAsia"/>
-        </w:rPr>
-      </w:pPr>
-      <w:r>
-        <w:rPr>
-          <w:rFonts w:ascii="Times New Roman" w:hAnsi="Times New Roman" w:cs="Times New Roman" w:hint="eastAsia"/>
-        </w:rPr>
-        <w:t xml:space="preserve">It is </w:t>
-      </w:r>
-      <w:r>
-        <w:rPr>
-          <w:rFonts w:ascii="Times New Roman" w:hAnsi="Times New Roman" w:cs="Times New Roman"/>
-        </w:rPr>
-        <w:t>“</w:t>
-      </w:r>
-      <w:r>
-        <w:rPr>
-          <w:rFonts w:ascii="Times New Roman" w:hAnsi="Times New Roman" w:cs="Times New Roman" w:hint="eastAsia"/>
-        </w:rPr>
-        <w:t>collective</w:t>
-      </w:r>
-      <w:r>
-        <w:rPr>
-          <w:rFonts w:ascii="Times New Roman" w:hAnsi="Times New Roman" w:cs="Times New Roman"/>
-        </w:rPr>
-        <w:t>”</w:t>
-      </w:r>
-      <w:r>
-        <w:rPr>
-          <w:rFonts w:ascii="Times New Roman" w:hAnsi="Times New Roman" w:cs="Times New Roman" w:hint="eastAsia"/>
-        </w:rPr>
-        <w:t xml:space="preserve"> but not </w:t>
-      </w:r>
-      <w:r>
-        <w:rPr>
-          <w:rFonts w:ascii="Times New Roman" w:hAnsi="Times New Roman" w:cs="Times New Roman"/>
-        </w:rPr>
-        <w:t>“</w:t>
-      </w:r>
-      <w:r>
-        <w:rPr>
-          <w:rFonts w:ascii="Times New Roman" w:hAnsi="Times New Roman" w:cs="Times New Roman" w:hint="eastAsia"/>
-        </w:rPr>
-        <w:t>service</w:t>
-      </w:r>
-      <w:r>
-        <w:rPr>
-          <w:rFonts w:ascii="Times New Roman" w:hAnsi="Times New Roman" w:cs="Times New Roman"/>
-        </w:rPr>
-        <w:t>”</w:t>
-      </w:r>
-      <w:r>
-        <w:rPr>
-          <w:rFonts w:ascii="Times New Roman" w:hAnsi="Times New Roman" w:cs="Times New Roman" w:hint="eastAsia"/>
-        </w:rPr>
-        <w:t xml:space="preserve"> in the passage. It is not necessary to paraphrase the word and do NOT mimic the answer </w:t>
-      </w:r>
-      <w:r>
-        <w:rPr>
-          <w:rFonts w:ascii="Times New Roman" w:hAnsi="Times New Roman" w:cs="Times New Roman"/>
-        </w:rPr>
-        <w:t>“</w:t>
-      </w:r>
-      <w:r>
-        <w:rPr>
-          <w:rFonts w:ascii="Times New Roman" w:hAnsi="Times New Roman" w:cs="Times New Roman" w:hint="eastAsia"/>
-        </w:rPr>
-        <w:t>courier service</w:t>
-      </w:r>
-      <w:r>
-        <w:rPr>
-          <w:rFonts w:ascii="Times New Roman" w:hAnsi="Times New Roman" w:cs="Times New Roman"/>
-        </w:rPr>
-        <w:t>”</w:t>
-      </w:r>
-      <w:r>
-        <w:rPr>
-          <w:rFonts w:ascii="Times New Roman" w:hAnsi="Times New Roman" w:cs="Times New Roman" w:hint="eastAsia"/>
-        </w:rPr>
-        <w:t xml:space="preserve"> in the previous row. </w:t>
+          <w:bCs/>
+          <w:sz w:val="32"/>
+          <w:szCs w:val="32"/>
+        </w:rPr>
+      </w:pPr>
+      <w:r>
+        <w:rPr>
+          <w:rFonts w:ascii="Times New Roman" w:hAnsi="Times New Roman" w:cs="Times New Roman"/>
+          <w:b/>
+          <w:bCs/>
+          <w:sz w:val="32"/>
+          <w:szCs w:val="32"/>
+        </w:rPr>
+        <w:t xml:space="preserve">Test </w:t>
+      </w:r>
+      <w:r>
+        <w:rPr>
+          <w:rFonts w:ascii="Times New Roman" w:hAnsi="Times New Roman" w:cs="Times New Roman" w:hint="eastAsia"/>
+          <w:b/>
+          <w:bCs/>
+          <w:sz w:val="32"/>
+          <w:szCs w:val="32"/>
+        </w:rPr>
+        <w:t>3</w:t>
       </w:r>
     </w:p>
     <w:p>
       <w:pPr>
         <w:outlineLvl w:val="3"/>
         <w:rPr>
-          <w:rFonts w:ascii="Times New Roman" w:hAnsi="Times New Roman" w:cs="Times New Roman" w:hint="eastAsia"/>
+          <w:rFonts w:ascii="Times New Roman" w:hAnsi="Times New Roman" w:cs="Times New Roman"/>
           <w:b/>
           <w:bCs/>
           <w:i/>
@@ -950,7 +998,7 @@
       </w:pPr>
       <w:r>
         <w:rPr>
-          <w:rFonts w:ascii="Times New Roman" w:hAnsi="Times New Roman" w:cs="Times New Roman" w:hint="eastAsia"/>
+          <w:rFonts w:ascii="Times New Roman" w:hAnsi="Times New Roman" w:cs="Times New Roman"/>
           <w:b/>
           <w:bCs/>
           <w:i/>
@@ -958,479 +1006,11 @@
           <w:sz w:val="28"/>
           <w:szCs w:val="28"/>
         </w:rPr>
-        <w:t>Passage 2</w:t>
-      </w:r>
-    </w:p>
-    <w:p>
-      <w:pPr>
-        <w:rPr>
-          <w:rFonts w:ascii="Times New Roman" w:hAnsi="Times New Roman" w:cs="Times New Roman"/>
-        </w:rPr>
-      </w:pPr>
-      <w:r>
-        <w:rPr>
-          <w:rFonts w:ascii="Times New Roman" w:hAnsi="Times New Roman" w:cs="Times New Roman" w:hint="eastAsia"/>
-        </w:rPr>
-        <w:t>18</w:t>
-      </w:r>
-      <w:r>
-        <w:rPr>
-          <w:rFonts w:ascii="Times New Roman" w:hAnsi="Times New Roman" w:cs="Times New Roman" w:hint="eastAsia"/>
-        </w:rPr>
-        <w:t xml:space="preserve">. </w:t>
-      </w:r>
-      <w:r>
-        <w:rPr>
-          <w:rFonts w:ascii="Times New Roman" w:hAnsi="Times New Roman" w:cs="Times New Roman" w:hint="eastAsia"/>
-        </w:rPr>
-        <w:t xml:space="preserve"> ____ (x) plates</w:t>
-      </w:r>
-    </w:p>
-    <w:p>
-      <w:pPr>
-        <w:rPr>
-          <w:rFonts w:ascii="Times New Roman" w:hAnsi="Times New Roman" w:cs="Times New Roman"/>
-        </w:rPr>
-      </w:pPr>
-      <w:r>
-        <w:rPr>
-          <w:rFonts w:ascii="Times New Roman" w:hAnsi="Times New Roman" w:cs="Times New Roman" w:hint="eastAsia"/>
-        </w:rPr>
-        <w:t xml:space="preserve">There are many academic geographic words so that it is not easy to spot key words. </w:t>
-      </w:r>
-    </w:p>
-    <w:p>
-      <w:pPr>
-        <w:rPr>
-          <w:rFonts w:ascii="Times New Roman" w:hAnsi="Times New Roman" w:cs="Times New Roman" w:hint="eastAsia"/>
-          <w:lang w:val="de-DE"/>
-        </w:rPr>
-      </w:pPr>
-      <w:r>
-        <w:rPr>
-          <w:rFonts w:ascii="Times New Roman" w:hAnsi="Times New Roman" w:cs="Times New Roman" w:hint="eastAsia"/>
-          <w:lang w:val="de-DE"/>
-        </w:rPr>
-        <w:t>Passage 3</w:t>
-      </w:r>
-    </w:p>
-    <w:p>
-      <w:pPr>
-        <w:rPr>
-          <w:rFonts w:ascii="Times New Roman" w:hAnsi="Times New Roman" w:cs="Times New Roman" w:hint="eastAsia"/>
-          <w:lang w:val="de-DE"/>
-        </w:rPr>
-      </w:pPr>
-      <w:r>
-        <w:rPr>
-          <w:rFonts w:ascii="Times New Roman" w:hAnsi="Times New Roman" w:cs="Times New Roman" w:hint="eastAsia"/>
-          <w:lang w:val="de-DE"/>
-        </w:rPr>
-        <w:t>28. ___ (x) E</w:t>
-      </w:r>
-    </w:p>
-    <w:p>
-      <w:pPr>
-        <w:rPr>
-          <w:rFonts w:ascii="Times New Roman" w:hAnsi="Times New Roman" w:cs="Times New Roman" w:hint="eastAsia"/>
-          <w:lang w:val="de-DE"/>
-        </w:rPr>
-      </w:pPr>
-      <w:r>
-        <w:rPr>
-          <w:rFonts w:ascii="Times New Roman" w:hAnsi="Times New Roman" w:cs="Times New Roman"/>
-          <w:lang w:val="de-DE"/>
-        </w:rPr>
-        <w:t>„</w:t>
-      </w:r>
-      <w:r>
-        <w:rPr>
-          <w:rFonts w:ascii="Times New Roman" w:hAnsi="Times New Roman" w:cs="Times New Roman" w:hint="eastAsia"/>
-          <w:lang w:val="de-DE"/>
-        </w:rPr>
-        <w:t>write comments</w:t>
-      </w:r>
-      <w:r>
-        <w:rPr>
-          <w:rFonts w:ascii="Times New Roman" w:hAnsi="Times New Roman" w:cs="Times New Roman"/>
-          <w:lang w:val="de-DE"/>
-        </w:rPr>
-        <w:t>“</w:t>
-      </w:r>
-      <w:r>
-        <w:rPr>
-          <w:rFonts w:ascii="Times New Roman" w:hAnsi="Times New Roman" w:cs="Times New Roman" w:hint="eastAsia"/>
-          <w:lang w:val="de-DE"/>
-        </w:rPr>
-        <w:t xml:space="preserve"> can be paraphrased to </w:t>
-      </w:r>
-      <w:r>
-        <w:rPr>
-          <w:rFonts w:ascii="Times New Roman" w:hAnsi="Times New Roman" w:cs="Times New Roman"/>
-          <w:lang w:val="de-DE"/>
-        </w:rPr>
-        <w:t>„</w:t>
-      </w:r>
-      <w:r>
-        <w:rPr>
-          <w:rFonts w:ascii="Times New Roman" w:hAnsi="Times New Roman" w:cs="Times New Roman" w:hint="eastAsia"/>
-          <w:lang w:val="de-DE"/>
-        </w:rPr>
-        <w:t>take notes</w:t>
-      </w:r>
-      <w:r>
-        <w:rPr>
-          <w:rFonts w:ascii="Times New Roman" w:hAnsi="Times New Roman" w:cs="Times New Roman"/>
-          <w:lang w:val="de-DE"/>
-        </w:rPr>
-        <w:t>“</w:t>
-      </w:r>
-      <w:r>
-        <w:rPr>
-          <w:rFonts w:ascii="Times New Roman" w:hAnsi="Times New Roman" w:cs="Times New Roman" w:hint="eastAsia"/>
-          <w:lang w:val="de-DE"/>
-        </w:rPr>
-        <w:t>.</w:t>
-      </w:r>
-    </w:p>
-    <w:p>
-      <w:pPr>
-        <w:rPr>
-          <w:rFonts w:ascii="Times New Roman" w:hAnsi="Times New Roman" w:cs="Times New Roman" w:hint="eastAsia"/>
-          <w:lang w:val="de-DE"/>
-        </w:rPr>
-      </w:pPr>
-      <w:r>
-        <w:rPr>
-          <w:rFonts w:ascii="Times New Roman" w:hAnsi="Times New Roman" w:cs="Times New Roman" w:hint="eastAsia"/>
-          <w:lang w:val="de-DE"/>
-        </w:rPr>
-        <w:t>29. E (x) D</w:t>
-      </w:r>
-    </w:p>
-    <w:p>
-      <w:pPr>
-        <w:rPr>
-          <w:rFonts w:ascii="Times New Roman" w:hAnsi="Times New Roman" w:cs="Times New Roman" w:hint="eastAsia"/>
-          <w:lang w:val="de-DE"/>
-        </w:rPr>
-      </w:pPr>
-      <w:r>
-        <w:rPr>
-          <w:rFonts w:ascii="Times New Roman" w:hAnsi="Times New Roman" w:cs="Times New Roman" w:hint="eastAsia"/>
-          <w:lang w:val="de-DE"/>
-        </w:rPr>
-        <w:t xml:space="preserve">Read paragraph D thoroughly and </w:t>
-      </w:r>
-      <w:r>
-        <w:rPr>
-          <w:rFonts w:ascii="Times New Roman" w:hAnsi="Times New Roman" w:cs="Times New Roman" w:hint="eastAsia"/>
-          <w:lang w:val="de-DE"/>
-        </w:rPr>
-        <w:t xml:space="preserve">there are sentences </w:t>
-      </w:r>
-      <w:r>
-        <w:rPr>
-          <w:rFonts w:ascii="Times New Roman" w:hAnsi="Times New Roman" w:cs="Times New Roman" w:hint="eastAsia"/>
-          <w:lang w:val="de-DE"/>
-        </w:rPr>
-        <w:t xml:space="preserve">about how to record informants when they act naturally as there is not any cameras. </w:t>
-      </w:r>
-    </w:p>
-    <w:p>
-      <w:pPr>
-        <w:rPr>
-          <w:rFonts w:ascii="Times New Roman" w:hAnsi="Times New Roman" w:cs="Times New Roman" w:hint="eastAsia"/>
-          <w:lang w:val="de-DE"/>
-        </w:rPr>
-      </w:pPr>
-      <w:r>
-        <w:rPr>
-          <w:rFonts w:ascii="Times New Roman" w:hAnsi="Times New Roman" w:cs="Times New Roman" w:hint="eastAsia"/>
-          <w:lang w:val="de-DE"/>
-        </w:rPr>
-        <w:t>31. G (x) F</w:t>
-      </w:r>
-    </w:p>
-    <w:p>
-      <w:pPr>
-        <w:rPr>
-          <w:rFonts w:ascii="Times New Roman" w:hAnsi="Times New Roman" w:cs="Times New Roman" w:hint="eastAsia"/>
-          <w:lang w:val="de-DE"/>
-        </w:rPr>
-      </w:pPr>
-      <w:r>
-        <w:rPr>
-          <w:rFonts w:ascii="Times New Roman" w:hAnsi="Times New Roman" w:cs="Times New Roman" w:hint="eastAsia"/>
-          <w:lang w:val="de-DE"/>
-        </w:rPr>
-        <w:t xml:space="preserve">In paragraph F, there are </w:t>
-      </w:r>
-      <w:r>
-        <w:rPr>
-          <w:rFonts w:ascii="Times New Roman" w:hAnsi="Times New Roman" w:cs="Times New Roman"/>
-          <w:lang w:val="de-DE"/>
-        </w:rPr>
-        <w:t>„</w:t>
-      </w:r>
-      <w:r>
-        <w:rPr>
-          <w:rFonts w:ascii="Times New Roman" w:hAnsi="Times New Roman" w:cs="Times New Roman" w:hint="eastAsia"/>
-          <w:lang w:val="de-DE"/>
-        </w:rPr>
-        <w:t>A large number of points</w:t>
-      </w:r>
-      <w:r>
-        <w:rPr>
-          <w:rFonts w:ascii="Times New Roman" w:hAnsi="Times New Roman" w:cs="Times New Roman"/>
-          <w:lang w:val="de-DE"/>
-        </w:rPr>
-        <w:t>“</w:t>
-      </w:r>
-      <w:r>
-        <w:rPr>
-          <w:rFonts w:ascii="Times New Roman" w:hAnsi="Times New Roman" w:cs="Times New Roman" w:hint="eastAsia"/>
-          <w:lang w:val="de-DE"/>
-        </w:rPr>
-        <w:t xml:space="preserve"> and </w:t>
-      </w:r>
-      <w:r>
-        <w:rPr>
-          <w:rFonts w:ascii="Times New Roman" w:hAnsi="Times New Roman" w:cs="Times New Roman"/>
-          <w:lang w:val="de-DE"/>
-        </w:rPr>
-        <w:t>„</w:t>
-      </w:r>
-      <w:r>
-        <w:rPr>
-          <w:rFonts w:ascii="Times New Roman" w:hAnsi="Times New Roman" w:cs="Times New Roman" w:hint="eastAsia"/>
-          <w:lang w:val="de-DE"/>
-        </w:rPr>
-        <w:t>There are also serval methods of elicitation,...</w:t>
-      </w:r>
-      <w:r>
-        <w:rPr>
-          <w:rFonts w:ascii="Times New Roman" w:hAnsi="Times New Roman" w:cs="Times New Roman"/>
-          <w:lang w:val="de-DE"/>
-        </w:rPr>
-        <w:t>“</w:t>
-      </w:r>
-      <w:r>
-        <w:rPr>
-          <w:rFonts w:ascii="Times New Roman" w:hAnsi="Times New Roman" w:cs="Times New Roman" w:hint="eastAsia"/>
-          <w:lang w:val="de-DE"/>
-        </w:rPr>
-        <w:t xml:space="preserve"> </w:t>
-      </w:r>
-    </w:p>
-    <w:p>
-      <w:pPr>
-        <w:rPr>
-          <w:rFonts w:ascii="Times New Roman" w:hAnsi="Times New Roman" w:cs="Times New Roman" w:hint="eastAsia"/>
-          <w:lang w:val="de-DE"/>
-        </w:rPr>
-      </w:pPr>
-      <w:r>
-        <w:rPr>
-          <w:rFonts w:ascii="Times New Roman" w:hAnsi="Times New Roman" w:cs="Times New Roman" w:hint="eastAsia"/>
-          <w:lang w:val="de-DE"/>
-        </w:rPr>
-        <w:t>33. _____ (x) foreign languages</w:t>
-      </w:r>
-      <w:r>
-        <w:rPr>
-          <w:rFonts w:ascii="Times New Roman" w:hAnsi="Times New Roman" w:cs="Times New Roman"/>
-          <w:lang w:val="de-DE"/>
-        </w:rPr>
-        <w:br/>
-      </w:r>
-      <w:r>
-        <w:rPr>
-          <w:rFonts w:ascii="Times New Roman" w:hAnsi="Times New Roman" w:cs="Times New Roman" w:hint="eastAsia"/>
-          <w:lang w:val="de-DE"/>
-        </w:rPr>
-        <w:t>Sadly, I didn</w:t>
-      </w:r>
-      <w:r>
-        <w:rPr>
-          <w:rFonts w:ascii="Times New Roman" w:hAnsi="Times New Roman" w:cs="Times New Roman"/>
-          <w:lang w:val="de-DE"/>
-        </w:rPr>
-        <w:t>’</w:t>
-      </w:r>
-      <w:r>
-        <w:rPr>
-          <w:rFonts w:ascii="Times New Roman" w:hAnsi="Times New Roman" w:cs="Times New Roman" w:hint="eastAsia"/>
-          <w:lang w:val="de-DE"/>
-        </w:rPr>
-        <w:t>t noticed the last sentence of paragraph B. Don</w:t>
-      </w:r>
-      <w:r>
-        <w:rPr>
-          <w:rFonts w:ascii="Times New Roman" w:hAnsi="Times New Roman" w:cs="Times New Roman"/>
-          <w:lang w:val="de-DE"/>
-        </w:rPr>
-        <w:t>’</w:t>
-      </w:r>
-      <w:r>
-        <w:rPr>
-          <w:rFonts w:ascii="Times New Roman" w:hAnsi="Times New Roman" w:cs="Times New Roman" w:hint="eastAsia"/>
-          <w:lang w:val="de-DE"/>
-        </w:rPr>
-        <w:t xml:space="preserve">t be so hurry, or you will overlook some key information. </w:t>
-      </w:r>
-    </w:p>
-    <w:p>
-      <w:pPr>
-        <w:rPr>
-          <w:rFonts w:ascii="Times New Roman" w:hAnsi="Times New Roman" w:cs="Times New Roman" w:hint="eastAsia"/>
-          <w:lang w:val="de-DE"/>
-        </w:rPr>
-      </w:pPr>
-      <w:r>
-        <w:rPr>
-          <w:rFonts w:ascii="Times New Roman" w:hAnsi="Times New Roman" w:cs="Times New Roman" w:hint="eastAsia"/>
-          <w:lang w:val="de-DE"/>
-        </w:rPr>
-        <w:t>40. native speakers (x)  intuition</w:t>
-      </w:r>
-    </w:p>
-    <w:p>
-      <w:pPr>
-        <w:rPr>
-          <w:rFonts w:ascii="Times New Roman" w:hAnsi="Times New Roman" w:cs="Times New Roman" w:hint="eastAsia"/>
-          <w:lang w:val="de-DE"/>
-        </w:rPr>
-      </w:pPr>
-      <w:r>
-        <w:rPr>
-          <w:rFonts w:ascii="Times New Roman" w:hAnsi="Times New Roman" w:cs="Times New Roman" w:hint="eastAsia"/>
-          <w:lang w:val="de-DE"/>
-        </w:rPr>
-        <w:t xml:space="preserve">Read the last sentence of paragraph G. Both the question and the sentence have the same preposition </w:t>
-      </w:r>
-      <w:r>
-        <w:rPr>
-          <w:rFonts w:ascii="Times New Roman" w:hAnsi="Times New Roman" w:cs="Times New Roman"/>
-          <w:lang w:val="de-DE"/>
-        </w:rPr>
-        <w:t>„</w:t>
-      </w:r>
-      <w:r>
-        <w:rPr>
-          <w:rFonts w:ascii="Times New Roman" w:hAnsi="Times New Roman" w:cs="Times New Roman" w:hint="eastAsia"/>
-          <w:lang w:val="de-DE"/>
-        </w:rPr>
-        <w:t>...from...</w:t>
-      </w:r>
-      <w:r>
-        <w:rPr>
-          <w:rFonts w:ascii="Times New Roman" w:hAnsi="Times New Roman" w:cs="Times New Roman"/>
-          <w:lang w:val="de-DE"/>
-        </w:rPr>
-        <w:t>“</w:t>
-      </w:r>
-      <w:r>
-        <w:rPr>
-          <w:rFonts w:ascii="Times New Roman" w:hAnsi="Times New Roman" w:cs="Times New Roman" w:hint="eastAsia"/>
-          <w:lang w:val="de-DE"/>
-        </w:rPr>
-        <w:t xml:space="preserve">; </w:t>
-      </w:r>
-      <w:r>
-        <w:rPr>
-          <w:rFonts w:ascii="Times New Roman" w:hAnsi="Times New Roman" w:cs="Times New Roman"/>
-          <w:lang w:val="de-DE"/>
-        </w:rPr>
-        <w:t>„</w:t>
-      </w:r>
-      <w:r>
-        <w:rPr>
-          <w:rFonts w:ascii="Times New Roman" w:hAnsi="Times New Roman" w:cs="Times New Roman" w:hint="eastAsia"/>
-          <w:lang w:val="de-DE"/>
-        </w:rPr>
-        <w:t>derived</w:t>
-      </w:r>
-      <w:r>
-        <w:rPr>
-          <w:rFonts w:ascii="Times New Roman" w:hAnsi="Times New Roman" w:cs="Times New Roman"/>
-          <w:lang w:val="de-DE"/>
-        </w:rPr>
-        <w:t>“</w:t>
-      </w:r>
-      <w:r>
-        <w:rPr>
-          <w:rFonts w:ascii="Times New Roman" w:hAnsi="Times New Roman" w:cs="Times New Roman" w:hint="eastAsia"/>
-          <w:lang w:val="de-DE"/>
-        </w:rPr>
-        <w:t xml:space="preserve"> can be paraphrased to </w:t>
-      </w:r>
-      <w:r>
-        <w:rPr>
-          <w:rFonts w:ascii="Times New Roman" w:hAnsi="Times New Roman" w:cs="Times New Roman"/>
-          <w:lang w:val="de-DE"/>
-        </w:rPr>
-        <w:t>„</w:t>
-      </w:r>
-      <w:r>
-        <w:rPr>
-          <w:rFonts w:ascii="Times New Roman" w:hAnsi="Times New Roman" w:cs="Times New Roman" w:hint="eastAsia"/>
-          <w:lang w:val="de-DE"/>
-        </w:rPr>
-        <w:t>gained</w:t>
-      </w:r>
-      <w:r>
-        <w:rPr>
-          <w:rFonts w:ascii="Times New Roman" w:hAnsi="Times New Roman" w:cs="Times New Roman"/>
-          <w:lang w:val="de-DE"/>
-        </w:rPr>
-        <w:t>“</w:t>
-      </w:r>
-      <w:r>
-        <w:rPr>
-          <w:rFonts w:ascii="Times New Roman" w:hAnsi="Times New Roman" w:cs="Times New Roman" w:hint="eastAsia"/>
-          <w:lang w:val="de-DE"/>
-        </w:rPr>
-        <w:t xml:space="preserve"> apparently. </w:t>
-      </w:r>
-      <w:bookmarkStart w:id="0" w:name="_GoBack"/>
-      <w:bookmarkEnd w:id="0"/>
-    </w:p>
-    <w:p>
-      <w:pPr>
-        <w:rPr>
-          <w:rFonts w:ascii="Times New Roman" w:hAnsi="Times New Roman" w:cs="Times New Roman"/>
-          <w:lang w:val="de-DE"/>
-        </w:rPr>
-      </w:pPr>
-    </w:p>
-    <w:p>
-      <w:pPr>
-        <w:outlineLvl w:val="2"/>
-        <w:rPr>
-          <w:rFonts w:ascii="Times New Roman" w:hAnsi="Times New Roman" w:cs="Times New Roman"/>
-          <w:b/>
-          <w:bCs/>
-          <w:sz w:val="32"/>
-          <w:szCs w:val="32"/>
-        </w:rPr>
-      </w:pPr>
-      <w:r>
-        <w:rPr>
-          <w:rFonts w:ascii="Times New Roman" w:hAnsi="Times New Roman" w:cs="Times New Roman" w:hint="eastAsia"/>
-          <w:b/>
-          <w:bCs/>
-          <w:sz w:val="32"/>
-          <w:szCs w:val="32"/>
-        </w:rPr>
-        <w:t>Test 4</w:t>
-      </w:r>
-    </w:p>
-    <w:p>
-      <w:pPr>
-        <w:outlineLvl w:val="3"/>
-        <w:rPr>
-          <w:rFonts w:ascii="Times New Roman" w:hAnsi="Times New Roman" w:cs="Times New Roman"/>
+        <w:t>Passage</w:t>
+      </w:r>
+      <w:r>
+        <w:rPr>
+          <w:rFonts w:ascii="Times New Roman" w:hAnsi="Times New Roman" w:cs="Times New Roman" w:hint="eastAsia"/>
           <w:b/>
           <w:bCs/>
           <w:i/>
@@ -1438,10 +1018,206 @@
           <w:sz w:val="28"/>
           <w:szCs w:val="28"/>
         </w:rPr>
-      </w:pPr>
-      <w:r>
-        <w:rPr>
-          <w:rFonts w:ascii="Times New Roman" w:hAnsi="Times New Roman" w:cs="Times New Roman" w:hint="eastAsia"/>
+        <w:t xml:space="preserve"> 1</w:t>
+      </w:r>
+    </w:p>
+    <w:p>
+      <w:pPr>
+        <w:rPr>
+          <w:rFonts w:ascii="Times New Roman" w:hAnsi="Times New Roman" w:cs="Times New Roman"/>
+        </w:rPr>
+      </w:pPr>
+      <w:r>
+        <w:rPr>
+          <w:rFonts w:ascii="Times New Roman" w:hAnsi="Times New Roman" w:cs="Times New Roman" w:hint="eastAsia"/>
+        </w:rPr>
+        <w:t>1. D  (x) A</w:t>
+      </w:r>
+    </w:p>
+    <w:p>
+      <w:pPr>
+        <w:rPr>
+          <w:rFonts w:ascii="Times New Roman" w:hAnsi="Times New Roman" w:cs="Times New Roman"/>
+        </w:rPr>
+      </w:pPr>
+      <w:r>
+        <w:rPr>
+          <w:rFonts w:ascii="Times New Roman" w:hAnsi="Times New Roman" w:cs="Times New Roman" w:hint="eastAsia"/>
+        </w:rPr>
+        <w:t>I didn</w:t>
+      </w:r>
+      <w:r>
+        <w:rPr>
+          <w:rFonts w:ascii="Times New Roman" w:hAnsi="Times New Roman" w:cs="Times New Roman"/>
+        </w:rPr>
+        <w:t>’</w:t>
+      </w:r>
+      <w:r>
+        <w:rPr>
+          <w:rFonts w:ascii="Times New Roman" w:hAnsi="Times New Roman" w:cs="Times New Roman" w:hint="eastAsia"/>
+        </w:rPr>
+        <w:t xml:space="preserve">t know the meaning of </w:t>
+      </w:r>
+      <w:r>
+        <w:rPr>
+          <w:rFonts w:ascii="Times New Roman" w:hAnsi="Times New Roman" w:cs="Times New Roman"/>
+        </w:rPr>
+        <w:t>“</w:t>
+      </w:r>
+      <w:r>
+        <w:rPr>
+          <w:rFonts w:ascii="Times New Roman" w:hAnsi="Times New Roman" w:cs="Times New Roman" w:hint="eastAsia"/>
+        </w:rPr>
+        <w:t>exemplify</w:t>
+      </w:r>
+      <w:r>
+        <w:rPr>
+          <w:rFonts w:ascii="Times New Roman" w:hAnsi="Times New Roman" w:cs="Times New Roman"/>
+        </w:rPr>
+        <w:t>”</w:t>
+      </w:r>
+      <w:r>
+        <w:rPr>
+          <w:rFonts w:ascii="Times New Roman" w:hAnsi="Times New Roman" w:cs="Times New Roman" w:hint="eastAsia"/>
+        </w:rPr>
+        <w:t xml:space="preserve"> in option A so that I chose the wrong answer.</w:t>
+      </w:r>
+    </w:p>
+    <w:p>
+      <w:pPr>
+        <w:rPr>
+          <w:rFonts w:ascii="Times New Roman" w:hAnsi="Times New Roman" w:cs="Times New Roman"/>
+        </w:rPr>
+      </w:pPr>
+      <w:r>
+        <w:rPr>
+          <w:rFonts w:ascii="Times New Roman" w:hAnsi="Times New Roman" w:cs="Times New Roman" w:hint="eastAsia"/>
+          <w:b/>
+        </w:rPr>
+        <w:t>exemplify</w:t>
+      </w:r>
+      <w:r>
+        <w:rPr>
+          <w:rFonts w:ascii="Times New Roman" w:hAnsi="Times New Roman" w:cs="Times New Roman" w:hint="eastAsia"/>
+        </w:rPr>
+        <w:t xml:space="preserve"> </w:t>
+      </w:r>
+      <w:r>
+        <w:rPr>
+          <w:rFonts w:ascii="Times New Roman" w:hAnsi="Times New Roman" w:cs="Times New Roman"/>
+        </w:rPr>
+        <w:br/>
+      </w:r>
+      <w:r>
+        <w:rPr>
+          <w:rFonts w:ascii="Times New Roman" w:hAnsi="Times New Roman" w:cs="Times New Roman" w:hint="eastAsia"/>
+        </w:rPr>
+        <w:t xml:space="preserve">[vt.] to be a typical example of something. </w:t>
+      </w:r>
+    </w:p>
+    <w:p>
+      <w:pPr>
+        <w:rPr>
+          <w:rFonts w:ascii="Times New Roman" w:hAnsi="Times New Roman" w:cs="Times New Roman"/>
+        </w:rPr>
+      </w:pPr>
+      <w:r>
+        <w:rPr>
+          <w:rFonts w:ascii="Times New Roman" w:hAnsi="Times New Roman" w:cs="Times New Roman" w:hint="eastAsia"/>
+        </w:rPr>
+        <w:t>7, shoe shine service (x) Shoe Shine Collective</w:t>
+      </w:r>
+    </w:p>
+    <w:p>
+      <w:pPr>
+        <w:rPr>
+          <w:rFonts w:ascii="Times New Roman" w:hAnsi="Times New Roman" w:cs="Times New Roman"/>
+        </w:rPr>
+      </w:pPr>
+      <w:r>
+        <w:rPr>
+          <w:rFonts w:ascii="Times New Roman" w:hAnsi="Times New Roman" w:cs="Times New Roman" w:hint="eastAsia"/>
+        </w:rPr>
+        <w:t xml:space="preserve">It is </w:t>
+      </w:r>
+      <w:r>
+        <w:rPr>
+          <w:rFonts w:ascii="Times New Roman" w:hAnsi="Times New Roman" w:cs="Times New Roman"/>
+        </w:rPr>
+        <w:t>“</w:t>
+      </w:r>
+      <w:r>
+        <w:rPr>
+          <w:rFonts w:ascii="Times New Roman" w:hAnsi="Times New Roman" w:cs="Times New Roman" w:hint="eastAsia"/>
+        </w:rPr>
+        <w:t>collective</w:t>
+      </w:r>
+      <w:r>
+        <w:rPr>
+          <w:rFonts w:ascii="Times New Roman" w:hAnsi="Times New Roman" w:cs="Times New Roman"/>
+        </w:rPr>
+        <w:t>”</w:t>
+      </w:r>
+      <w:r>
+        <w:rPr>
+          <w:rFonts w:ascii="Times New Roman" w:hAnsi="Times New Roman" w:cs="Times New Roman" w:hint="eastAsia"/>
+        </w:rPr>
+        <w:t xml:space="preserve"> but not </w:t>
+      </w:r>
+      <w:r>
+        <w:rPr>
+          <w:rFonts w:ascii="Times New Roman" w:hAnsi="Times New Roman" w:cs="Times New Roman"/>
+        </w:rPr>
+        <w:t>“</w:t>
+      </w:r>
+      <w:r>
+        <w:rPr>
+          <w:rFonts w:ascii="Times New Roman" w:hAnsi="Times New Roman" w:cs="Times New Roman" w:hint="eastAsia"/>
+        </w:rPr>
+        <w:t>service</w:t>
+      </w:r>
+      <w:r>
+        <w:rPr>
+          <w:rFonts w:ascii="Times New Roman" w:hAnsi="Times New Roman" w:cs="Times New Roman"/>
+        </w:rPr>
+        <w:t>”</w:t>
+      </w:r>
+      <w:r>
+        <w:rPr>
+          <w:rFonts w:ascii="Times New Roman" w:hAnsi="Times New Roman" w:cs="Times New Roman" w:hint="eastAsia"/>
+        </w:rPr>
+        <w:t xml:space="preserve"> in the passage. It is not necessary to paraphrase the word and do NOT mimic the answer </w:t>
+      </w:r>
+      <w:r>
+        <w:rPr>
+          <w:rFonts w:ascii="Times New Roman" w:hAnsi="Times New Roman" w:cs="Times New Roman"/>
+        </w:rPr>
+        <w:t>“</w:t>
+      </w:r>
+      <w:r>
+        <w:rPr>
+          <w:rFonts w:ascii="Times New Roman" w:hAnsi="Times New Roman" w:cs="Times New Roman" w:hint="eastAsia"/>
+        </w:rPr>
+        <w:t>courier service</w:t>
+      </w:r>
+      <w:r>
+        <w:rPr>
+          <w:rFonts w:ascii="Times New Roman" w:hAnsi="Times New Roman" w:cs="Times New Roman"/>
+        </w:rPr>
+        <w:t>”</w:t>
+      </w:r>
+      <w:r>
+        <w:rPr>
+          <w:rFonts w:ascii="Times New Roman" w:hAnsi="Times New Roman" w:cs="Times New Roman" w:hint="eastAsia"/>
+        </w:rPr>
+        <w:t xml:space="preserve"> in the previous row. </w:t>
+      </w:r>
+    </w:p>
+    <w:p>
+      <w:pPr>
+        <w:outlineLvl w:val="3"/>
+        <w:rPr>
+          <w:rFonts w:ascii="Times New Roman" w:hAnsi="Times New Roman" w:cs="Times New Roman"/>
           <w:b/>
           <w:bCs/>
           <w:i/>
@@ -1449,235 +1225,10 @@
           <w:sz w:val="28"/>
           <w:szCs w:val="28"/>
         </w:rPr>
-        <w:t>Passage 1</w:t>
-      </w:r>
-    </w:p>
-    <w:p>
-      <w:pPr>
-        <w:rPr>
-          <w:rFonts w:ascii="Times New Roman" w:hAnsi="Times New Roman" w:cs="Times New Roman"/>
-        </w:rPr>
-      </w:pPr>
-      <w:r>
-        <w:rPr>
-          <w:rFonts w:ascii="Times New Roman" w:hAnsi="Times New Roman" w:cs="Times New Roman" w:hint="eastAsia"/>
-        </w:rPr>
-        <w:t xml:space="preserve">5. TRUE  (x)  </w:t>
-      </w:r>
-      <w:r>
-        <w:rPr>
-          <w:rFonts w:ascii="Times New Roman" w:hAnsi="Times New Roman" w:cs="Times New Roman" w:hint="eastAsia"/>
-        </w:rPr>
-        <w:t xml:space="preserve"> </w:t>
-      </w:r>
-      <w:r>
-        <w:rPr>
-          <w:rFonts w:ascii="Times New Roman" w:hAnsi="Times New Roman" w:cs="Times New Roman" w:hint="eastAsia"/>
-        </w:rPr>
-        <w:t>NOT GIVEN</w:t>
-      </w:r>
-    </w:p>
-    <w:p>
-      <w:pPr>
-        <w:rPr>
-          <w:rFonts w:ascii="Times New Roman" w:hAnsi="Times New Roman" w:cs="Times New Roman"/>
-        </w:rPr>
-      </w:pPr>
-      <w:r>
-        <w:rPr>
-          <w:rFonts w:ascii="Times New Roman" w:hAnsi="Times New Roman" w:cs="Times New Roman" w:hint="eastAsia"/>
-        </w:rPr>
-        <w:t xml:space="preserve">The author only wrote that an athlete mush choose his parents carefully. </w:t>
-      </w:r>
-      <w:r>
-        <w:rPr>
-          <w:rFonts w:ascii="Times New Roman" w:hAnsi="Times New Roman" w:cs="Times New Roman" w:hint="eastAsia"/>
-        </w:rPr>
-        <w:t>There was</w:t>
-      </w:r>
-      <w:r>
-        <w:rPr>
-          <w:rFonts w:ascii="Times New Roman" w:hAnsi="Times New Roman" w:cs="Times New Roman" w:hint="eastAsia"/>
-        </w:rPr>
-        <w:t xml:space="preserve"> not any infor</w:t>
-      </w:r>
-      <w:r>
-        <w:rPr>
-          <w:rFonts w:ascii="Times New Roman" w:hAnsi="Times New Roman" w:cs="Times New Roman" w:hint="eastAsia"/>
-        </w:rPr>
-        <w:t>mation about who his parents were</w:t>
-      </w:r>
-      <w:r>
-        <w:rPr>
-          <w:rFonts w:ascii="Times New Roman" w:hAnsi="Times New Roman" w:cs="Times New Roman" w:hint="eastAsia"/>
-        </w:rPr>
-        <w:t>.</w:t>
-      </w:r>
-    </w:p>
-    <w:p>
-      <w:pPr>
-        <w:rPr>
-          <w:rFonts w:ascii="Times New Roman" w:hAnsi="Times New Roman" w:cs="Times New Roman"/>
-        </w:rPr>
-      </w:pPr>
-      <w:r>
-        <w:rPr>
-          <w:rFonts w:ascii="Times New Roman" w:hAnsi="Times New Roman" w:cs="Times New Roman" w:hint="eastAsia"/>
-        </w:rPr>
-        <w:t>8. plyometrics (x)  power</w:t>
-      </w:r>
-      <w:r>
-        <w:rPr>
-          <w:rFonts w:ascii="Times New Roman" w:hAnsi="Times New Roman" w:cs="Times New Roman"/>
-        </w:rPr>
-        <w:br/>
-      </w:r>
-      <w:r>
-        <w:rPr>
-          <w:rFonts w:ascii="Times New Roman" w:hAnsi="Times New Roman" w:cs="Times New Roman" w:hint="eastAsia"/>
-        </w:rPr>
-        <w:t>I didn</w:t>
-      </w:r>
-      <w:r>
-        <w:rPr>
-          <w:rFonts w:ascii="Times New Roman" w:hAnsi="Times New Roman" w:cs="Times New Roman"/>
-        </w:rPr>
-        <w:t>’</w:t>
-      </w:r>
-      <w:r>
-        <w:rPr>
-          <w:rFonts w:ascii="Times New Roman" w:hAnsi="Times New Roman" w:cs="Times New Roman" w:hint="eastAsia"/>
-        </w:rPr>
-        <w:t xml:space="preserve">t know what the meaning of </w:t>
-      </w:r>
-      <w:r>
-        <w:rPr>
-          <w:rFonts w:ascii="Times New Roman" w:hAnsi="Times New Roman" w:cs="Times New Roman"/>
-        </w:rPr>
-        <w:t>‘</w:t>
-      </w:r>
-      <w:r>
-        <w:rPr>
-          <w:rFonts w:ascii="Times New Roman" w:hAnsi="Times New Roman" w:cs="Times New Roman" w:hint="eastAsia"/>
-        </w:rPr>
-        <w:t>plyometrics</w:t>
-      </w:r>
-      <w:r>
-        <w:rPr>
-          <w:rFonts w:ascii="Times New Roman" w:hAnsi="Times New Roman" w:cs="Times New Roman"/>
-        </w:rPr>
-        <w:t>’</w:t>
-      </w:r>
-      <w:r>
-        <w:rPr>
-          <w:rFonts w:ascii="Times New Roman" w:hAnsi="Times New Roman" w:cs="Times New Roman" w:hint="eastAsia"/>
-        </w:rPr>
-        <w:t xml:space="preserve"> </w:t>
-      </w:r>
-      <w:r>
-        <w:rPr>
-          <w:rFonts w:ascii="Times New Roman" w:hAnsi="Times New Roman" w:cs="Times New Roman" w:hint="eastAsia"/>
-        </w:rPr>
-        <w:t>was then.</w:t>
-      </w:r>
-      <w:r>
-        <w:rPr>
-          <w:rFonts w:ascii="Times New Roman" w:hAnsi="Times New Roman" w:cs="Times New Roman"/>
-        </w:rPr>
-        <w:br/>
-      </w:r>
-      <w:r>
-        <w:rPr>
-          <w:rFonts w:ascii="Times New Roman" w:hAnsi="Times New Roman" w:cs="Times New Roman" w:hint="eastAsia"/>
-        </w:rPr>
-        <w:t>The</w:t>
-      </w:r>
-      <w:r>
-        <w:rPr>
-          <w:rFonts w:ascii="Times New Roman" w:hAnsi="Times New Roman" w:cs="Times New Roman" w:hint="eastAsia"/>
-        </w:rPr>
-        <w:t xml:space="preserve"> emritus professior Yessis said, </w:t>
-      </w:r>
-      <w:r>
-        <w:rPr>
-          <w:rFonts w:ascii="Times New Roman" w:hAnsi="Times New Roman" w:cs="Times New Roman"/>
-        </w:rPr>
-        <w:t>“</w:t>
-      </w:r>
-      <w:r>
-        <w:rPr>
-          <w:rFonts w:ascii="Times New Roman" w:hAnsi="Times New Roman" w:cs="Times New Roman" w:hint="eastAsia"/>
-        </w:rPr>
-        <w:t>These methods inculde strength training...</w:t>
-      </w:r>
-      <w:r>
-        <w:rPr>
-          <w:rFonts w:ascii="Times New Roman" w:hAnsi="Times New Roman" w:cs="Times New Roman"/>
-        </w:rPr>
-        <w:t>”</w:t>
-      </w:r>
-      <w:r>
-        <w:rPr>
-          <w:rFonts w:ascii="Times New Roman" w:hAnsi="Times New Roman" w:cs="Times New Roman" w:hint="eastAsia"/>
-        </w:rPr>
-        <w:t xml:space="preserve"> and </w:t>
-      </w:r>
-      <w:r>
-        <w:rPr>
-          <w:rFonts w:ascii="Times New Roman" w:hAnsi="Times New Roman" w:cs="Times New Roman"/>
-        </w:rPr>
-        <w:t>“</w:t>
-      </w:r>
-      <w:r>
-        <w:rPr>
-          <w:rFonts w:ascii="Times New Roman" w:hAnsi="Times New Roman" w:cs="Times New Roman" w:hint="eastAsia"/>
-        </w:rPr>
-        <w:t>plyometrics focuses on power.</w:t>
-      </w:r>
-      <w:r>
-        <w:rPr>
-          <w:rFonts w:ascii="Times New Roman" w:hAnsi="Times New Roman" w:cs="Times New Roman"/>
-        </w:rPr>
-        <w:t>”</w:t>
-      </w:r>
-    </w:p>
-    <w:p>
-      <w:pPr>
-        <w:rPr>
-          <w:rFonts w:ascii="Times New Roman" w:hAnsi="Times New Roman" w:cs="Times New Roman"/>
-        </w:rPr>
-      </w:pPr>
-      <w:r>
-        <w:rPr>
-          <w:rFonts w:ascii="Times New Roman" w:hAnsi="Times New Roman" w:cs="Times New Roman" w:hint="eastAsia"/>
-        </w:rPr>
-        <w:t>9. ____ (x)   injuries</w:t>
-      </w:r>
-      <w:r>
-        <w:rPr>
-          <w:rFonts w:ascii="Times New Roman" w:hAnsi="Times New Roman" w:cs="Times New Roman"/>
-        </w:rPr>
-        <w:br/>
-        <w:t>“de</w:t>
-      </w:r>
-      <w:r>
-        <w:rPr>
-          <w:rFonts w:ascii="Times New Roman" w:hAnsi="Times New Roman" w:cs="Times New Roman" w:hint="eastAsia"/>
-        </w:rPr>
-        <w:t>ficiencies in trace minerals can lead to injuries.</w:t>
-      </w:r>
-      <w:r>
-        <w:rPr>
-          <w:rFonts w:ascii="Times New Roman" w:hAnsi="Times New Roman" w:cs="Times New Roman"/>
-        </w:rPr>
-        <w:t>”</w:t>
-      </w:r>
-    </w:p>
-    <w:p>
-      <w:pPr>
-        <w:outlineLvl w:val="3"/>
-        <w:rPr>
-          <w:rFonts w:ascii="Times New Roman" w:hAnsi="Times New Roman" w:cs="Times New Roman"/>
+      </w:pPr>
+      <w:r>
+        <w:rPr>
+          <w:rFonts w:ascii="Times New Roman" w:hAnsi="Times New Roman" w:cs="Times New Roman" w:hint="eastAsia"/>
           <w:b/>
           <w:bCs/>
           <w:i/>
@@ -1685,10 +1236,477 @@
           <w:sz w:val="28"/>
           <w:szCs w:val="28"/>
         </w:rPr>
-      </w:pPr>
-      <w:r>
-        <w:rPr>
-          <w:rFonts w:ascii="Times New Roman" w:hAnsi="Times New Roman" w:cs="Times New Roman" w:hint="eastAsia"/>
+        <w:t>Passage 2</w:t>
+      </w:r>
+    </w:p>
+    <w:p>
+      <w:pPr>
+        <w:rPr>
+          <w:rFonts w:ascii="Times New Roman" w:hAnsi="Times New Roman" w:cs="Times New Roman"/>
+        </w:rPr>
+      </w:pPr>
+      <w:r>
+        <w:rPr>
+          <w:rFonts w:ascii="Times New Roman" w:hAnsi="Times New Roman" w:cs="Times New Roman" w:hint="eastAsia"/>
+        </w:rPr>
+        <w:t>18</w:t>
+      </w:r>
+      <w:r>
+        <w:rPr>
+          <w:rFonts w:ascii="Times New Roman" w:hAnsi="Times New Roman" w:cs="Times New Roman" w:hint="eastAsia"/>
+        </w:rPr>
+        <w:t xml:space="preserve">. </w:t>
+      </w:r>
+      <w:r>
+        <w:rPr>
+          <w:rFonts w:ascii="Times New Roman" w:hAnsi="Times New Roman" w:cs="Times New Roman" w:hint="eastAsia"/>
+        </w:rPr>
+        <w:t xml:space="preserve"> ____ (x) plates</w:t>
+      </w:r>
+    </w:p>
+    <w:p>
+      <w:pPr>
+        <w:rPr>
+          <w:rFonts w:ascii="Times New Roman" w:hAnsi="Times New Roman" w:cs="Times New Roman"/>
+        </w:rPr>
+      </w:pPr>
+      <w:r>
+        <w:rPr>
+          <w:rFonts w:ascii="Times New Roman" w:hAnsi="Times New Roman" w:cs="Times New Roman" w:hint="eastAsia"/>
+        </w:rPr>
+        <w:t xml:space="preserve">There are many academic geographic words so that it is not easy to spot key words. </w:t>
+      </w:r>
+    </w:p>
+    <w:p>
+      <w:pPr>
+        <w:rPr>
+          <w:rFonts w:ascii="Times New Roman" w:hAnsi="Times New Roman" w:cs="Times New Roman"/>
+          <w:lang w:val="de-DE"/>
+        </w:rPr>
+      </w:pPr>
+      <w:r>
+        <w:rPr>
+          <w:rFonts w:ascii="Times New Roman" w:hAnsi="Times New Roman" w:cs="Times New Roman" w:hint="eastAsia"/>
+          <w:lang w:val="de-DE"/>
+        </w:rPr>
+        <w:t>Passage 3</w:t>
+      </w:r>
+    </w:p>
+    <w:p>
+      <w:pPr>
+        <w:rPr>
+          <w:rFonts w:ascii="Times New Roman" w:hAnsi="Times New Roman" w:cs="Times New Roman"/>
+          <w:lang w:val="de-DE"/>
+        </w:rPr>
+      </w:pPr>
+      <w:r>
+        <w:rPr>
+          <w:rFonts w:ascii="Times New Roman" w:hAnsi="Times New Roman" w:cs="Times New Roman" w:hint="eastAsia"/>
+          <w:lang w:val="de-DE"/>
+        </w:rPr>
+        <w:t>28. ___ (x) E</w:t>
+      </w:r>
+    </w:p>
+    <w:p>
+      <w:pPr>
+        <w:rPr>
+          <w:rFonts w:ascii="Times New Roman" w:hAnsi="Times New Roman" w:cs="Times New Roman"/>
+          <w:lang w:val="de-DE"/>
+        </w:rPr>
+      </w:pPr>
+      <w:r>
+        <w:rPr>
+          <w:rFonts w:ascii="Times New Roman" w:hAnsi="Times New Roman" w:cs="Times New Roman"/>
+          <w:lang w:val="de-DE"/>
+        </w:rPr>
+        <w:t>„</w:t>
+      </w:r>
+      <w:r>
+        <w:rPr>
+          <w:rFonts w:ascii="Times New Roman" w:hAnsi="Times New Roman" w:cs="Times New Roman" w:hint="eastAsia"/>
+          <w:lang w:val="de-DE"/>
+        </w:rPr>
+        <w:t>write comments</w:t>
+      </w:r>
+      <w:r>
+        <w:rPr>
+          <w:rFonts w:ascii="Times New Roman" w:hAnsi="Times New Roman" w:cs="Times New Roman"/>
+          <w:lang w:val="de-DE"/>
+        </w:rPr>
+        <w:t>“</w:t>
+      </w:r>
+      <w:r>
+        <w:rPr>
+          <w:rFonts w:ascii="Times New Roman" w:hAnsi="Times New Roman" w:cs="Times New Roman" w:hint="eastAsia"/>
+          <w:lang w:val="de-DE"/>
+        </w:rPr>
+        <w:t xml:space="preserve"> can be paraphrased to </w:t>
+      </w:r>
+      <w:r>
+        <w:rPr>
+          <w:rFonts w:ascii="Times New Roman" w:hAnsi="Times New Roman" w:cs="Times New Roman"/>
+          <w:lang w:val="de-DE"/>
+        </w:rPr>
+        <w:t>„</w:t>
+      </w:r>
+      <w:r>
+        <w:rPr>
+          <w:rFonts w:ascii="Times New Roman" w:hAnsi="Times New Roman" w:cs="Times New Roman" w:hint="eastAsia"/>
+          <w:lang w:val="de-DE"/>
+        </w:rPr>
+        <w:t>take notes</w:t>
+      </w:r>
+      <w:r>
+        <w:rPr>
+          <w:rFonts w:ascii="Times New Roman" w:hAnsi="Times New Roman" w:cs="Times New Roman"/>
+          <w:lang w:val="de-DE"/>
+        </w:rPr>
+        <w:t>“</w:t>
+      </w:r>
+      <w:r>
+        <w:rPr>
+          <w:rFonts w:ascii="Times New Roman" w:hAnsi="Times New Roman" w:cs="Times New Roman" w:hint="eastAsia"/>
+          <w:lang w:val="de-DE"/>
+        </w:rPr>
+        <w:t>.</w:t>
+      </w:r>
+    </w:p>
+    <w:p>
+      <w:pPr>
+        <w:rPr>
+          <w:rFonts w:ascii="Times New Roman" w:hAnsi="Times New Roman" w:cs="Times New Roman"/>
+          <w:lang w:val="de-DE"/>
+        </w:rPr>
+      </w:pPr>
+      <w:r>
+        <w:rPr>
+          <w:rFonts w:ascii="Times New Roman" w:hAnsi="Times New Roman" w:cs="Times New Roman" w:hint="eastAsia"/>
+          <w:lang w:val="de-DE"/>
+        </w:rPr>
+        <w:t>29. E (x) D</w:t>
+      </w:r>
+    </w:p>
+    <w:p>
+      <w:pPr>
+        <w:rPr>
+          <w:rFonts w:ascii="Times New Roman" w:hAnsi="Times New Roman" w:cs="Times New Roman"/>
+          <w:lang w:val="de-DE"/>
+        </w:rPr>
+      </w:pPr>
+      <w:r>
+        <w:rPr>
+          <w:rFonts w:ascii="Times New Roman" w:hAnsi="Times New Roman" w:cs="Times New Roman" w:hint="eastAsia"/>
+          <w:lang w:val="de-DE"/>
+        </w:rPr>
+        <w:t xml:space="preserve">Read paragraph D thoroughly and </w:t>
+      </w:r>
+      <w:r>
+        <w:rPr>
+          <w:rFonts w:ascii="Times New Roman" w:hAnsi="Times New Roman" w:cs="Times New Roman" w:hint="eastAsia"/>
+          <w:lang w:val="de-DE"/>
+        </w:rPr>
+        <w:t xml:space="preserve">there are sentences </w:t>
+      </w:r>
+      <w:r>
+        <w:rPr>
+          <w:rFonts w:ascii="Times New Roman" w:hAnsi="Times New Roman" w:cs="Times New Roman" w:hint="eastAsia"/>
+          <w:lang w:val="de-DE"/>
+        </w:rPr>
+        <w:t xml:space="preserve">about how to record informants when they act naturally as there is not any cameras. </w:t>
+      </w:r>
+    </w:p>
+    <w:p>
+      <w:pPr>
+        <w:rPr>
+          <w:rFonts w:ascii="Times New Roman" w:hAnsi="Times New Roman" w:cs="Times New Roman"/>
+          <w:lang w:val="de-DE"/>
+        </w:rPr>
+      </w:pPr>
+      <w:r>
+        <w:rPr>
+          <w:rFonts w:ascii="Times New Roman" w:hAnsi="Times New Roman" w:cs="Times New Roman" w:hint="eastAsia"/>
+          <w:lang w:val="de-DE"/>
+        </w:rPr>
+        <w:t>31. G (x) F</w:t>
+      </w:r>
+    </w:p>
+    <w:p>
+      <w:pPr>
+        <w:rPr>
+          <w:rFonts w:ascii="Times New Roman" w:hAnsi="Times New Roman" w:cs="Times New Roman"/>
+          <w:lang w:val="de-DE"/>
+        </w:rPr>
+      </w:pPr>
+      <w:r>
+        <w:rPr>
+          <w:rFonts w:ascii="Times New Roman" w:hAnsi="Times New Roman" w:cs="Times New Roman" w:hint="eastAsia"/>
+          <w:lang w:val="de-DE"/>
+        </w:rPr>
+        <w:t xml:space="preserve">In paragraph F, there are </w:t>
+      </w:r>
+      <w:r>
+        <w:rPr>
+          <w:rFonts w:ascii="Times New Roman" w:hAnsi="Times New Roman" w:cs="Times New Roman"/>
+          <w:lang w:val="de-DE"/>
+        </w:rPr>
+        <w:t>„</w:t>
+      </w:r>
+      <w:r>
+        <w:rPr>
+          <w:rFonts w:ascii="Times New Roman" w:hAnsi="Times New Roman" w:cs="Times New Roman" w:hint="eastAsia"/>
+          <w:lang w:val="de-DE"/>
+        </w:rPr>
+        <w:t>A large number of points</w:t>
+      </w:r>
+      <w:r>
+        <w:rPr>
+          <w:rFonts w:ascii="Times New Roman" w:hAnsi="Times New Roman" w:cs="Times New Roman"/>
+          <w:lang w:val="de-DE"/>
+        </w:rPr>
+        <w:t>“</w:t>
+      </w:r>
+      <w:r>
+        <w:rPr>
+          <w:rFonts w:ascii="Times New Roman" w:hAnsi="Times New Roman" w:cs="Times New Roman" w:hint="eastAsia"/>
+          <w:lang w:val="de-DE"/>
+        </w:rPr>
+        <w:t xml:space="preserve"> and </w:t>
+      </w:r>
+      <w:r>
+        <w:rPr>
+          <w:rFonts w:ascii="Times New Roman" w:hAnsi="Times New Roman" w:cs="Times New Roman"/>
+          <w:lang w:val="de-DE"/>
+        </w:rPr>
+        <w:t>„</w:t>
+      </w:r>
+      <w:r>
+        <w:rPr>
+          <w:rFonts w:ascii="Times New Roman" w:hAnsi="Times New Roman" w:cs="Times New Roman" w:hint="eastAsia"/>
+          <w:lang w:val="de-DE"/>
+        </w:rPr>
+        <w:t>There are also serval methods of elicitation,...</w:t>
+      </w:r>
+      <w:r>
+        <w:rPr>
+          <w:rFonts w:ascii="Times New Roman" w:hAnsi="Times New Roman" w:cs="Times New Roman"/>
+          <w:lang w:val="de-DE"/>
+        </w:rPr>
+        <w:t>“</w:t>
+      </w:r>
+      <w:r>
+        <w:rPr>
+          <w:rFonts w:ascii="Times New Roman" w:hAnsi="Times New Roman" w:cs="Times New Roman" w:hint="eastAsia"/>
+          <w:lang w:val="de-DE"/>
+        </w:rPr>
+        <w:t xml:space="preserve"> </w:t>
+      </w:r>
+    </w:p>
+    <w:p>
+      <w:pPr>
+        <w:rPr>
+          <w:rFonts w:ascii="Times New Roman" w:hAnsi="Times New Roman" w:cs="Times New Roman"/>
+          <w:lang w:val="de-DE"/>
+        </w:rPr>
+      </w:pPr>
+      <w:r>
+        <w:rPr>
+          <w:rFonts w:ascii="Times New Roman" w:hAnsi="Times New Roman" w:cs="Times New Roman" w:hint="eastAsia"/>
+          <w:lang w:val="de-DE"/>
+        </w:rPr>
+        <w:t>33. _____ (x) foreign languages</w:t>
+      </w:r>
+      <w:r>
+        <w:rPr>
+          <w:rFonts w:ascii="Times New Roman" w:hAnsi="Times New Roman" w:cs="Times New Roman"/>
+          <w:lang w:val="de-DE"/>
+        </w:rPr>
+        <w:br/>
+      </w:r>
+      <w:r>
+        <w:rPr>
+          <w:rFonts w:ascii="Times New Roman" w:hAnsi="Times New Roman" w:cs="Times New Roman" w:hint="eastAsia"/>
+          <w:lang w:val="de-DE"/>
+        </w:rPr>
+        <w:t>Sadly, I didn</w:t>
+      </w:r>
+      <w:r>
+        <w:rPr>
+          <w:rFonts w:ascii="Times New Roman" w:hAnsi="Times New Roman" w:cs="Times New Roman"/>
+          <w:lang w:val="de-DE"/>
+        </w:rPr>
+        <w:t>’</w:t>
+      </w:r>
+      <w:r>
+        <w:rPr>
+          <w:rFonts w:ascii="Times New Roman" w:hAnsi="Times New Roman" w:cs="Times New Roman" w:hint="eastAsia"/>
+          <w:lang w:val="de-DE"/>
+        </w:rPr>
+        <w:t>t noticed the last sentence of paragraph B. Don</w:t>
+      </w:r>
+      <w:r>
+        <w:rPr>
+          <w:rFonts w:ascii="Times New Roman" w:hAnsi="Times New Roman" w:cs="Times New Roman"/>
+          <w:lang w:val="de-DE"/>
+        </w:rPr>
+        <w:t>’</w:t>
+      </w:r>
+      <w:r>
+        <w:rPr>
+          <w:rFonts w:ascii="Times New Roman" w:hAnsi="Times New Roman" w:cs="Times New Roman" w:hint="eastAsia"/>
+          <w:lang w:val="de-DE"/>
+        </w:rPr>
+        <w:t xml:space="preserve">t be so hurry, or you will overlook some key information. </w:t>
+      </w:r>
+    </w:p>
+    <w:p>
+      <w:pPr>
+        <w:rPr>
+          <w:rFonts w:ascii="Times New Roman" w:hAnsi="Times New Roman" w:cs="Times New Roman"/>
+          <w:lang w:val="de-DE"/>
+        </w:rPr>
+      </w:pPr>
+      <w:r>
+        <w:rPr>
+          <w:rFonts w:ascii="Times New Roman" w:hAnsi="Times New Roman" w:cs="Times New Roman" w:hint="eastAsia"/>
+          <w:lang w:val="de-DE"/>
+        </w:rPr>
+        <w:t>40. native speakers (x)  intuition</w:t>
+      </w:r>
+    </w:p>
+    <w:p>
+      <w:pPr>
+        <w:rPr>
+          <w:rFonts w:ascii="Times New Roman" w:hAnsi="Times New Roman" w:cs="Times New Roman"/>
+          <w:lang w:val="de-DE"/>
+        </w:rPr>
+      </w:pPr>
+      <w:r>
+        <w:rPr>
+          <w:rFonts w:ascii="Times New Roman" w:hAnsi="Times New Roman" w:cs="Times New Roman" w:hint="eastAsia"/>
+          <w:lang w:val="de-DE"/>
+        </w:rPr>
+        <w:t xml:space="preserve">Read the last sentence of paragraph G. Both the question and the sentence have the same preposition </w:t>
+      </w:r>
+      <w:r>
+        <w:rPr>
+          <w:rFonts w:ascii="Times New Roman" w:hAnsi="Times New Roman" w:cs="Times New Roman"/>
+          <w:lang w:val="de-DE"/>
+        </w:rPr>
+        <w:t>„</w:t>
+      </w:r>
+      <w:r>
+        <w:rPr>
+          <w:rFonts w:ascii="Times New Roman" w:hAnsi="Times New Roman" w:cs="Times New Roman" w:hint="eastAsia"/>
+          <w:lang w:val="de-DE"/>
+        </w:rPr>
+        <w:t>...from...</w:t>
+      </w:r>
+      <w:r>
+        <w:rPr>
+          <w:rFonts w:ascii="Times New Roman" w:hAnsi="Times New Roman" w:cs="Times New Roman"/>
+          <w:lang w:val="de-DE"/>
+        </w:rPr>
+        <w:t>“</w:t>
+      </w:r>
+      <w:r>
+        <w:rPr>
+          <w:rFonts w:ascii="Times New Roman" w:hAnsi="Times New Roman" w:cs="Times New Roman" w:hint="eastAsia"/>
+          <w:lang w:val="de-DE"/>
+        </w:rPr>
+        <w:t xml:space="preserve">; </w:t>
+      </w:r>
+      <w:r>
+        <w:rPr>
+          <w:rFonts w:ascii="Times New Roman" w:hAnsi="Times New Roman" w:cs="Times New Roman"/>
+          <w:lang w:val="de-DE"/>
+        </w:rPr>
+        <w:t>„</w:t>
+      </w:r>
+      <w:r>
+        <w:rPr>
+          <w:rFonts w:ascii="Times New Roman" w:hAnsi="Times New Roman" w:cs="Times New Roman" w:hint="eastAsia"/>
+          <w:lang w:val="de-DE"/>
+        </w:rPr>
+        <w:t>derived</w:t>
+      </w:r>
+      <w:r>
+        <w:rPr>
+          <w:rFonts w:ascii="Times New Roman" w:hAnsi="Times New Roman" w:cs="Times New Roman"/>
+          <w:lang w:val="de-DE"/>
+        </w:rPr>
+        <w:t>“</w:t>
+      </w:r>
+      <w:r>
+        <w:rPr>
+          <w:rFonts w:ascii="Times New Roman" w:hAnsi="Times New Roman" w:cs="Times New Roman" w:hint="eastAsia"/>
+          <w:lang w:val="de-DE"/>
+        </w:rPr>
+        <w:t xml:space="preserve"> can be paraphrased to </w:t>
+      </w:r>
+      <w:r>
+        <w:rPr>
+          <w:rFonts w:ascii="Times New Roman" w:hAnsi="Times New Roman" w:cs="Times New Roman"/>
+          <w:lang w:val="de-DE"/>
+        </w:rPr>
+        <w:t>„</w:t>
+      </w:r>
+      <w:r>
+        <w:rPr>
+          <w:rFonts w:ascii="Times New Roman" w:hAnsi="Times New Roman" w:cs="Times New Roman" w:hint="eastAsia"/>
+          <w:lang w:val="de-DE"/>
+        </w:rPr>
+        <w:t>gained</w:t>
+      </w:r>
+      <w:r>
+        <w:rPr>
+          <w:rFonts w:ascii="Times New Roman" w:hAnsi="Times New Roman" w:cs="Times New Roman"/>
+          <w:lang w:val="de-DE"/>
+        </w:rPr>
+        <w:t>“</w:t>
+      </w:r>
+      <w:r>
+        <w:rPr>
+          <w:rFonts w:ascii="Times New Roman" w:hAnsi="Times New Roman" w:cs="Times New Roman" w:hint="eastAsia"/>
+          <w:lang w:val="de-DE"/>
+        </w:rPr>
+        <w:t xml:space="preserve"> apparently. </w:t>
+      </w:r>
+    </w:p>
+    <w:p>
+      <w:pPr>
+        <w:rPr>
+          <w:rFonts w:ascii="Times New Roman" w:hAnsi="Times New Roman" w:cs="Times New Roman"/>
+          <w:lang w:val="de-DE"/>
+        </w:rPr>
+      </w:pPr>
+    </w:p>
+    <w:p>
+      <w:pPr>
+        <w:outlineLvl w:val="2"/>
+        <w:rPr>
+          <w:rFonts w:ascii="Times New Roman" w:hAnsi="Times New Roman" w:cs="Times New Roman"/>
+          <w:b/>
+          <w:bCs/>
+          <w:sz w:val="32"/>
+          <w:szCs w:val="32"/>
+        </w:rPr>
+      </w:pPr>
+      <w:r>
+        <w:rPr>
+          <w:rFonts w:ascii="Times New Roman" w:hAnsi="Times New Roman" w:cs="Times New Roman" w:hint="eastAsia"/>
+          <w:b/>
+          <w:bCs/>
+          <w:sz w:val="32"/>
+          <w:szCs w:val="32"/>
+        </w:rPr>
+        <w:t>Test 4</w:t>
+      </w:r>
+    </w:p>
+    <w:p>
+      <w:pPr>
+        <w:outlineLvl w:val="3"/>
+        <w:rPr>
+          <w:rFonts w:ascii="Times New Roman" w:hAnsi="Times New Roman" w:cs="Times New Roman"/>
           <w:b/>
           <w:bCs/>
           <w:i/>
@@ -1696,6 +1714,265 @@
           <w:sz w:val="28"/>
           <w:szCs w:val="28"/>
         </w:rPr>
+      </w:pPr>
+      <w:r>
+        <w:rPr>
+          <w:rFonts w:ascii="Times New Roman" w:hAnsi="Times New Roman" w:cs="Times New Roman" w:hint="eastAsia"/>
+          <w:b/>
+          <w:bCs/>
+          <w:i/>
+          <w:iCs/>
+          <w:sz w:val="28"/>
+          <w:szCs w:val="28"/>
+        </w:rPr>
+        <w:lastRenderedPageBreak/>
+        <w:t>Passage 1</w:t>
+      </w:r>
+    </w:p>
+    <w:p>
+      <w:pPr>
+        <w:rPr>
+          <w:rFonts w:ascii="Times New Roman" w:hAnsi="Times New Roman" w:cs="Times New Roman"/>
+        </w:rPr>
+      </w:pPr>
+      <w:r>
+        <w:rPr>
+          <w:rFonts w:ascii="Times New Roman" w:hAnsi="Times New Roman" w:cs="Times New Roman" w:hint="eastAsia"/>
+        </w:rPr>
+        <w:t xml:space="preserve">5. TRUE  (x)  </w:t>
+      </w:r>
+      <w:r>
+        <w:rPr>
+          <w:rFonts w:ascii="Times New Roman" w:hAnsi="Times New Roman" w:cs="Times New Roman" w:hint="eastAsia"/>
+        </w:rPr>
+        <w:t xml:space="preserve"> </w:t>
+      </w:r>
+      <w:r>
+        <w:rPr>
+          <w:rFonts w:ascii="Times New Roman" w:hAnsi="Times New Roman" w:cs="Times New Roman" w:hint="eastAsia"/>
+        </w:rPr>
+        <w:t>NOT GIVEN</w:t>
+      </w:r>
+    </w:p>
+    <w:p>
+      <w:pPr>
+        <w:rPr>
+          <w:rFonts w:ascii="Times New Roman" w:hAnsi="Times New Roman" w:cs="Times New Roman"/>
+        </w:rPr>
+      </w:pPr>
+      <w:r>
+        <w:rPr>
+          <w:rFonts w:ascii="Times New Roman" w:hAnsi="Times New Roman" w:cs="Times New Roman" w:hint="eastAsia"/>
+        </w:rPr>
+        <w:t xml:space="preserve">The author only wrote that an athlete mush choose his parents carefully. </w:t>
+      </w:r>
+      <w:r>
+        <w:rPr>
+          <w:rFonts w:ascii="Times New Roman" w:hAnsi="Times New Roman" w:cs="Times New Roman" w:hint="eastAsia"/>
+        </w:rPr>
+        <w:t>There was</w:t>
+      </w:r>
+      <w:r>
+        <w:rPr>
+          <w:rFonts w:ascii="Times New Roman" w:hAnsi="Times New Roman" w:cs="Times New Roman" w:hint="eastAsia"/>
+        </w:rPr>
+        <w:t xml:space="preserve"> not any infor</w:t>
+      </w:r>
+      <w:r>
+        <w:rPr>
+          <w:rFonts w:ascii="Times New Roman" w:hAnsi="Times New Roman" w:cs="Times New Roman" w:hint="eastAsia"/>
+        </w:rPr>
+        <w:t>mation about who his parents were</w:t>
+      </w:r>
+      <w:r>
+        <w:rPr>
+          <w:rFonts w:ascii="Times New Roman" w:hAnsi="Times New Roman" w:cs="Times New Roman" w:hint="eastAsia"/>
+        </w:rPr>
+        <w:t>.</w:t>
+      </w:r>
+    </w:p>
+    <w:p>
+      <w:pPr>
+        <w:rPr>
+          <w:rFonts w:ascii="Times New Roman" w:hAnsi="Times New Roman" w:cs="Times New Roman"/>
+        </w:rPr>
+      </w:pPr>
+      <w:r>
+        <w:rPr>
+          <w:rFonts w:ascii="Times New Roman" w:hAnsi="Times New Roman" w:cs="Times New Roman" w:hint="eastAsia"/>
+        </w:rPr>
+        <w:t>8. plyometrics (x)  power</w:t>
+      </w:r>
+      <w:r>
+        <w:rPr>
+          <w:rFonts w:ascii="Times New Roman" w:hAnsi="Times New Roman" w:cs="Times New Roman"/>
+        </w:rPr>
+        <w:br/>
+      </w:r>
+      <w:r>
+        <w:rPr>
+          <w:rFonts w:ascii="Times New Roman" w:hAnsi="Times New Roman" w:cs="Times New Roman" w:hint="eastAsia"/>
+        </w:rPr>
+        <w:t>I didn</w:t>
+      </w:r>
+      <w:r>
+        <w:rPr>
+          <w:rFonts w:ascii="Times New Roman" w:hAnsi="Times New Roman" w:cs="Times New Roman"/>
+        </w:rPr>
+        <w:t>’</w:t>
+      </w:r>
+      <w:r>
+        <w:rPr>
+          <w:rFonts w:ascii="Times New Roman" w:hAnsi="Times New Roman" w:cs="Times New Roman" w:hint="eastAsia"/>
+        </w:rPr>
+        <w:t xml:space="preserve">t know what the meaning of </w:t>
+      </w:r>
+      <w:r>
+        <w:rPr>
+          <w:rFonts w:ascii="Times New Roman" w:hAnsi="Times New Roman" w:cs="Times New Roman"/>
+        </w:rPr>
+        <w:t>‘</w:t>
+      </w:r>
+      <w:r>
+        <w:rPr>
+          <w:rFonts w:ascii="Times New Roman" w:hAnsi="Times New Roman" w:cs="Times New Roman" w:hint="eastAsia"/>
+        </w:rPr>
+        <w:t>plyometrics</w:t>
+      </w:r>
+      <w:r>
+        <w:rPr>
+          <w:rFonts w:ascii="Times New Roman" w:hAnsi="Times New Roman" w:cs="Times New Roman"/>
+        </w:rPr>
+        <w:t>’</w:t>
+      </w:r>
+      <w:r>
+        <w:rPr>
+          <w:rFonts w:ascii="Times New Roman" w:hAnsi="Times New Roman" w:cs="Times New Roman" w:hint="eastAsia"/>
+        </w:rPr>
+        <w:t xml:space="preserve"> </w:t>
+      </w:r>
+      <w:r>
+        <w:rPr>
+          <w:rFonts w:ascii="Times New Roman" w:hAnsi="Times New Roman" w:cs="Times New Roman" w:hint="eastAsia"/>
+        </w:rPr>
+        <w:t>was then.</w:t>
+      </w:r>
+      <w:r>
+        <w:rPr>
+          <w:rFonts w:ascii="Times New Roman" w:hAnsi="Times New Roman" w:cs="Times New Roman"/>
+        </w:rPr>
+        <w:br/>
+      </w:r>
+      <w:r>
+        <w:rPr>
+          <w:rFonts w:ascii="Times New Roman" w:hAnsi="Times New Roman" w:cs="Times New Roman" w:hint="eastAsia"/>
+        </w:rPr>
+        <w:t>The</w:t>
+      </w:r>
+      <w:r>
+        <w:rPr>
+          <w:rFonts w:ascii="Times New Roman" w:hAnsi="Times New Roman" w:cs="Times New Roman" w:hint="eastAsia"/>
+        </w:rPr>
+        <w:t xml:space="preserve"> emritus professior Yessis said, </w:t>
+      </w:r>
+      <w:r>
+        <w:rPr>
+          <w:rFonts w:ascii="Times New Roman" w:hAnsi="Times New Roman" w:cs="Times New Roman"/>
+        </w:rPr>
+        <w:t>“</w:t>
+      </w:r>
+      <w:r>
+        <w:rPr>
+          <w:rFonts w:ascii="Times New Roman" w:hAnsi="Times New Roman" w:cs="Times New Roman" w:hint="eastAsia"/>
+        </w:rPr>
+        <w:t>These methods inculde strength training...</w:t>
+      </w:r>
+      <w:r>
+        <w:rPr>
+          <w:rFonts w:ascii="Times New Roman" w:hAnsi="Times New Roman" w:cs="Times New Roman"/>
+        </w:rPr>
+        <w:t>”</w:t>
+      </w:r>
+      <w:r>
+        <w:rPr>
+          <w:rFonts w:ascii="Times New Roman" w:hAnsi="Times New Roman" w:cs="Times New Roman" w:hint="eastAsia"/>
+        </w:rPr>
+        <w:t xml:space="preserve"> and </w:t>
+      </w:r>
+      <w:r>
+        <w:rPr>
+          <w:rFonts w:ascii="Times New Roman" w:hAnsi="Times New Roman" w:cs="Times New Roman"/>
+        </w:rPr>
+        <w:t>“</w:t>
+      </w:r>
+      <w:r>
+        <w:rPr>
+          <w:rFonts w:ascii="Times New Roman" w:hAnsi="Times New Roman" w:cs="Times New Roman" w:hint="eastAsia"/>
+        </w:rPr>
+        <w:t>plyometrics focuses on power.</w:t>
+      </w:r>
+      <w:r>
+        <w:rPr>
+          <w:rFonts w:ascii="Times New Roman" w:hAnsi="Times New Roman" w:cs="Times New Roman"/>
+        </w:rPr>
+        <w:t>”</w:t>
+      </w:r>
+    </w:p>
+    <w:p>
+      <w:pPr>
+        <w:rPr>
+          <w:rFonts w:ascii="Times New Roman" w:hAnsi="Times New Roman" w:cs="Times New Roman"/>
+        </w:rPr>
+      </w:pPr>
+      <w:r>
+        <w:rPr>
+          <w:rFonts w:ascii="Times New Roman" w:hAnsi="Times New Roman" w:cs="Times New Roman" w:hint="eastAsia"/>
+        </w:rPr>
+        <w:t>9. ____ (x)   injuries</w:t>
+      </w:r>
+      <w:r>
+        <w:rPr>
+          <w:rFonts w:ascii="Times New Roman" w:hAnsi="Times New Roman" w:cs="Times New Roman"/>
+        </w:rPr>
+        <w:br/>
+        <w:t>“de</w:t>
+      </w:r>
+      <w:r>
+        <w:rPr>
+          <w:rFonts w:ascii="Times New Roman" w:hAnsi="Times New Roman" w:cs="Times New Roman" w:hint="eastAsia"/>
+        </w:rPr>
+        <w:t>ficiencies in trace minerals can lead to injuries.</w:t>
+      </w:r>
+      <w:r>
+        <w:rPr>
+          <w:rFonts w:ascii="Times New Roman" w:hAnsi="Times New Roman" w:cs="Times New Roman"/>
+        </w:rPr>
+        <w:t>”</w:t>
+      </w:r>
+    </w:p>
+    <w:p>
+      <w:pPr>
+        <w:outlineLvl w:val="3"/>
+        <w:rPr>
+          <w:rFonts w:ascii="Times New Roman" w:hAnsi="Times New Roman" w:cs="Times New Roman"/>
+          <w:b/>
+          <w:bCs/>
+          <w:i/>
+          <w:iCs/>
+          <w:sz w:val="28"/>
+          <w:szCs w:val="28"/>
+        </w:rPr>
+      </w:pPr>
+      <w:r>
+        <w:rPr>
+          <w:rFonts w:ascii="Times New Roman" w:hAnsi="Times New Roman" w:cs="Times New Roman" w:hint="eastAsia"/>
+          <w:b/>
+          <w:bCs/>
+          <w:i/>
+          <w:iCs/>
+          <w:sz w:val="28"/>
+          <w:szCs w:val="28"/>
+        </w:rPr>
         <w:t>Passage 2</w:t>
       </w:r>
     </w:p>
@@ -1709,7 +1986,6 @@
         <w:rPr>
           <w:rFonts w:ascii="Times New Roman" w:hAnsi="Times New Roman" w:cs="Times New Roman" w:hint="eastAsia"/>
         </w:rPr>
-        <w:lastRenderedPageBreak/>
         <w:t>19. NOT GIVEN (x) NO</w:t>
       </w:r>
       <w:r>
@@ -3924,7 +4200,7 @@
   <a:extraClrSchemeLst/>
   <a:extLst>
     <a:ext uri="{05A4C25C-085E-4340-85A3-A5531E510DB2}">
-      <thm15:themeFamily xmlns="" xmlns:thm15="http://schemas.microsoft.com/office/thememl/2012/main" name="Office Theme" id="{62F939B6-93AF-4DB8-9C6B-D6C7DFDC589F}" vid="{4A3C46E8-61CC-4603-A589-7422A47A8E4A}"/>
+      <thm15:themeFamily xmlns:thm15="http://schemas.microsoft.com/office/thememl/2012/main" xmlns="" name="Office Theme" id="{62F939B6-93AF-4DB8-9C6B-D6C7DFDC589F}" vid="{4A3C46E8-61CC-4603-A589-7422A47A8E4A}"/>
     </a:ext>
   </a:extLst>
 </a:theme>

</xml_diff>